<commit_message>
Añadida tabla de versionado
Se ha añadido una tabla de versiones al documento. Además se ha arreglado el formato con respecto a la fecha en la portada.
</commit_message>
<xml_diff>
--- a/src/main/resources/doc/Informes técnicos/S4/1. Informe técnico Bases de Datos de Gestión de la Configuración de la Organización PSG2-2021-G2-22.docx
+++ b/src/main/resources/doc/Informes técnicos/S4/1. Informe técnico Bases de Datos de Gestión de la Configuración de la Organización PSG2-2021-G2-22.docx
@@ -8,16 +8,12 @@
       </w:pPr>
       <w:sdt>
         <w:sdtPr>
-          <w:rPr>
-            <w:lang w:val="en-GB"/>
-          </w:rPr>
           <w:alias w:val="Escriba la fecha:"/>
           <w:tag w:val="Escriba la fecha:"/>
           <w:id w:val="-664086759"/>
           <w:placeholder>
             <w:docPart w:val="F67E8897B44E4DDD84707594E10CDFB0"/>
           </w:placeholder>
-          <w:showingPlcHdr/>
           <w:dataBinding w:prefixMappings="xmlns:ns0='http://schemas.microsoft.com/office/2006/coverPageProps' " w:xpath="/ns0:CoverPageProperties[1]/ns0:CompanyFax[1]" w:storeItemID="{55AF091B-3C7A-41E3-B477-F2FDAA23CFDA}"/>
           <w15:appearance w15:val="hidden"/>
           <w:text/>
@@ -25,10 +21,7 @@
         <w:sdtEndPr/>
         <w:sdtContent>
           <w:r>
-            <w:rPr>
-              <w:lang w:bidi="es-ES"/>
-            </w:rPr>
-            <w:t>Fecha</w:t>
+            <w:t>psg2</w:t>
           </w:r>
         </w:sdtContent>
       </w:sdt>
@@ -478,13 +471,13 @@
           <w:r>
             <w:fldChar w:fldCharType="separate"/>
           </w:r>
-          <w:hyperlink w:anchor="_Toc71487404" w:history="1">
+          <w:hyperlink w:anchor="_Toc71539722" w:history="1">
             <w:r>
               <w:rPr>
                 <w:rStyle w:val="Hipervnculo"/>
                 <w:noProof/>
               </w:rPr>
-              <w:t>Objetivos y alcance de la CMDB</w:t>
+              <w:t>Versión</w:t>
             </w:r>
             <w:r>
               <w:rPr>
@@ -505,7 +498,7 @@
                 <w:noProof/>
                 <w:webHidden/>
               </w:rPr>
-              <w:instrText xml:space="preserve"> PAGEREF _Toc71487404 \h </w:instrText>
+              <w:instrText xml:space="preserve"> PAGEREF _Toc71539722 \h </w:instrText>
             </w:r>
             <w:r>
               <w:rPr>
@@ -549,13 +542,13 @@
               <w14:ligatures w14:val="none"/>
             </w:rPr>
           </w:pPr>
-          <w:hyperlink w:anchor="_Toc71487405" w:history="1">
+          <w:hyperlink w:anchor="_Toc71539723" w:history="1">
             <w:r>
               <w:rPr>
                 <w:rStyle w:val="Hipervnculo"/>
                 <w:noProof/>
               </w:rPr>
-              <w:t>Objetivo</w:t>
+              <w:t>Objetivos y alcance de la CMDB</w:t>
             </w:r>
             <w:r>
               <w:rPr>
@@ -576,7 +569,7 @@
                 <w:noProof/>
                 <w:webHidden/>
               </w:rPr>
-              <w:instrText xml:space="preserve"> PAGEREF _Toc71487405 \h </w:instrText>
+              <w:instrText xml:space="preserve"> PAGEREF _Toc71539723 \h </w:instrText>
             </w:r>
             <w:r>
               <w:rPr>
@@ -620,13 +613,13 @@
               <w14:ligatures w14:val="none"/>
             </w:rPr>
           </w:pPr>
-          <w:hyperlink w:anchor="_Toc71487406" w:history="1">
+          <w:hyperlink w:anchor="_Toc71539724" w:history="1">
             <w:r>
               <w:rPr>
                 <w:rStyle w:val="Hipervnculo"/>
                 <w:noProof/>
               </w:rPr>
-              <w:t>Alcance</w:t>
+              <w:t>Objetivo</w:t>
             </w:r>
             <w:r>
               <w:rPr>
@@ -647,7 +640,7 @@
                 <w:noProof/>
                 <w:webHidden/>
               </w:rPr>
-              <w:instrText xml:space="preserve"> PAGEREF _Toc71487406 \h </w:instrText>
+              <w:instrText xml:space="preserve"> PAGEREF _Toc71539724 \h </w:instrText>
             </w:r>
             <w:r>
               <w:rPr>
@@ -691,13 +684,13 @@
               <w14:ligatures w14:val="none"/>
             </w:rPr>
           </w:pPr>
-          <w:hyperlink w:anchor="_Toc71487407" w:history="1">
+          <w:hyperlink w:anchor="_Toc71539725" w:history="1">
             <w:r>
               <w:rPr>
                 <w:rStyle w:val="Hipervnculo"/>
                 <w:noProof/>
               </w:rPr>
-              <w:t>Contactos, equipo y usuarios</w:t>
+              <w:t>Alcance</w:t>
             </w:r>
             <w:r>
               <w:rPr>
@@ -718,7 +711,7 @@
                 <w:noProof/>
                 <w:webHidden/>
               </w:rPr>
-              <w:instrText xml:space="preserve"> PAGEREF _Toc71487407 \h </w:instrText>
+              <w:instrText xml:space="preserve"> PAGEREF _Toc71539725 \h </w:instrText>
             </w:r>
             <w:r>
               <w:rPr>
@@ -762,13 +755,13 @@
               <w14:ligatures w14:val="none"/>
             </w:rPr>
           </w:pPr>
-          <w:hyperlink w:anchor="_Toc71487408" w:history="1">
+          <w:hyperlink w:anchor="_Toc71539726" w:history="1">
             <w:r>
               <w:rPr>
                 <w:rStyle w:val="Hipervnculo"/>
                 <w:noProof/>
               </w:rPr>
-              <w:t>Hardware</w:t>
+              <w:t>Contactos, equipo y usuarios</w:t>
             </w:r>
             <w:r>
               <w:rPr>
@@ -789,7 +782,7 @@
                 <w:noProof/>
                 <w:webHidden/>
               </w:rPr>
-              <w:instrText xml:space="preserve"> PAGEREF _Toc71487408 \h </w:instrText>
+              <w:instrText xml:space="preserve"> PAGEREF _Toc71539726 \h </w:instrText>
             </w:r>
             <w:r>
               <w:rPr>
@@ -833,13 +826,13 @@
               <w14:ligatures w14:val="none"/>
             </w:rPr>
           </w:pPr>
-          <w:hyperlink w:anchor="_Toc71487409" w:history="1">
+          <w:hyperlink w:anchor="_Toc71539727" w:history="1">
             <w:r>
               <w:rPr>
                 <w:rStyle w:val="Hipervnculo"/>
                 <w:noProof/>
               </w:rPr>
-              <w:t>Software</w:t>
+              <w:t>Hardware</w:t>
             </w:r>
             <w:r>
               <w:rPr>
@@ -860,7 +853,7 @@
                 <w:noProof/>
                 <w:webHidden/>
               </w:rPr>
-              <w:instrText xml:space="preserve"> PAGEREF _Toc71487409 \h </w:instrText>
+              <w:instrText xml:space="preserve"> PAGEREF _Toc71539727 \h </w:instrText>
             </w:r>
             <w:r>
               <w:rPr>
@@ -904,13 +897,13 @@
               <w14:ligatures w14:val="none"/>
             </w:rPr>
           </w:pPr>
-          <w:hyperlink w:anchor="_Toc71487410" w:history="1">
+          <w:hyperlink w:anchor="_Toc71539728" w:history="1">
             <w:r>
               <w:rPr>
                 <w:rStyle w:val="Hipervnculo"/>
                 <w:noProof/>
               </w:rPr>
-              <w:t>DSL</w:t>
+              <w:t>Software</w:t>
             </w:r>
             <w:r>
               <w:rPr>
@@ -931,7 +924,7 @@
                 <w:noProof/>
                 <w:webHidden/>
               </w:rPr>
-              <w:instrText xml:space="preserve"> PAGEREF _Toc71487410 \h </w:instrText>
+              <w:instrText xml:space="preserve"> PAGEREF _Toc71539728 \h </w:instrText>
             </w:r>
             <w:r>
               <w:rPr>
@@ -975,13 +968,13 @@
               <w14:ligatures w14:val="none"/>
             </w:rPr>
           </w:pPr>
-          <w:hyperlink w:anchor="_Toc71487411" w:history="1">
+          <w:hyperlink w:anchor="_Toc71539729" w:history="1">
             <w:r>
               <w:rPr>
                 <w:rStyle w:val="Hipervnculo"/>
                 <w:noProof/>
               </w:rPr>
-              <w:t>Contratos con los proveedores y servicios consumidos</w:t>
+              <w:t>DSL</w:t>
             </w:r>
             <w:r>
               <w:rPr>
@@ -1002,7 +995,7 @@
                 <w:noProof/>
                 <w:webHidden/>
               </w:rPr>
-              <w:instrText xml:space="preserve"> PAGEREF _Toc71487411 \h </w:instrText>
+              <w:instrText xml:space="preserve"> PAGEREF _Toc71539729 \h </w:instrText>
             </w:r>
             <w:r>
               <w:rPr>
@@ -1046,13 +1039,13 @@
               <w14:ligatures w14:val="none"/>
             </w:rPr>
           </w:pPr>
-          <w:hyperlink w:anchor="_Toc71487412" w:history="1">
+          <w:hyperlink w:anchor="_Toc71539730" w:history="1">
             <w:r>
               <w:rPr>
                 <w:rStyle w:val="Hipervnculo"/>
                 <w:noProof/>
               </w:rPr>
-              <w:t>Servicio ofrecido</w:t>
+              <w:t>Contratos con los proveedores y servicios consumidos</w:t>
             </w:r>
             <w:r>
               <w:rPr>
@@ -1073,7 +1066,7 @@
                 <w:noProof/>
                 <w:webHidden/>
               </w:rPr>
-              <w:instrText xml:space="preserve"> PAGEREF _Toc71487412 \h </w:instrText>
+              <w:instrText xml:space="preserve"> PAGEREF _Toc71539730 \h </w:instrText>
             </w:r>
             <w:r>
               <w:rPr>
@@ -1117,13 +1110,13 @@
               <w14:ligatures w14:val="none"/>
             </w:rPr>
           </w:pPr>
-          <w:hyperlink w:anchor="_Toc71487413" w:history="1">
+          <w:hyperlink w:anchor="_Toc71539731" w:history="1">
             <w:r>
               <w:rPr>
                 <w:rStyle w:val="Hipervnculo"/>
                 <w:noProof/>
               </w:rPr>
-              <w:t>SLA del servicio ofrecido</w:t>
+              <w:t>Servicio ofrecido</w:t>
             </w:r>
             <w:r>
               <w:rPr>
@@ -1144,7 +1137,7 @@
                 <w:noProof/>
                 <w:webHidden/>
               </w:rPr>
-              <w:instrText xml:space="preserve"> PAGEREF _Toc71487413 \h </w:instrText>
+              <w:instrText xml:space="preserve"> PAGEREF _Toc71539731 \h </w:instrText>
             </w:r>
             <w:r>
               <w:rPr>
@@ -1188,12 +1181,83 @@
               <w14:ligatures w14:val="none"/>
             </w:rPr>
           </w:pPr>
-          <w:hyperlink w:anchor="_Toc71487414" w:history="1">
+          <w:hyperlink w:anchor="_Toc71539732" w:history="1">
             <w:r>
               <w:rPr>
                 <w:rStyle w:val="Hipervnculo"/>
                 <w:noProof/>
               </w:rPr>
+              <w:t>SLA del servicio ofrecido</w:t>
+            </w:r>
+            <w:r>
+              <w:rPr>
+                <w:noProof/>
+                <w:webHidden/>
+              </w:rPr>
+              <w:tab/>
+            </w:r>
+            <w:r>
+              <w:rPr>
+                <w:noProof/>
+                <w:webHidden/>
+              </w:rPr>
+              <w:fldChar w:fldCharType="begin"/>
+            </w:r>
+            <w:r>
+              <w:rPr>
+                <w:noProof/>
+                <w:webHidden/>
+              </w:rPr>
+              <w:instrText xml:space="preserve"> PAGEREF _Toc71539732 \h </w:instrText>
+            </w:r>
+            <w:r>
+              <w:rPr>
+                <w:noProof/>
+                <w:webHidden/>
+              </w:rPr>
+            </w:r>
+            <w:r>
+              <w:rPr>
+                <w:noProof/>
+                <w:webHidden/>
+              </w:rPr>
+              <w:fldChar w:fldCharType="separate"/>
+            </w:r>
+            <w:r>
+              <w:rPr>
+                <w:noProof/>
+                <w:webHidden/>
+              </w:rPr>
+              <w:t>4</w:t>
+            </w:r>
+            <w:r>
+              <w:rPr>
+                <w:noProof/>
+                <w:webHidden/>
+              </w:rPr>
+              <w:fldChar w:fldCharType="end"/>
+            </w:r>
+          </w:hyperlink>
+        </w:p>
+        <w:p>
+          <w:pPr>
+            <w:pStyle w:val="TDC3"/>
+            <w:tabs>
+              <w:tab w:val="right" w:leader="dot" w:pos="8494"/>
+            </w:tabs>
+            <w:rPr>
+              <w:noProof/>
+              <w:kern w:val="0"/>
+              <w:lang w:eastAsia="es-ES"/>
+              <w14:ligatures w14:val="none"/>
+            </w:rPr>
+          </w:pPr>
+          <w:hyperlink w:anchor="_Toc71539733" w:history="1">
+            <w:r>
+              <w:rPr>
+                <w:rStyle w:val="Hipervnculo"/>
+                <w:noProof/>
+              </w:rPr>
               <w:t>Contrato del servicio ofrecido</w:t>
             </w:r>
             <w:r>
@@ -1215,7 +1279,7 @@
                 <w:noProof/>
                 <w:webHidden/>
               </w:rPr>
-              <w:instrText xml:space="preserve"> PAGEREF _Toc71487414 \h </w:instrText>
+              <w:instrText xml:space="preserve"> PAGEREF _Toc71539733 \h </w:instrText>
             </w:r>
             <w:r>
               <w:rPr>
@@ -1271,12 +1335,163 @@
         <w:pStyle w:val="Ttulo3"/>
         <w:ind w:left="0"/>
       </w:pPr>
-      <w:bookmarkStart w:id="0" w:name="_Toc71487404"/>
+      <w:bookmarkStart w:id="0" w:name="_Toc71539722"/>
       <w:r>
         <w:lastRenderedPageBreak/>
+        <w:t>V</w:t>
+      </w:r>
+      <w:r>
+        <w:t>ersión</w:t>
+      </w:r>
+      <w:bookmarkEnd w:id="0"/>
+    </w:p>
+    <w:tbl>
+      <w:tblPr>
+        <w:tblStyle w:val="Tablaconcuadrcula"/>
+        <w:tblW w:w="0" w:type="auto"/>
+        <w:tblInd w:w="72" w:type="dxa"/>
+        <w:tblLook w:val="04A0" w:firstRow="1" w:lastRow="0" w:firstColumn="1" w:lastColumn="0" w:noHBand="0" w:noVBand="1"/>
+      </w:tblPr>
+      <w:tblGrid>
+        <w:gridCol w:w="1341"/>
+        <w:gridCol w:w="3402"/>
+        <w:gridCol w:w="3679"/>
+      </w:tblGrid>
+      <w:tr>
+        <w:tc>
+          <w:tcPr>
+            <w:tcW w:w="1341" w:type="dxa"/>
+            <w:shd w:val="clear" w:color="auto" w:fill="D9D9D9" w:themeFill="background1" w:themeFillShade="D9"/>
+          </w:tcPr>
+          <w:p>
+            <w:pPr>
+              <w:ind w:left="0"/>
+              <w:rPr>
+                <w:b/>
+                <w:bCs/>
+              </w:rPr>
+            </w:pPr>
+            <w:r>
+              <w:rPr>
+                <w:b/>
+                <w:bCs/>
+              </w:rPr>
+              <w:t>Versión</w:t>
+            </w:r>
+          </w:p>
+        </w:tc>
+        <w:tc>
+          <w:tcPr>
+            <w:tcW w:w="3402" w:type="dxa"/>
+            <w:shd w:val="clear" w:color="auto" w:fill="D9D9D9" w:themeFill="background1" w:themeFillShade="D9"/>
+          </w:tcPr>
+          <w:p>
+            <w:pPr>
+              <w:ind w:left="0"/>
+              <w:rPr>
+                <w:b/>
+                <w:bCs/>
+              </w:rPr>
+            </w:pPr>
+            <w:r>
+              <w:rPr>
+                <w:b/>
+                <w:bCs/>
+              </w:rPr>
+              <w:t>Fecha</w:t>
+            </w:r>
+          </w:p>
+        </w:tc>
+        <w:tc>
+          <w:tcPr>
+            <w:tcW w:w="3679" w:type="dxa"/>
+            <w:shd w:val="clear" w:color="auto" w:fill="D9D9D9" w:themeFill="background1" w:themeFillShade="D9"/>
+          </w:tcPr>
+          <w:p>
+            <w:pPr>
+              <w:ind w:left="0"/>
+              <w:rPr>
+                <w:b/>
+                <w:bCs/>
+              </w:rPr>
+            </w:pPr>
+            <w:r>
+              <w:rPr>
+                <w:b/>
+                <w:bCs/>
+              </w:rPr>
+              <w:t>Persona</w:t>
+            </w:r>
+          </w:p>
+        </w:tc>
+      </w:tr>
+      <w:tr>
+        <w:tc>
+          <w:tcPr>
+            <w:tcW w:w="1341" w:type="dxa"/>
+          </w:tcPr>
+          <w:p>
+            <w:pPr>
+              <w:ind w:left="0"/>
+            </w:pPr>
+            <w:r>
+              <w:t>1.0</w:t>
+            </w:r>
+          </w:p>
+        </w:tc>
+        <w:tc>
+          <w:tcPr>
+            <w:tcW w:w="3402" w:type="dxa"/>
+          </w:tcPr>
+          <w:p>
+            <w:pPr>
+              <w:ind w:left="0"/>
+            </w:pPr>
+            <w:r>
+              <w:t>10 de mayo de 2021</w:t>
+            </w:r>
+          </w:p>
+        </w:tc>
+        <w:tc>
+          <w:tcPr>
+            <w:tcW w:w="3679" w:type="dxa"/>
+          </w:tcPr>
+          <w:p>
+            <w:pPr>
+              <w:ind w:left="0"/>
+            </w:pPr>
+            <w:r>
+              <w:t xml:space="preserve">Carmen </w:t>
+            </w:r>
+            <w:proofErr w:type="spellStart"/>
+            <w:r>
+              <w:t>Mª</w:t>
+            </w:r>
+            <w:proofErr w:type="spellEnd"/>
+            <w:r>
+              <w:t xml:space="preserve"> Muñoz Pérez</w:t>
+            </w:r>
+          </w:p>
+        </w:tc>
+      </w:tr>
+    </w:tbl>
+    <w:p/>
+    <w:p>
+      <w:pPr>
+        <w:pStyle w:val="Ttulo3"/>
+        <w:ind w:left="0"/>
+      </w:pPr>
+    </w:p>
+    <w:p>
+      <w:pPr>
+        <w:pStyle w:val="Ttulo3"/>
+        <w:ind w:left="0"/>
+      </w:pPr>
+      <w:bookmarkStart w:id="1" w:name="_Toc71539723"/>
+      <w:r>
         <w:t>Objetivos y alcance de la CMDB</w:t>
       </w:r>
-      <w:bookmarkEnd w:id="0"/>
+      <w:bookmarkEnd w:id="1"/>
     </w:p>
     <w:p>
       <w:pPr>
@@ -1286,56 +1501,12 @@
           <w:color w:val="C45911" w:themeColor="accent2" w:themeShade="BF"/>
         </w:rPr>
       </w:pPr>
-      <w:bookmarkStart w:id="1" w:name="_Toc71487405"/>
+      <w:bookmarkStart w:id="2" w:name="_Toc71539724"/>
       <w:r>
         <w:rPr>
           <w:color w:val="C45911" w:themeColor="accent2" w:themeShade="BF"/>
         </w:rPr>
         <w:t>Objetivo</w:t>
-      </w:r>
-      <w:bookmarkEnd w:id="1"/>
-    </w:p>
-    <w:p>
-      <w:pPr>
-        <w:ind w:left="708"/>
-        <w:jc w:val="both"/>
-      </w:pPr>
-      <w:r>
-        <w:t>El uso de una CMDB tiene como objetivo almacenar gran parte de información de utilidad de la empresa de manera centralizada para facilitar la gestión entre todos los componentes de la organización</w:t>
-      </w:r>
-      <w:r>
-        <w:t>.</w:t>
-      </w:r>
-    </w:p>
-    <w:p>
-      <w:pPr>
-        <w:ind w:left="708"/>
-        <w:jc w:val="both"/>
-      </w:pPr>
-      <w:r>
-        <w:t>Realizar asociaciones entre diferentes componentes de la empresa, tener información acerca de las licencias que la empresa utiliza en ese momento y cuándo expiran y saber quiénes son los trabajadores de la empresa</w:t>
-      </w:r>
-      <w:r>
-        <w:t>,</w:t>
-      </w:r>
-      <w:r>
-        <w:t xml:space="preserve"> están entre algunas de sus funcionalidades.</w:t>
-      </w:r>
-    </w:p>
-    <w:p>
-      <w:pPr>
-        <w:pStyle w:val="Ttulo3"/>
-        <w:ind w:left="0" w:firstLine="720"/>
-        <w:rPr>
-          <w:color w:val="C45911" w:themeColor="accent2" w:themeShade="BF"/>
-        </w:rPr>
-      </w:pPr>
-      <w:bookmarkStart w:id="2" w:name="_Toc71487406"/>
-      <w:r>
-        <w:rPr>
-          <w:color w:val="C45911" w:themeColor="accent2" w:themeShade="BF"/>
-        </w:rPr>
-        <w:t>Alcance</w:t>
       </w:r>
       <w:bookmarkEnd w:id="2"/>
     </w:p>
@@ -1345,6 +1516,50 @@
         <w:jc w:val="both"/>
       </w:pPr>
       <w:r>
+        <w:t>El uso de una CMDB tiene como objetivo almacenar gran parte de información de utilidad de la empresa de manera centralizada para facilitar la gestión entre todos los componentes de la organización</w:t>
+      </w:r>
+      <w:r>
+        <w:t>.</w:t>
+      </w:r>
+    </w:p>
+    <w:p>
+      <w:pPr>
+        <w:ind w:left="708"/>
+        <w:jc w:val="both"/>
+      </w:pPr>
+      <w:r>
+        <w:t>Realizar asociaciones entre diferentes componentes de la empresa, tener información acerca de las licencias que la empresa utiliza en ese momento y cuándo expiran y saber quiénes son los trabajadores de la empresa</w:t>
+      </w:r>
+      <w:r>
+        <w:t>,</w:t>
+      </w:r>
+      <w:r>
+        <w:t xml:space="preserve"> están entre algunas de sus funcionalidades.</w:t>
+      </w:r>
+    </w:p>
+    <w:p>
+      <w:pPr>
+        <w:pStyle w:val="Ttulo3"/>
+        <w:ind w:left="0" w:firstLine="720"/>
+        <w:rPr>
+          <w:color w:val="C45911" w:themeColor="accent2" w:themeShade="BF"/>
+        </w:rPr>
+      </w:pPr>
+      <w:bookmarkStart w:id="3" w:name="_Toc71539725"/>
+      <w:r>
+        <w:rPr>
+          <w:color w:val="C45911" w:themeColor="accent2" w:themeShade="BF"/>
+        </w:rPr>
+        <w:t>Alcance</w:t>
+      </w:r>
+      <w:bookmarkEnd w:id="3"/>
+    </w:p>
+    <w:p>
+      <w:pPr>
+        <w:ind w:left="708"/>
+        <w:jc w:val="both"/>
+      </w:pPr>
+      <w:r>
         <w:t xml:space="preserve">En </w:t>
       </w:r>
       <w:proofErr w:type="spellStart"/>
@@ -1364,183 +1579,12 @@
           <w:color w:val="808080" w:themeColor="background1" w:themeShade="80"/>
         </w:rPr>
       </w:pPr>
-      <w:bookmarkStart w:id="3" w:name="_Toc71487407"/>
+      <w:bookmarkStart w:id="4" w:name="_Toc71539726"/>
       <w:r>
         <w:rPr>
           <w:color w:val="808080" w:themeColor="background1" w:themeShade="80"/>
         </w:rPr>
         <w:t>Contactos, equipo y usuarios</w:t>
-      </w:r>
-      <w:bookmarkEnd w:id="3"/>
-    </w:p>
-    <w:p>
-      <w:pPr>
-        <w:ind w:left="1416"/>
-        <w:jc w:val="both"/>
-        <w:rPr>
-          <w:rFonts w:cstheme="minorHAnsi"/>
-        </w:rPr>
-      </w:pPr>
-      <w:r>
-        <w:rPr>
-          <w:rFonts w:cstheme="minorHAnsi"/>
-        </w:rPr>
-        <w:t>Nuestra</w:t>
-      </w:r>
-      <w:r>
-        <w:rPr>
-          <w:rFonts w:cstheme="minorHAnsi"/>
-        </w:rPr>
-        <w:t xml:space="preserve"> organización (PSG2-2021-GX-XY) </w:t>
-      </w:r>
-      <w:r>
-        <w:rPr>
-          <w:rFonts w:cstheme="minorHAnsi"/>
-        </w:rPr>
-        <w:t>creará</w:t>
-      </w:r>
-      <w:r>
-        <w:rPr>
-          <w:rFonts w:cstheme="minorHAnsi"/>
-        </w:rPr>
-        <w:t xml:space="preserve"> un contacto con</w:t>
-      </w:r>
-      <w:r>
-        <w:rPr>
-          <w:rFonts w:cstheme="minorHAnsi"/>
-        </w:rPr>
-        <w:t xml:space="preserve"> </w:t>
-      </w:r>
-      <w:r>
-        <w:rPr>
-          <w:rFonts w:cstheme="minorHAnsi"/>
-        </w:rPr>
-        <w:t xml:space="preserve">los datos de cada miembro del </w:t>
-      </w:r>
-      <w:r>
-        <w:rPr>
-          <w:rFonts w:cstheme="minorHAnsi"/>
-        </w:rPr>
-        <w:t>equipo</w:t>
-      </w:r>
-      <w:r>
-        <w:rPr>
-          <w:rFonts w:cstheme="minorHAnsi"/>
-        </w:rPr>
-        <w:t>. A</w:t>
-      </w:r>
-      <w:r>
-        <w:rPr>
-          <w:rFonts w:cstheme="minorHAnsi"/>
-        </w:rPr>
-        <w:t>demás</w:t>
-      </w:r>
-      <w:r>
-        <w:rPr>
-          <w:rFonts w:cstheme="minorHAnsi"/>
-        </w:rPr>
-        <w:t>, se</w:t>
-      </w:r>
-      <w:r>
-        <w:rPr>
-          <w:rFonts w:cstheme="minorHAnsi"/>
-        </w:rPr>
-        <w:t xml:space="preserve"> </w:t>
-      </w:r>
-      <w:r>
-        <w:rPr>
-          <w:rFonts w:cstheme="minorHAnsi"/>
-        </w:rPr>
-        <w:t>debe crear un equipo (</w:t>
-      </w:r>
-      <w:proofErr w:type="spellStart"/>
-      <w:r>
-        <w:rPr>
-          <w:rFonts w:cstheme="minorHAnsi"/>
-        </w:rPr>
-        <w:t>Team</w:t>
-      </w:r>
-      <w:proofErr w:type="spellEnd"/>
-      <w:r>
-        <w:rPr>
-          <w:rFonts w:cstheme="minorHAnsi"/>
-        </w:rPr>
-        <w:t>) con el</w:t>
-      </w:r>
-      <w:r>
-        <w:rPr>
-          <w:rFonts w:cstheme="minorHAnsi"/>
-        </w:rPr>
-        <w:t xml:space="preserve"> </w:t>
-      </w:r>
-      <w:r>
-        <w:rPr>
-          <w:rFonts w:cstheme="minorHAnsi"/>
-        </w:rPr>
-        <w:t xml:space="preserve">mismo nombre que </w:t>
-      </w:r>
-      <w:r>
-        <w:rPr>
-          <w:rFonts w:cstheme="minorHAnsi"/>
-        </w:rPr>
-        <w:t>el de la</w:t>
-      </w:r>
-      <w:r>
-        <w:rPr>
-          <w:rFonts w:cstheme="minorHAnsi"/>
-        </w:rPr>
-        <w:t xml:space="preserve"> organización</w:t>
-      </w:r>
-      <w:r>
-        <w:rPr>
-          <w:rFonts w:cstheme="minorHAnsi"/>
-        </w:rPr>
-        <w:t>.</w:t>
-      </w:r>
-    </w:p>
-    <w:p>
-      <w:pPr>
-        <w:ind w:left="1416"/>
-        <w:jc w:val="both"/>
-        <w:rPr>
-          <w:rFonts w:cstheme="minorHAnsi"/>
-        </w:rPr>
-      </w:pPr>
-      <w:r>
-        <w:rPr>
-          <w:rFonts w:cstheme="minorHAnsi"/>
-        </w:rPr>
-        <w:t xml:space="preserve">Además, para cada miembro del grupo, se deberá crear un usuario en </w:t>
-      </w:r>
-      <w:proofErr w:type="spellStart"/>
-      <w:r>
-        <w:rPr>
-          <w:rFonts w:cstheme="minorHAnsi"/>
-        </w:rPr>
-        <w:t>iTop</w:t>
-      </w:r>
-      <w:proofErr w:type="spellEnd"/>
-      <w:r>
-        <w:rPr>
-          <w:rFonts w:cstheme="minorHAnsi"/>
-        </w:rPr>
-        <w:t xml:space="preserve"> asociado a su contacto.</w:t>
-      </w:r>
-    </w:p>
-    <w:p>
-      <w:pPr>
-        <w:pStyle w:val="Ttulo3"/>
-        <w:ind w:left="1440"/>
-        <w:rPr>
-          <w:color w:val="808080" w:themeColor="background1" w:themeShade="80"/>
-        </w:rPr>
-      </w:pPr>
-      <w:bookmarkStart w:id="4" w:name="_Toc71487408"/>
-      <w:r>
-        <w:rPr>
-          <w:color w:val="808080" w:themeColor="background1" w:themeShade="80"/>
-        </w:rPr>
-        <w:t>Hardware</w:t>
       </w:r>
       <w:bookmarkEnd w:id="4"/>
     </w:p>
@@ -1548,18 +1592,154 @@
       <w:pPr>
         <w:ind w:left="1416"/>
         <w:jc w:val="both"/>
+        <w:rPr>
+          <w:rFonts w:cstheme="minorHAnsi"/>
+        </w:rPr>
       </w:pPr>
       <w:r>
-        <w:t>Se deberá registrar todo el hardware que se utiliza para el desarrollo del proyecto.</w:t>
-      </w:r>
-      <w:r>
-        <w:t xml:space="preserve"> Así, habrá que añadir información sobre los PC, impresoras, periféricos u otros elementos que se consideren relevantes como móviles o </w:t>
-      </w:r>
-      <w:r>
-        <w:t>tabletas</w:t>
-      </w:r>
-      <w:r>
+        <w:rPr>
+          <w:rFonts w:cstheme="minorHAnsi"/>
+        </w:rPr>
+        <w:t>Nuestra</w:t>
+      </w:r>
+      <w:r>
+        <w:rPr>
+          <w:rFonts w:cstheme="minorHAnsi"/>
+        </w:rPr>
+        <w:t xml:space="preserve"> organización (PSG2-2021-GX-XY) </w:t>
+      </w:r>
+      <w:r>
+        <w:rPr>
+          <w:rFonts w:cstheme="minorHAnsi"/>
+        </w:rPr>
+        <w:t>creará</w:t>
+      </w:r>
+      <w:r>
+        <w:rPr>
+          <w:rFonts w:cstheme="minorHAnsi"/>
+        </w:rPr>
+        <w:t xml:space="preserve"> un contacto con</w:t>
+      </w:r>
+      <w:r>
+        <w:rPr>
+          <w:rFonts w:cstheme="minorHAnsi"/>
+        </w:rPr>
+        <w:t xml:space="preserve"> </w:t>
+      </w:r>
+      <w:r>
+        <w:rPr>
+          <w:rFonts w:cstheme="minorHAnsi"/>
+        </w:rPr>
+        <w:t xml:space="preserve">los datos de cada miembro del </w:t>
+      </w:r>
+      <w:r>
+        <w:rPr>
+          <w:rFonts w:cstheme="minorHAnsi"/>
+        </w:rPr>
+        <w:t>equipo</w:t>
+      </w:r>
+      <w:r>
+        <w:rPr>
+          <w:rFonts w:cstheme="minorHAnsi"/>
+        </w:rPr>
+        <w:t>. A</w:t>
+      </w:r>
+      <w:r>
+        <w:rPr>
+          <w:rFonts w:cstheme="minorHAnsi"/>
+        </w:rPr>
+        <w:t>demás</w:t>
+      </w:r>
+      <w:r>
+        <w:rPr>
+          <w:rFonts w:cstheme="minorHAnsi"/>
+        </w:rPr>
+        <w:t>, se</w:t>
+      </w:r>
+      <w:r>
+        <w:rPr>
+          <w:rFonts w:cstheme="minorHAnsi"/>
+        </w:rPr>
+        <w:t xml:space="preserve"> </w:t>
+      </w:r>
+      <w:r>
+        <w:rPr>
+          <w:rFonts w:cstheme="minorHAnsi"/>
+        </w:rPr>
+        <w:t>debe crear un equipo (</w:t>
+      </w:r>
+      <w:proofErr w:type="spellStart"/>
+      <w:r>
+        <w:rPr>
+          <w:rFonts w:cstheme="minorHAnsi"/>
+        </w:rPr>
+        <w:t>Team</w:t>
+      </w:r>
+      <w:proofErr w:type="spellEnd"/>
+      <w:r>
+        <w:rPr>
+          <w:rFonts w:cstheme="minorHAnsi"/>
+        </w:rPr>
+        <w:t>) con el</w:t>
+      </w:r>
+      <w:r>
+        <w:rPr>
+          <w:rFonts w:cstheme="minorHAnsi"/>
+        </w:rPr>
+        <w:t xml:space="preserve"> </w:t>
+      </w:r>
+      <w:r>
+        <w:rPr>
+          <w:rFonts w:cstheme="minorHAnsi"/>
+        </w:rPr>
+        <w:t xml:space="preserve">mismo nombre que </w:t>
+      </w:r>
+      <w:r>
+        <w:rPr>
+          <w:rFonts w:cstheme="minorHAnsi"/>
+        </w:rPr>
+        <w:t>el de la</w:t>
+      </w:r>
+      <w:r>
+        <w:rPr>
+          <w:rFonts w:cstheme="minorHAnsi"/>
+        </w:rPr>
+        <w:t xml:space="preserve"> organización</w:t>
+      </w:r>
+      <w:r>
+        <w:rPr>
+          <w:rFonts w:cstheme="minorHAnsi"/>
+        </w:rPr>
         <w:t>.</w:t>
+      </w:r>
+    </w:p>
+    <w:p>
+      <w:pPr>
+        <w:ind w:left="1416"/>
+        <w:jc w:val="both"/>
+        <w:rPr>
+          <w:rFonts w:cstheme="minorHAnsi"/>
+        </w:rPr>
+      </w:pPr>
+      <w:r>
+        <w:rPr>
+          <w:rFonts w:cstheme="minorHAnsi"/>
+        </w:rPr>
+        <w:t xml:space="preserve">Además, para cada miembro del grupo, se deberá crear un usuario en </w:t>
+      </w:r>
+      <w:proofErr w:type="spellStart"/>
+      <w:r>
+        <w:rPr>
+          <w:rFonts w:cstheme="minorHAnsi"/>
+        </w:rPr>
+        <w:t>iTop</w:t>
+      </w:r>
+      <w:proofErr w:type="spellEnd"/>
+      <w:r>
+        <w:rPr>
+          <w:rFonts w:cstheme="minorHAnsi"/>
+        </w:rPr>
+        <w:t xml:space="preserve"> asociado a su contacto.</w:t>
       </w:r>
     </w:p>
     <w:p>
@@ -1570,12 +1750,12 @@
           <w:color w:val="808080" w:themeColor="background1" w:themeShade="80"/>
         </w:rPr>
       </w:pPr>
-      <w:bookmarkStart w:id="5" w:name="_Toc71487409"/>
+      <w:bookmarkStart w:id="5" w:name="_Toc71539727"/>
       <w:r>
         <w:rPr>
           <w:color w:val="808080" w:themeColor="background1" w:themeShade="80"/>
         </w:rPr>
-        <w:t>Software</w:t>
+        <w:t>Hardware</w:t>
       </w:r>
       <w:bookmarkEnd w:id="5"/>
     </w:p>
@@ -1583,16 +1763,36 @@
       <w:pPr>
         <w:ind w:left="1416"/>
         <w:jc w:val="both"/>
-        <w:rPr>
-          <w:rFonts w:cstheme="minorHAnsi"/>
-        </w:rPr>
       </w:pPr>
       <w:r>
-        <w:rPr>
-          <w:rFonts w:cstheme="minorHAnsi"/>
-        </w:rPr>
-        <w:t>En este ámbito se deberá registrar el software instalado en los artefactos hardware que se utilice para este proyecto.</w:t>
-      </w:r>
+        <w:t>Se deberá registrar todo el hardware que se utiliza para el desarrollo del proyecto.</w:t>
+      </w:r>
+      <w:r>
+        <w:t xml:space="preserve"> Así, habrá que añadir información sobre los PC, impresoras, periféricos u otros elementos que se consideren relevantes como móviles o </w:t>
+      </w:r>
+      <w:r>
+        <w:t>tabletas</w:t>
+      </w:r>
+      <w:r>
+        <w:t>.</w:t>
+      </w:r>
+    </w:p>
+    <w:p>
+      <w:pPr>
+        <w:pStyle w:val="Ttulo3"/>
+        <w:ind w:left="1440"/>
+        <w:rPr>
+          <w:color w:val="808080" w:themeColor="background1" w:themeShade="80"/>
+        </w:rPr>
+      </w:pPr>
+      <w:bookmarkStart w:id="6" w:name="_Toc71539728"/>
+      <w:r>
+        <w:rPr>
+          <w:color w:val="808080" w:themeColor="background1" w:themeShade="80"/>
+        </w:rPr>
+        <w:t>Software</w:t>
+      </w:r>
+      <w:bookmarkEnd w:id="6"/>
     </w:p>
     <w:p>
       <w:pPr>
@@ -1606,13 +1806,22 @@
         <w:rPr>
           <w:rFonts w:cstheme="minorHAnsi"/>
         </w:rPr>
-        <w:t>Además, se deberán registrar</w:t>
-      </w:r>
-      <w:r>
-        <w:rPr>
-          <w:rFonts w:cstheme="minorHAnsi"/>
-        </w:rPr>
-        <w:t xml:space="preserve"> las instalaciones de los</w:t>
+        <w:t>En este ámbito se deberá registrar el software instalado en los artefactos hardware que se utilice para este proyecto.</w:t>
+      </w:r>
+    </w:p>
+    <w:p>
+      <w:pPr>
+        <w:ind w:left="1416"/>
+        <w:jc w:val="both"/>
+        <w:rPr>
+          <w:rFonts w:cstheme="minorHAnsi"/>
+        </w:rPr>
+      </w:pPr>
+      <w:r>
+        <w:rPr>
+          <w:rFonts w:cstheme="minorHAnsi"/>
+        </w:rPr>
+        <w:t>Además, se deberán registrar las instalaciones de los</w:t>
       </w:r>
       <w:r>
         <w:rPr>
@@ -1653,14 +1862,14 @@
           <w:color w:val="808080" w:themeColor="background1" w:themeShade="80"/>
         </w:rPr>
       </w:pPr>
-      <w:bookmarkStart w:id="6" w:name="_Toc71487410"/>
+      <w:bookmarkStart w:id="7" w:name="_Toc71539729"/>
       <w:r>
         <w:rPr>
           <w:color w:val="808080" w:themeColor="background1" w:themeShade="80"/>
         </w:rPr>
         <w:t>DSL</w:t>
       </w:r>
-      <w:bookmarkEnd w:id="6"/>
+      <w:bookmarkEnd w:id="7"/>
     </w:p>
     <w:p>
       <w:pPr>
@@ -1687,14 +1896,15 @@
           <w:color w:val="808080" w:themeColor="background1" w:themeShade="80"/>
         </w:rPr>
       </w:pPr>
-      <w:bookmarkStart w:id="7" w:name="_Toc71487411"/>
+      <w:bookmarkStart w:id="8" w:name="_Toc71539730"/>
       <w:r>
         <w:rPr>
           <w:color w:val="808080" w:themeColor="background1" w:themeShade="80"/>
         </w:rPr>
+        <w:lastRenderedPageBreak/>
         <w:t>Contratos con los proveedores y servicios consumidos</w:t>
       </w:r>
-      <w:bookmarkEnd w:id="7"/>
+      <w:bookmarkEnd w:id="8"/>
     </w:p>
     <w:p>
       <w:pPr>
@@ -1971,14 +2181,7 @@
         <w:rPr>
           <w:rFonts w:cstheme="minorHAnsi"/>
         </w:rPr>
-        <w:t xml:space="preserve">servicios. Las organizaciones proveedoras de </w:t>
-      </w:r>
-      <w:r>
-        <w:rPr>
-          <w:rFonts w:cstheme="minorHAnsi"/>
-        </w:rPr>
-        <w:lastRenderedPageBreak/>
-        <w:t>servicios</w:t>
+        <w:t>servicios. Las organizaciones proveedoras de servicios</w:t>
       </w:r>
       <w:r>
         <w:rPr>
@@ -2160,14 +2363,14 @@
           <w:color w:val="808080" w:themeColor="background1" w:themeShade="80"/>
         </w:rPr>
       </w:pPr>
-      <w:bookmarkStart w:id="8" w:name="_Toc71487412"/>
+      <w:bookmarkStart w:id="9" w:name="_Toc71539731"/>
       <w:r>
         <w:rPr>
           <w:color w:val="808080" w:themeColor="background1" w:themeShade="80"/>
         </w:rPr>
         <w:t>Servicio ofrecido</w:t>
       </w:r>
-      <w:bookmarkEnd w:id="8"/>
+      <w:bookmarkEnd w:id="9"/>
     </w:p>
     <w:p>
       <w:pPr>
@@ -2192,10 +2395,7 @@
         <w:jc w:val="both"/>
       </w:pPr>
       <w:r>
-        <w:t xml:space="preserve">Además, se deberán añadir como mínimo dos categorías de servicios, una para cada tipo de petición (incidencia y solicitud). El nombrado será el siguiente: </w:t>
-      </w:r>
-      <w:r>
-        <w:t xml:space="preserve">“G2-22 </w:t>
+        <w:t xml:space="preserve">Además, se deberán añadir como mínimo dos categorías de servicios, una para cada tipo de petición (incidencia y solicitud). El nombrado será el siguiente: “G2-22 </w:t>
       </w:r>
       <w:proofErr w:type="spellStart"/>
       <w:r>
@@ -2203,10 +2403,7 @@
       </w:r>
       <w:proofErr w:type="spellEnd"/>
       <w:r>
-        <w:t xml:space="preserve"> - Nombre de subcategoría</w:t>
-      </w:r>
-      <w:r>
-        <w:t>”.</w:t>
+        <w:t xml:space="preserve"> - Nombre de subcategoría”.</w:t>
       </w:r>
     </w:p>
     <w:p>
@@ -2218,26 +2415,14 @@
           <w:color w:val="808080" w:themeColor="background1" w:themeShade="80"/>
         </w:rPr>
       </w:pPr>
-      <w:bookmarkStart w:id="9" w:name="_Toc71487413"/>
+      <w:bookmarkStart w:id="10" w:name="_Toc71539732"/>
       <w:r>
         <w:rPr>
           <w:color w:val="808080" w:themeColor="background1" w:themeShade="80"/>
         </w:rPr>
-        <w:t>S</w:t>
-      </w:r>
-      <w:r>
-        <w:rPr>
-          <w:color w:val="808080" w:themeColor="background1" w:themeShade="80"/>
-        </w:rPr>
-        <w:t>LA del s</w:t>
-      </w:r>
-      <w:r>
-        <w:rPr>
-          <w:color w:val="808080" w:themeColor="background1" w:themeShade="80"/>
-        </w:rPr>
-        <w:t>ervicio ofrecido</w:t>
-      </w:r>
-      <w:bookmarkEnd w:id="9"/>
+        <w:t>SLA del servicio ofrecido</w:t>
+      </w:r>
+      <w:bookmarkEnd w:id="10"/>
     </w:p>
     <w:p>
       <w:pPr>
@@ -2348,13 +2533,7 @@
       </w:r>
       <w:proofErr w:type="spellEnd"/>
       <w:r>
-        <w:t xml:space="preserve"> SLA</w:t>
-      </w:r>
-      <w:r>
-        <w:t>”.</w:t>
-      </w:r>
-      <w:r>
-        <w:t xml:space="preserve"> A este se le asociarán las definiciones anteriormente creadas.</w:t>
+        <w:t xml:space="preserve"> SLA”. A este se le asociarán las definiciones anteriormente creadas.</w:t>
       </w:r>
     </w:p>
     <w:p>
@@ -2366,20 +2545,14 @@
           <w:color w:val="808080" w:themeColor="background1" w:themeShade="80"/>
         </w:rPr>
       </w:pPr>
-      <w:bookmarkStart w:id="10" w:name="_Toc71487414"/>
+      <w:bookmarkStart w:id="11" w:name="_Toc71539733"/>
       <w:r>
         <w:rPr>
           <w:color w:val="808080" w:themeColor="background1" w:themeShade="80"/>
         </w:rPr>
-        <w:t>Contrato del s</w:t>
-      </w:r>
-      <w:r>
-        <w:rPr>
-          <w:color w:val="808080" w:themeColor="background1" w:themeShade="80"/>
-        </w:rPr>
-        <w:t>ervicio ofrecido</w:t>
-      </w:r>
-      <w:bookmarkEnd w:id="10"/>
+        <w:t>Contrato del servicio ofrecido</w:t>
+      </w:r>
+      <w:bookmarkEnd w:id="11"/>
     </w:p>
     <w:p>
       <w:pPr>
@@ -3102,6 +3275,25 @@
       <w:ind w:left="440"/>
     </w:pPr>
   </w:style>
+  <w:style w:type="table" w:styleId="Tablaconcuadrcula">
+    <w:name w:val="Table Grid"/>
+    <w:basedOn w:val="Tablanormal"/>
+    <w:uiPriority w:val="39"/>
+    <w:rsid w:val="00763318"/>
+    <w:pPr>
+      <w:spacing w:after="0" w:line="240" w:lineRule="auto"/>
+    </w:pPr>
+    <w:tblPr>
+      <w:tblBorders>
+        <w:top w:val="single" w:sz="4" w:space="0" w:color="auto"/>
+        <w:left w:val="single" w:sz="4" w:space="0" w:color="auto"/>
+        <w:bottom w:val="single" w:sz="4" w:space="0" w:color="auto"/>
+        <w:right w:val="single" w:sz="4" w:space="0" w:color="auto"/>
+        <w:insideH w:val="single" w:sz="4" w:space="0" w:color="auto"/>
+        <w:insideV w:val="single" w:sz="4" w:space="0" w:color="auto"/>
+      </w:tblBorders>
+    </w:tblPr>
+  </w:style>
 </w:styles>
 </file>
 
@@ -3177,7 +3369,7 @@
     <w:charset w:val="00"/>
     <w:family w:val="swiss"/>
     <w:pitch w:val="variable"/>
-    <w:sig w:usb0="E0002AFF" w:usb1="4000ACFF" w:usb2="00000001" w:usb3="00000000" w:csb0="000001FF" w:csb1="00000000"/>
+    <w:sig w:usb0="E4002EFF" w:usb1="C000247B" w:usb2="00000009" w:usb3="00000000" w:csb0="000001FF" w:csb1="00000000"/>
   </w:font>
   <w:font w:name="Times New Roman">
     <w:panose1 w:val="02020603050405020304"/>
@@ -3191,14 +3383,14 @@
     <w:charset w:val="00"/>
     <w:family w:val="swiss"/>
     <w:pitch w:val="variable"/>
-    <w:sig w:usb0="A0002AEF" w:usb1="4000207B" w:usb2="00000000" w:usb3="00000000" w:csb0="000001FF" w:csb1="00000000"/>
+    <w:sig w:usb0="E4002EFF" w:usb1="C000247B" w:usb2="00000009" w:usb3="00000000" w:csb0="000001FF" w:csb1="00000000"/>
   </w:font>
   <w:font w:name="Arial">
     <w:panose1 w:val="020B0604020202020204"/>
     <w:charset w:val="00"/>
     <w:family w:val="swiss"/>
     <w:pitch w:val="variable"/>
-    <w:sig w:usb0="E0002AFF" w:usb1="C0007843" w:usb2="00000009" w:usb3="00000000" w:csb0="000001FF" w:csb1="00000000"/>
+    <w:sig w:usb0="E0002EFF" w:usb1="C000785B" w:usb2="00000009" w:usb3="00000000" w:csb0="000001FF" w:csb1="00000000"/>
   </w:font>
 </w:fonts>
 </file>
@@ -3221,7 +3413,10 @@
   <w:rsids>
     <w:rsidRoot w:val="006B2C01"/>
     <w:rsid w:val="000C6658"/>
+    <w:rsid w:val="00186953"/>
+    <w:rsid w:val="001F78BB"/>
     <w:rsid w:val="00375351"/>
+    <w:rsid w:val="003C5C53"/>
     <w:rsid w:val="004820CF"/>
     <w:rsid w:val="006B2C01"/>
     <w:rsid w:val="00E90EE0"/>
@@ -3987,10 +4182,29 @@
 </file>
 
 <file path=customXml/item1.xml><?xml version="1.0" encoding="utf-8"?>
+<CoverPageProperties xmlns="http://schemas.microsoft.com/office/2006/coverPageProps">
+  <PublishDate/>
+  <Abstract/>
+  <CompanyAddress/>
+  <CompanyPhone/>
+  <CompanyFax>psg2</CompanyFax>
+  <CompanyEmail/>
+</CoverPageProperties>
+</file>
+
+<file path=customXml/item2.xml><?xml version="1.0" encoding="utf-8"?>
 <b:Sources xmlns:b="http://schemas.openxmlformats.org/officeDocument/2006/bibliography" xmlns="http://schemas.openxmlformats.org/officeDocument/2006/bibliography" SelectedStyle="\APASixthEditionOfficeOnline.xsl" StyleName="APA" Version="6"/>
 </file>
 
 <file path=customXml/itemProps1.xml><?xml version="1.0" encoding="utf-8"?>
+<ds:datastoreItem xmlns:ds="http://schemas.openxmlformats.org/officeDocument/2006/customXml" ds:itemID="{55AF091B-3C7A-41E3-B477-F2FDAA23CFDA}">
+  <ds:schemaRefs>
+    <ds:schemaRef ds:uri="http://schemas.microsoft.com/office/2006/coverPageProps"/>
+  </ds:schemaRefs>
+</ds:datastoreItem>
+</file>
+
+<file path=customXml/itemProps2.xml><?xml version="1.0" encoding="utf-8"?>
 <ds:datastoreItem xmlns:ds="http://schemas.openxmlformats.org/officeDocument/2006/customXml" ds:itemID="{5BC6B6C3-68A0-4AF6-9077-8AC5FE005EE0}">
   <ds:schemaRefs>
     <ds:schemaRef ds:uri="http://schemas.openxmlformats.org/officeDocument/2006/bibliography"/>

</xml_diff>

<commit_message>
Añadido apartado de estructura de la CMDB
Se ha añadido una descripción de tallada de todos los elementos incluidos en la CMDB con ejemplos incluidos a través de imágenes
</commit_message>
<xml_diff>
--- a/src/main/resources/doc/Informes técnicos/S4/1. Informe técnico Bases de Datos de Gestión de la Configuración de la Organización PSG2-2021-G2-22.docx
+++ b/src/main/resources/doc/Informes técnicos/S4/1. Informe técnico Bases de Datos de Gestión de la Configuración de la Organización PSG2-2021-G2-22.docx
@@ -264,23 +264,7 @@
                               <w:jc w:val="right"/>
                             </w:pPr>
                             <w:r>
-                              <w:t xml:space="preserve">Carmen </w:t>
-                            </w:r>
-                            <w:proofErr w:type="spellStart"/>
-                            <w:r>
-                              <w:t>Mª</w:t>
-                            </w:r>
-                            <w:proofErr w:type="spellEnd"/>
-                            <w:r>
-                              <w:t xml:space="preserve"> Muñoz Pérez (Scrum </w:t>
-                            </w:r>
-                            <w:proofErr w:type="gramStart"/>
-                            <w:r>
-                              <w:t>Master</w:t>
-                            </w:r>
-                            <w:proofErr w:type="gramEnd"/>
-                            <w:r>
-                              <w:t>)</w:t>
+                              <w:t>Carmen Mª Muñoz Pérez (Scrum Master)</w:t>
                             </w:r>
                           </w:p>
                           <w:p>
@@ -348,23 +332,7 @@
                         <w:jc w:val="right"/>
                       </w:pPr>
                       <w:r>
-                        <w:t xml:space="preserve">Carmen </w:t>
-                      </w:r>
-                      <w:proofErr w:type="spellStart"/>
-                      <w:r>
-                        <w:t>Mª</w:t>
-                      </w:r>
-                      <w:proofErr w:type="spellEnd"/>
-                      <w:r>
-                        <w:t xml:space="preserve"> Muñoz Pérez (Scrum </w:t>
-                      </w:r>
-                      <w:proofErr w:type="gramStart"/>
-                      <w:r>
-                        <w:t>Master</w:t>
-                      </w:r>
-                      <w:proofErr w:type="gramEnd"/>
-                      <w:r>
-                        <w:t>)</w:t>
+                        <w:t>Carmen Mª Muñoz Pérez (Scrum Master)</w:t>
                       </w:r>
                     </w:p>
                     <w:p>
@@ -1461,15 +1429,48 @@
               <w:ind w:left="0"/>
             </w:pPr>
             <w:r>
-              <w:t xml:space="preserve">Carmen </w:t>
-            </w:r>
-            <w:proofErr w:type="spellStart"/>
-            <w:r>
-              <w:t>Mª</w:t>
-            </w:r>
-            <w:proofErr w:type="spellEnd"/>
-            <w:r>
-              <w:t xml:space="preserve"> Muñoz Pérez</w:t>
+              <w:t>Carmen Mª Muñoz Pérez</w:t>
+            </w:r>
+          </w:p>
+        </w:tc>
+      </w:tr>
+      <w:tr>
+        <w:tc>
+          <w:tcPr>
+            <w:tcW w:w="1341" w:type="dxa"/>
+          </w:tcPr>
+          <w:p>
+            <w:pPr>
+              <w:ind w:left="0"/>
+            </w:pPr>
+            <w:r>
+              <w:t>2.0</w:t>
+            </w:r>
+          </w:p>
+        </w:tc>
+        <w:tc>
+          <w:tcPr>
+            <w:tcW w:w="3402" w:type="dxa"/>
+          </w:tcPr>
+          <w:p>
+            <w:pPr>
+              <w:ind w:left="0"/>
+            </w:pPr>
+            <w:r>
+              <w:t>12 de mayo de 2021</w:t>
+            </w:r>
+          </w:p>
+        </w:tc>
+        <w:tc>
+          <w:tcPr>
+            <w:tcW w:w="3679" w:type="dxa"/>
+          </w:tcPr>
+          <w:p>
+            <w:pPr>
+              <w:ind w:left="0"/>
+            </w:pPr>
+            <w:r>
+              <w:t>Carmen Mª Muñoz Pérez</w:t>
             </w:r>
           </w:p>
         </w:tc>
@@ -1560,15 +1561,7 @@
         <w:jc w:val="both"/>
       </w:pPr>
       <w:r>
-        <w:t xml:space="preserve">En </w:t>
-      </w:r>
-      <w:proofErr w:type="spellStart"/>
-      <w:r>
-        <w:t>iTop</w:t>
-      </w:r>
-      <w:proofErr w:type="spellEnd"/>
-      <w:r>
-        <w:t xml:space="preserve"> se almacenará información de distintos ámbitos. Así, a continuación, se describirá de forma genérica cuáles son estos artefactos que se pretenden almacenar según su ámbito.</w:t>
+        <w:t>En iTop se almacenará información de distintos ámbitos. Así, a continuación, se describirá de forma genérica cuáles son estos artefactos que se pretenden almacenar según su ámbito.</w:t>
       </w:r>
     </w:p>
     <w:p>
@@ -1606,7 +1599,31 @@
         <w:rPr>
           <w:rFonts w:cstheme="minorHAnsi"/>
         </w:rPr>
-        <w:t xml:space="preserve"> organización (PSG2-2021-GX-XY) </w:t>
+        <w:t xml:space="preserve"> organización (PSG2-2021-G</w:t>
+      </w:r>
+      <w:r>
+        <w:rPr>
+          <w:rFonts w:cstheme="minorHAnsi"/>
+        </w:rPr>
+        <w:t>2</w:t>
+      </w:r>
+      <w:r>
+        <w:rPr>
+          <w:rFonts w:cstheme="minorHAnsi"/>
+        </w:rPr>
+        <w:t>-</w:t>
+      </w:r>
+      <w:r>
+        <w:rPr>
+          <w:rFonts w:cstheme="minorHAnsi"/>
+        </w:rPr>
+        <w:t>22</w:t>
+      </w:r>
+      <w:r>
+        <w:rPr>
+          <w:rFonts w:cstheme="minorHAnsi"/>
+        </w:rPr>
+        <w:t xml:space="preserve">) </w:t>
       </w:r>
       <w:r>
         <w:rPr>
@@ -1666,21 +1683,7 @@
         <w:rPr>
           <w:rFonts w:cstheme="minorHAnsi"/>
         </w:rPr>
-        <w:t>debe crear un equipo (</w:t>
-      </w:r>
-      <w:proofErr w:type="spellStart"/>
-      <w:r>
-        <w:rPr>
-          <w:rFonts w:cstheme="minorHAnsi"/>
-        </w:rPr>
-        <w:t>Team</w:t>
-      </w:r>
-      <w:proofErr w:type="spellEnd"/>
-      <w:r>
-        <w:rPr>
-          <w:rFonts w:cstheme="minorHAnsi"/>
-        </w:rPr>
-        <w:t>) con el</w:t>
+        <w:t>debe crear un equipo (Team) con el</w:t>
       </w:r>
       <w:r>
         <w:rPr>
@@ -1725,21 +1728,7 @@
         <w:rPr>
           <w:rFonts w:cstheme="minorHAnsi"/>
         </w:rPr>
-        <w:t xml:space="preserve">Además, para cada miembro del grupo, se deberá crear un usuario en </w:t>
-      </w:r>
-      <w:proofErr w:type="spellStart"/>
-      <w:r>
-        <w:rPr>
-          <w:rFonts w:cstheme="minorHAnsi"/>
-        </w:rPr>
-        <w:t>iTop</w:t>
-      </w:r>
-      <w:proofErr w:type="spellEnd"/>
-      <w:r>
-        <w:rPr>
-          <w:rFonts w:cstheme="minorHAnsi"/>
-        </w:rPr>
-        <w:t xml:space="preserve"> asociado a su contacto.</w:t>
+        <w:t>Además, para cada miembro del grupo, se deberá crear un usuario en iTop asociado a su contacto.</w:t>
       </w:r>
     </w:p>
     <w:p>
@@ -1867,6 +1856,7 @@
         <w:rPr>
           <w:color w:val="808080" w:themeColor="background1" w:themeShade="80"/>
         </w:rPr>
+        <w:lastRenderedPageBreak/>
         <w:t>DSL</w:t>
       </w:r>
       <w:bookmarkEnd w:id="7"/>
@@ -1901,7 +1891,6 @@
         <w:rPr>
           <w:color w:val="808080" w:themeColor="background1" w:themeShade="80"/>
         </w:rPr>
-        <w:lastRenderedPageBreak/>
         <w:t>Contratos con los proveedores y servicios consumidos</w:t>
       </w:r>
       <w:bookmarkEnd w:id="8"/>
@@ -2010,61 +1999,11 @@
         </w:rPr>
         <w:t xml:space="preserve"> </w:t>
       </w:r>
-      <w:proofErr w:type="spellStart"/>
-      <w:r>
-        <w:rPr>
-          <w:rFonts w:cstheme="minorHAnsi"/>
-        </w:rPr>
-        <w:t>Github</w:t>
-      </w:r>
-      <w:proofErr w:type="spellEnd"/>
-      <w:r>
-        <w:rPr>
-          <w:rFonts w:cstheme="minorHAnsi"/>
-        </w:rPr>
-        <w:t xml:space="preserve">, </w:t>
-      </w:r>
-      <w:proofErr w:type="spellStart"/>
-      <w:r>
-        <w:rPr>
-          <w:rFonts w:cstheme="minorHAnsi"/>
-        </w:rPr>
-        <w:t>Zenhub</w:t>
-      </w:r>
-      <w:proofErr w:type="spellEnd"/>
-      <w:r>
-        <w:rPr>
-          <w:rFonts w:cstheme="minorHAnsi"/>
-        </w:rPr>
-        <w:t xml:space="preserve">, </w:t>
-      </w:r>
-      <w:proofErr w:type="spellStart"/>
-      <w:r>
-        <w:rPr>
-          <w:rFonts w:cstheme="minorHAnsi"/>
-        </w:rPr>
-        <w:t>Toggl</w:t>
-      </w:r>
-      <w:proofErr w:type="spellEnd"/>
-      <w:r>
-        <w:rPr>
-          <w:rFonts w:cstheme="minorHAnsi"/>
-        </w:rPr>
-        <w:t xml:space="preserve">, </w:t>
-      </w:r>
-      <w:proofErr w:type="spellStart"/>
-      <w:r>
-        <w:rPr>
-          <w:rFonts w:cstheme="minorHAnsi"/>
-        </w:rPr>
-        <w:t>Heroku</w:t>
-      </w:r>
-      <w:proofErr w:type="spellEnd"/>
-      <w:r>
-        <w:rPr>
-          <w:rFonts w:cstheme="minorHAnsi"/>
-        </w:rPr>
-        <w:t>, entre</w:t>
+      <w:r>
+        <w:rPr>
+          <w:rFonts w:cstheme="minorHAnsi"/>
+        </w:rPr>
+        <w:t>Github, Zenhub, Toggl, Heroku, entre</w:t>
       </w:r>
       <w:r>
         <w:rPr>
@@ -2091,21 +2030,7 @@
         <w:rPr>
           <w:rFonts w:cstheme="minorHAnsi"/>
         </w:rPr>
-        <w:t xml:space="preserve">En </w:t>
-      </w:r>
-      <w:proofErr w:type="spellStart"/>
-      <w:r>
-        <w:rPr>
-          <w:rFonts w:cstheme="minorHAnsi"/>
-        </w:rPr>
-        <w:t>iTop</w:t>
-      </w:r>
-      <w:proofErr w:type="spellEnd"/>
-      <w:r>
-        <w:rPr>
-          <w:rFonts w:cstheme="minorHAnsi"/>
-        </w:rPr>
-        <w:t xml:space="preserve"> se deben registrar como contratos con proveedores</w:t>
+        <w:t>En iTop se deben registrar como contratos con proveedores</w:t>
       </w:r>
       <w:r>
         <w:rPr>
@@ -2117,35 +2042,19 @@
         <w:rPr>
           <w:rFonts w:cstheme="minorHAnsi"/>
         </w:rPr>
-        <w:t>(</w:t>
-      </w:r>
-      <w:proofErr w:type="spellStart"/>
-      <w:r>
-        <w:rPr>
-          <w:rFonts w:cstheme="minorHAnsi"/>
-        </w:rPr>
-        <w:t>Provider</w:t>
-      </w:r>
-      <w:proofErr w:type="spellEnd"/>
+        <w:t>(Provider Contracts), y en la</w:t>
+      </w:r>
       <w:r>
         <w:rPr>
           <w:rFonts w:cstheme="minorHAnsi"/>
         </w:rPr>
         <w:t xml:space="preserve"> </w:t>
       </w:r>
-      <w:proofErr w:type="spellStart"/>
-      <w:r>
-        <w:rPr>
-          <w:rFonts w:cstheme="minorHAnsi"/>
-        </w:rPr>
-        <w:t>Contracts</w:t>
-      </w:r>
-      <w:proofErr w:type="spellEnd"/>
-      <w:r>
-        <w:rPr>
-          <w:rFonts w:cstheme="minorHAnsi"/>
-        </w:rPr>
-        <w:t>), y en la</w:t>
+      <w:r>
+        <w:rPr>
+          <w:rFonts w:cstheme="minorHAnsi"/>
+        </w:rPr>
+        <w:t>información de dichos contratos se debe seleccionar</w:t>
       </w:r>
       <w:r>
         <w:rPr>
@@ -2157,7 +2066,7 @@
         <w:rPr>
           <w:rFonts w:cstheme="minorHAnsi"/>
         </w:rPr>
-        <w:t>información de dichos contratos se debe seleccionar</w:t>
+        <w:t>la organización que provee dichos</w:t>
       </w:r>
       <w:r>
         <w:rPr>
@@ -2169,7 +2078,7 @@
         <w:rPr>
           <w:rFonts w:cstheme="minorHAnsi"/>
         </w:rPr>
-        <w:t>la organización que provee dichos</w:t>
+        <w:t>servicios. Las organizaciones proveedoras de servicios</w:t>
       </w:r>
       <w:r>
         <w:rPr>
@@ -2181,7 +2090,7 @@
         <w:rPr>
           <w:rFonts w:cstheme="minorHAnsi"/>
         </w:rPr>
-        <w:t>servicios. Las organizaciones proveedoras de servicios</w:t>
+        <w:t>externos están agrupadas dentro de</w:t>
       </w:r>
       <w:r>
         <w:rPr>
@@ -2193,7 +2102,7 @@
         <w:rPr>
           <w:rFonts w:cstheme="minorHAnsi"/>
         </w:rPr>
-        <w:t>externos están agrupadas dentro de</w:t>
+        <w:t>una organización padre llamada</w:t>
       </w:r>
       <w:r>
         <w:rPr>
@@ -2205,7 +2114,7 @@
         <w:rPr>
           <w:rFonts w:cstheme="minorHAnsi"/>
         </w:rPr>
-        <w:t>una organización padre llamada</w:t>
+        <w:t>External Organization,</w:t>
       </w:r>
       <w:r>
         <w:rPr>
@@ -2213,33 +2122,23 @@
         </w:rPr>
         <w:t xml:space="preserve"> </w:t>
       </w:r>
-      <w:proofErr w:type="spellStart"/>
-      <w:r>
-        <w:rPr>
-          <w:rFonts w:cstheme="minorHAnsi"/>
-        </w:rPr>
-        <w:t>External</w:t>
-      </w:r>
-      <w:proofErr w:type="spellEnd"/>
+      <w:r>
+        <w:rPr>
+          <w:rFonts w:cstheme="minorHAnsi"/>
+        </w:rPr>
+        <w:t>para la cual deben tener permisos</w:t>
+      </w:r>
       <w:r>
         <w:rPr>
           <w:rFonts w:cstheme="minorHAnsi"/>
         </w:rPr>
         <w:t xml:space="preserve"> </w:t>
       </w:r>
-      <w:proofErr w:type="spellStart"/>
-      <w:r>
-        <w:rPr>
-          <w:rFonts w:cstheme="minorHAnsi"/>
-        </w:rPr>
-        <w:t>Organization</w:t>
-      </w:r>
-      <w:proofErr w:type="spellEnd"/>
-      <w:r>
-        <w:rPr>
-          <w:rFonts w:cstheme="minorHAnsi"/>
-        </w:rPr>
-        <w:t>,</w:t>
+      <w:r>
+        <w:rPr>
+          <w:rFonts w:cstheme="minorHAnsi"/>
+        </w:rPr>
+        <w:t>de acceso todos los usuarios del grupo. Dentro de</w:t>
       </w:r>
       <w:r>
         <w:rPr>
@@ -2251,7 +2150,7 @@
         <w:rPr>
           <w:rFonts w:cstheme="minorHAnsi"/>
         </w:rPr>
-        <w:t>para la cual deben tener permisos</w:t>
+        <w:t>dicha organización padre se puede crear</w:t>
       </w:r>
       <w:r>
         <w:rPr>
@@ -2263,7 +2162,7 @@
         <w:rPr>
           <w:rFonts w:cstheme="minorHAnsi"/>
         </w:rPr>
-        <w:t>de acceso todos los usuarios del grupo. Dentro de</w:t>
+        <w:t>una organización nueva dentro de</w:t>
       </w:r>
       <w:r>
         <w:rPr>
@@ -2275,48 +2174,8 @@
         <w:rPr>
           <w:rFonts w:cstheme="minorHAnsi"/>
         </w:rPr>
-        <w:t>dicha organización padre se puede crear</w:t>
-      </w:r>
-      <w:r>
-        <w:rPr>
-          <w:rFonts w:cstheme="minorHAnsi"/>
-        </w:rPr>
-        <w:t xml:space="preserve"> </w:t>
-      </w:r>
-      <w:r>
-        <w:rPr>
-          <w:rFonts w:cstheme="minorHAnsi"/>
-        </w:rPr>
-        <w:t>una organización nueva dentro de</w:t>
-      </w:r>
-      <w:r>
-        <w:rPr>
-          <w:rFonts w:cstheme="minorHAnsi"/>
-        </w:rPr>
-        <w:t xml:space="preserve"> </w:t>
-      </w:r>
-      <w:proofErr w:type="spellStart"/>
-      <w:r>
-        <w:rPr>
-          <w:rFonts w:cstheme="minorHAnsi"/>
-        </w:rPr>
-        <w:t>External</w:t>
-      </w:r>
-      <w:proofErr w:type="spellEnd"/>
-      <w:r>
-        <w:rPr>
-          <w:rFonts w:cstheme="minorHAnsi"/>
-        </w:rPr>
-        <w:t xml:space="preserve"> </w:t>
-      </w:r>
-      <w:proofErr w:type="spellStart"/>
-      <w:r>
-        <w:rPr>
-          <w:rFonts w:cstheme="minorHAnsi"/>
-        </w:rPr>
-        <w:t>Organization</w:t>
-      </w:r>
-      <w:proofErr w:type="spellEnd"/>
+        <w:t>External Organization</w:t>
+      </w:r>
       <w:r>
         <w:rPr>
           <w:rFonts w:cstheme="minorHAnsi"/>
@@ -2378,15 +2237,7 @@
         <w:jc w:val="both"/>
       </w:pPr>
       <w:r>
-        <w:t xml:space="preserve">Se deberá crear un servicio con el nombrado siguiente: “G2-22 </w:t>
-      </w:r>
-      <w:proofErr w:type="spellStart"/>
-      <w:r>
-        <w:t>Petclinic</w:t>
-      </w:r>
-      <w:proofErr w:type="spellEnd"/>
-      <w:r>
-        <w:t xml:space="preserve">”. Este representará a la aplicación ofrecida a los clientes. </w:t>
+        <w:t xml:space="preserve">Se deberá crear un servicio con el nombrado siguiente: “G2-22 Petclinic”. Este representará a la aplicación ofrecida a los clientes. </w:t>
       </w:r>
     </w:p>
     <w:p>
@@ -2395,15 +2246,7 @@
         <w:jc w:val="both"/>
       </w:pPr>
       <w:r>
-        <w:t xml:space="preserve">Además, se deberán añadir como mínimo dos categorías de servicios, una para cada tipo de petición (incidencia y solicitud). El nombrado será el siguiente: “G2-22 </w:t>
-      </w:r>
-      <w:proofErr w:type="spellStart"/>
-      <w:r>
-        <w:t>Petclinic</w:t>
-      </w:r>
-      <w:proofErr w:type="spellEnd"/>
-      <w:r>
-        <w:t xml:space="preserve"> - Nombre de subcategoría”.</w:t>
+        <w:t>Además, se deberán añadir como mínimo dos categorías de servicios, una para cada tipo de petición (incidencia y solicitud). El nombrado será el siguiente: “G2-22 Petclinic - Nombre de subcategoría”.</w:t>
       </w:r>
     </w:p>
     <w:p>
@@ -2438,33 +2281,23 @@
         </w:rPr>
         <w:t xml:space="preserve">En primer lugar, en el apartado </w:t>
       </w:r>
-      <w:proofErr w:type="spellStart"/>
-      <w:r>
-        <w:rPr>
-          <w:rFonts w:cstheme="minorHAnsi"/>
-        </w:rPr>
-        <w:t>Service</w:t>
-      </w:r>
-      <w:proofErr w:type="spellEnd"/>
+      <w:r>
+        <w:rPr>
+          <w:rFonts w:cstheme="minorHAnsi"/>
+        </w:rPr>
+        <w:t>Service Level Targets</w:t>
+      </w:r>
       <w:r>
         <w:rPr>
           <w:rFonts w:cstheme="minorHAnsi"/>
         </w:rPr>
         <w:t xml:space="preserve"> </w:t>
       </w:r>
-      <w:proofErr w:type="spellStart"/>
-      <w:r>
-        <w:rPr>
-          <w:rFonts w:cstheme="minorHAnsi"/>
-        </w:rPr>
-        <w:t>Level</w:t>
-      </w:r>
-      <w:proofErr w:type="spellEnd"/>
-      <w:r>
-        <w:rPr>
-          <w:rFonts w:cstheme="minorHAnsi"/>
-        </w:rPr>
-        <w:t xml:space="preserve"> Targets</w:t>
+      <w:r>
+        <w:rPr>
+          <w:rFonts w:cstheme="minorHAnsi"/>
+        </w:rPr>
+        <w:t>(SLTs) en</w:t>
       </w:r>
       <w:r>
         <w:rPr>
@@ -2476,36 +2309,8 @@
         <w:rPr>
           <w:rFonts w:cstheme="minorHAnsi"/>
         </w:rPr>
-        <w:t>(</w:t>
-      </w:r>
-      <w:proofErr w:type="spellStart"/>
-      <w:r>
-        <w:rPr>
-          <w:rFonts w:cstheme="minorHAnsi"/>
-        </w:rPr>
-        <w:t>SLTs</w:t>
-      </w:r>
-      <w:proofErr w:type="spellEnd"/>
-      <w:r>
-        <w:rPr>
-          <w:rFonts w:cstheme="minorHAnsi"/>
-        </w:rPr>
-        <w:t>) en</w:t>
-      </w:r>
-      <w:r>
-        <w:rPr>
-          <w:rFonts w:cstheme="minorHAnsi"/>
-        </w:rPr>
-        <w:t xml:space="preserve"> </w:t>
-      </w:r>
-      <w:proofErr w:type="spellStart"/>
-      <w:r>
-        <w:rPr>
-          <w:rFonts w:cstheme="minorHAnsi"/>
-        </w:rPr>
         <w:t>iTop</w:t>
       </w:r>
-      <w:proofErr w:type="spellEnd"/>
       <w:r>
         <w:rPr>
           <w:rFonts w:cstheme="minorHAnsi"/>
@@ -2525,15 +2330,7 @@
         <w:t xml:space="preserve">Además, se deberá crear un SLA que se llamará </w:t>
       </w:r>
       <w:r>
-        <w:t xml:space="preserve">“G2-22 </w:t>
-      </w:r>
-      <w:proofErr w:type="spellStart"/>
-      <w:r>
-        <w:t>Petclinic</w:t>
-      </w:r>
-      <w:proofErr w:type="spellEnd"/>
-      <w:r>
-        <w:t xml:space="preserve"> SLA”. A este se le asociarán las definiciones anteriormente creadas.</w:t>
+        <w:t>“G2-22 Petclinic SLA”. A este se le asociarán las definiciones anteriormente creadas.</w:t>
       </w:r>
     </w:p>
     <w:p>
@@ -2587,36 +2384,1830 @@
         <w:rPr>
           <w:rFonts w:cstheme="minorHAnsi"/>
         </w:rPr>
-        <w:t xml:space="preserve">Finalmente, se creará un </w:t>
-      </w:r>
-      <w:proofErr w:type="spellStart"/>
-      <w:r>
-        <w:rPr>
-          <w:rFonts w:cstheme="minorHAnsi"/>
-        </w:rPr>
-        <w:t>Delivery</w:t>
-      </w:r>
-      <w:proofErr w:type="spellEnd"/>
-      <w:r>
-        <w:rPr>
-          <w:rFonts w:cstheme="minorHAnsi"/>
-        </w:rPr>
+        <w:t>Finalmente, se creará un Delivery Model con el nombre de la organización y asociándolo al cliente correspondiente.</w:t>
+      </w:r>
+    </w:p>
+    <w:p>
+      <w:pPr>
+        <w:pStyle w:val="Ttulo3"/>
+        <w:ind w:left="0"/>
+      </w:pPr>
+      <w:r>
+        <w:t>Estructura de la CMDB</w:t>
+      </w:r>
+    </w:p>
+    <w:p>
+      <w:pPr>
+        <w:ind w:left="708"/>
+        <w:jc w:val="both"/>
+      </w:pPr>
+      <w:r>
+        <w:t>En esta sección se hará una descripción detallada de los elementos que se almacenarán en la CMDB, así como se mostrará ejemplos de muchos de ellos.</w:t>
+      </w:r>
+      <w:r>
+        <w:t xml:space="preserve"> Cabe destacar que únicamente se detallarán aquellos atributos que sean obligatorios guardar para cada elemento. </w:t>
+      </w:r>
+      <w:r>
+        <w:t>Así, se indicarán los elementos que han sido creados según la estructura que aparece en iTop.</w:t>
+      </w:r>
+    </w:p>
+    <w:p>
+      <w:pPr>
+        <w:ind w:left="720"/>
+        <w:jc w:val="both"/>
+      </w:pPr>
+      <w:r>
+        <w:t>Finalmente,</w:t>
+      </w:r>
+      <w:r>
+        <w:t xml:space="preserve"> se debe tener en cuenta que ya existe una organización asociada a nuestro grupo con el nombre </w:t>
+      </w:r>
+      <w:r>
+        <w:rPr>
+          <w:rFonts w:cstheme="minorHAnsi"/>
+        </w:rPr>
+        <w:t>PSG2-2021-G</w:t>
+      </w:r>
+      <w:r>
+        <w:rPr>
+          <w:rFonts w:cstheme="minorHAnsi"/>
+        </w:rPr>
+        <w:t>2</w:t>
+      </w:r>
+      <w:r>
+        <w:rPr>
+          <w:rFonts w:cstheme="minorHAnsi"/>
+        </w:rPr>
+        <w:t>-</w:t>
+      </w:r>
+      <w:r>
+        <w:rPr>
+          <w:rFonts w:cstheme="minorHAnsi"/>
+        </w:rPr>
+        <w:t xml:space="preserve">22. Así todos los elementos que se creen estarán </w:t>
+      </w:r>
+      <w:r>
+        <w:rPr>
+          <w:rFonts w:cstheme="minorHAnsi"/>
+        </w:rPr>
+        <w:lastRenderedPageBreak/>
+        <w:t>asociados a esta organización</w:t>
+      </w:r>
+      <w:r>
+        <w:rPr>
+          <w:rFonts w:cstheme="minorHAnsi"/>
+        </w:rPr>
+        <w:t>, es decir, será un atributo obligatorio de todos los elementos.</w:t>
+      </w:r>
+    </w:p>
+    <w:p>
+      <w:pPr>
+        <w:ind w:left="708"/>
+        <w:jc w:val="both"/>
+      </w:pPr>
+    </w:p>
+    <w:p>
+      <w:pPr>
+        <w:pStyle w:val="Ttulo3"/>
+        <w:ind w:left="0" w:firstLine="720"/>
+        <w:rPr>
+          <w:color w:val="C45911" w:themeColor="accent2" w:themeShade="BF"/>
+        </w:rPr>
+      </w:pPr>
+      <w:r>
+        <w:rPr>
+          <w:color w:val="C45911" w:themeColor="accent2" w:themeShade="BF"/>
+        </w:rPr>
+        <w:t>Configuration Management</w:t>
+      </w:r>
+    </w:p>
+    <w:p>
+      <w:pPr>
+        <w:pStyle w:val="Ttulo3"/>
+        <w:ind w:left="1440"/>
+        <w:rPr>
+          <w:color w:val="808080" w:themeColor="background1" w:themeShade="80"/>
+        </w:rPr>
+      </w:pPr>
+      <w:r>
+        <w:rPr>
+          <w:color w:val="808080" w:themeColor="background1" w:themeShade="80"/>
+        </w:rPr>
+        <w:t>Contactos, equipo y usuarios</w:t>
+      </w:r>
+    </w:p>
+    <w:p>
+      <w:pPr>
+        <w:ind w:left="1416"/>
+        <w:jc w:val="both"/>
+      </w:pPr>
+      <w:r>
+        <w:t>En primer lugar, cada miembro del equipo de desarrollo creará un contacto. Este deberá almacenar obligatoriamente los siguientes atributos del miembro: nombre, apellidos, estatus y correo electrónico.</w:t>
+      </w:r>
+    </w:p>
+    <w:p>
+      <w:pPr>
+        <w:ind w:left="1416"/>
+        <w:jc w:val="both"/>
+        <w:rPr>
+          <w:rStyle w:val="object-ref"/>
+        </w:rPr>
+      </w:pPr>
+      <w:r>
+        <w:t xml:space="preserve">A continuación, se creará el equipo con el siguiente nombre: </w:t>
+      </w:r>
+      <w:r>
+        <w:rPr>
+          <w:rStyle w:val="object-ref"/>
+        </w:rPr>
+        <w:t>G2-22 Team. Una vez creado, todos los miembros se asociarán a ese grupo. Finalmente, cada miembro tendrá un rol dentro de ese equipo.</w:t>
+      </w:r>
+    </w:p>
+    <w:p>
+      <w:pPr>
+        <w:keepNext/>
+        <w:ind w:left="1416"/>
+        <w:jc w:val="center"/>
+      </w:pPr>
+      <w:r>
+        <w:rPr>
+          <w:noProof/>
+          <w14:ligatures w14:val="none"/>
+        </w:rPr>
+        <w:drawing>
+          <wp:inline distT="0" distB="0" distL="0" distR="0" wp14:anchorId="5E50BD08" wp14:editId="28DCDE68">
+            <wp:extent cx="4937760" cy="1914993"/>
+            <wp:effectExtent l="0" t="0" r="0" b="9525"/>
+            <wp:docPr id="1" name="Imagen 1" descr="Interfaz de usuario gráfica&#10;&#10;Descripción generada automáticamente"/>
+            <wp:cNvGraphicFramePr>
+              <a:graphicFrameLocks xmlns:a="http://schemas.openxmlformats.org/drawingml/2006/main" noChangeAspect="1"/>
+            </wp:cNvGraphicFramePr>
+            <a:graphic xmlns:a="http://schemas.openxmlformats.org/drawingml/2006/main">
+              <a:graphicData uri="http://schemas.openxmlformats.org/drawingml/2006/picture">
+                <pic:pic xmlns:pic="http://schemas.openxmlformats.org/drawingml/2006/picture">
+                  <pic:nvPicPr>
+                    <pic:cNvPr id="1" name="Imagen 1" descr="Interfaz de usuario gráfica&#10;&#10;Descripción generada automáticamente"/>
+                    <pic:cNvPicPr/>
+                  </pic:nvPicPr>
+                  <pic:blipFill rotWithShape="1">
+                    <a:blip r:embed="rId6" cstate="print">
+                      <a:extLst>
+                        <a:ext uri="{28A0092B-C50C-407E-A947-70E740481C1C}">
+                          <a14:useLocalDpi xmlns:a14="http://schemas.microsoft.com/office/drawing/2010/main" val="0"/>
+                        </a:ext>
+                      </a:extLst>
+                    </a:blip>
+                    <a:srcRect l="21449" t="15804" r="11239" b="37791"/>
+                    <a:stretch/>
+                  </pic:blipFill>
+                  <pic:spPr bwMode="auto">
+                    <a:xfrm>
+                      <a:off x="0" y="0"/>
+                      <a:ext cx="4937760" cy="1914993"/>
+                    </a:xfrm>
+                    <a:prstGeom prst="rect">
+                      <a:avLst/>
+                    </a:prstGeom>
+                    <a:ln>
+                      <a:noFill/>
+                    </a:ln>
+                    <a:extLst>
+                      <a:ext uri="{53640926-AAD7-44D8-BBD7-CCE9431645EC}">
+                        <a14:shadowObscured xmlns:a14="http://schemas.microsoft.com/office/drawing/2010/main"/>
+                      </a:ext>
+                    </a:extLst>
+                  </pic:spPr>
+                </pic:pic>
+              </a:graphicData>
+            </a:graphic>
+          </wp:inline>
+        </w:drawing>
+      </w:r>
+    </w:p>
+    <w:p>
+      <w:pPr>
+        <w:pStyle w:val="Descripcin"/>
+        <w:ind w:left="1488" w:firstLine="636"/>
+        <w:jc w:val="center"/>
+      </w:pPr>
+      <w:r>
+        <w:t xml:space="preserve">Ilustración 1 - </w:t>
+      </w:r>
+      <w:r>
+        <w:t xml:space="preserve">Equipo G2-22 con todos sus miembros </w:t>
+      </w:r>
+    </w:p>
+    <w:p>
+      <w:pPr>
+        <w:pStyle w:val="Ttulo3"/>
+        <w:ind w:left="1440"/>
+        <w:rPr>
+          <w:color w:val="808080" w:themeColor="background1" w:themeShade="80"/>
+        </w:rPr>
+      </w:pPr>
+      <w:r>
+        <w:rPr>
+          <w:color w:val="808080" w:themeColor="background1" w:themeShade="80"/>
+        </w:rPr>
+        <w:t>Hardware</w:t>
+      </w:r>
+    </w:p>
+    <w:p>
+      <w:pPr>
+        <w:ind w:left="1416"/>
+        <w:jc w:val="both"/>
+      </w:pPr>
+      <w:r>
+        <w:t>Dentro de los elementos de la configuración, se encuentran los relacionados con el hardware. A continuación, se detallará cada uno de ellos con una imagen asociada.</w:t>
+      </w:r>
+      <w:r>
+        <w:t xml:space="preserve"> Todos estos estarán asociados al miembro del equipo correspondiente.</w:t>
+      </w:r>
+    </w:p>
+    <w:p>
+      <w:pPr>
+        <w:ind w:left="1416"/>
+        <w:jc w:val="both"/>
+      </w:pPr>
+      <w:r>
+        <w:t>En primer lugar</w:t>
+      </w:r>
+      <w:r>
+        <w:t>,</w:t>
+      </w:r>
+      <w:r>
         <w:t xml:space="preserve"> </w:t>
       </w:r>
-      <w:proofErr w:type="spellStart"/>
-      <w:r>
-        <w:rPr>
-          <w:rFonts w:cstheme="minorHAnsi"/>
-        </w:rPr>
-        <w:t>Model</w:t>
-      </w:r>
-      <w:proofErr w:type="spellEnd"/>
-      <w:r>
-        <w:rPr>
-          <w:rFonts w:cstheme="minorHAnsi"/>
-        </w:rPr>
-        <w:t xml:space="preserve"> con el nombre de la organización y asociándolo al cliente correspondiente.</w:t>
-      </w:r>
+      <w:r>
+        <w:t xml:space="preserve">se almacenarán la información de los PCs de cada uno de los miembros del equipo. De ellos se deberán guardar los siguientes atributos obligatoriamente: nombre, </w:t>
+      </w:r>
+      <w:r>
+        <w:t xml:space="preserve">marca, </w:t>
+      </w:r>
+      <w:r>
+        <w:t xml:space="preserve">modelo, sistema operativo que utiliza, tipo (portátil u ordenador de sobremesa), la CPU y la RAM. El resto de </w:t>
+      </w:r>
+      <w:r>
+        <w:t>los atributos</w:t>
+      </w:r>
+      <w:r>
+        <w:t xml:space="preserve"> serán </w:t>
+      </w:r>
+      <w:r>
+        <w:t>opcionales</w:t>
+      </w:r>
+      <w:r>
+        <w:t>.</w:t>
+      </w:r>
+    </w:p>
+    <w:p>
+      <w:pPr>
+        <w:keepNext/>
+        <w:ind w:left="1416"/>
+        <w:jc w:val="center"/>
+      </w:pPr>
+      <w:r>
+        <w:rPr>
+          <w:noProof/>
+          <w14:ligatures w14:val="none"/>
+        </w:rPr>
+        <w:lastRenderedPageBreak/>
+        <w:drawing>
+          <wp:inline distT="0" distB="0" distL="0" distR="0" wp14:anchorId="639FA6CD" wp14:editId="6E74C893">
+            <wp:extent cx="2978174" cy="2780394"/>
+            <wp:effectExtent l="0" t="0" r="0" b="1270"/>
+            <wp:docPr id="3" name="Imagen 3" descr="Interfaz de usuario gráfica&#10;&#10;Descripción generada automáticamente"/>
+            <wp:cNvGraphicFramePr>
+              <a:graphicFrameLocks xmlns:a="http://schemas.openxmlformats.org/drawingml/2006/main" noChangeAspect="1"/>
+            </wp:cNvGraphicFramePr>
+            <a:graphic xmlns:a="http://schemas.openxmlformats.org/drawingml/2006/main">
+              <a:graphicData uri="http://schemas.openxmlformats.org/drawingml/2006/picture">
+                <pic:pic xmlns:pic="http://schemas.openxmlformats.org/drawingml/2006/picture">
+                  <pic:nvPicPr>
+                    <pic:cNvPr id="3" name="Imagen 3" descr="Interfaz de usuario gráfica&#10;&#10;Descripción generada automáticamente"/>
+                    <pic:cNvPicPr/>
+                  </pic:nvPicPr>
+                  <pic:blipFill rotWithShape="1">
+                    <a:blip r:embed="rId7" cstate="print">
+                      <a:extLst>
+                        <a:ext uri="{28A0092B-C50C-407E-A947-70E740481C1C}">
+                          <a14:useLocalDpi xmlns:a14="http://schemas.microsoft.com/office/drawing/2010/main" val="0"/>
+                        </a:ext>
+                      </a:extLst>
+                    </a:blip>
+                    <a:srcRect l="20913" t="15521" r="39264" b="18392"/>
+                    <a:stretch/>
+                  </pic:blipFill>
+                  <pic:spPr bwMode="auto">
+                    <a:xfrm>
+                      <a:off x="0" y="0"/>
+                      <a:ext cx="3036689" cy="2835023"/>
+                    </a:xfrm>
+                    <a:prstGeom prst="rect">
+                      <a:avLst/>
+                    </a:prstGeom>
+                    <a:ln>
+                      <a:noFill/>
+                    </a:ln>
+                    <a:extLst>
+                      <a:ext uri="{53640926-AAD7-44D8-BBD7-CCE9431645EC}">
+                        <a14:shadowObscured xmlns:a14="http://schemas.microsoft.com/office/drawing/2010/main"/>
+                      </a:ext>
+                    </a:extLst>
+                  </pic:spPr>
+                </pic:pic>
+              </a:graphicData>
+            </a:graphic>
+          </wp:inline>
+        </w:drawing>
+      </w:r>
+    </w:p>
+    <w:p>
+      <w:pPr>
+        <w:pStyle w:val="Descripcin"/>
+        <w:ind w:left="780" w:firstLine="636"/>
+        <w:jc w:val="center"/>
+      </w:pPr>
+      <w:r>
+        <w:t xml:space="preserve">Ilustración </w:t>
+      </w:r>
+      <w:r>
+        <w:t>2</w:t>
+      </w:r>
+      <w:r>
+        <w:t xml:space="preserve"> - </w:t>
+      </w:r>
+      <w:r>
+        <w:t xml:space="preserve">Información PC de Carmen Mª </w:t>
+      </w:r>
+    </w:p>
+    <w:p>
+      <w:pPr>
+        <w:ind w:left="1416"/>
+        <w:jc w:val="both"/>
+      </w:pPr>
+      <w:r>
+        <w:rPr>
+          <w:rFonts w:cstheme="minorHAnsi"/>
+        </w:rPr>
+        <w:t xml:space="preserve">A continuación, se añadirán elementos llamados periféricos. Estos engloban monitores, auriculares, </w:t>
+      </w:r>
+      <w:r>
+        <w:rPr>
+          <w:rFonts w:cstheme="minorHAnsi"/>
+        </w:rPr>
+        <w:t xml:space="preserve">teclados, etc. Para cada uno de ellos se guardarán los siguientes atributos obligatoriamente: nombre, marca y modelo. </w:t>
+      </w:r>
+      <w:r>
+        <w:t>El resto de los atributos serán opcionales.</w:t>
+      </w:r>
+    </w:p>
+    <w:p>
+      <w:pPr>
+        <w:keepNext/>
+        <w:ind w:left="1416"/>
+        <w:jc w:val="center"/>
+      </w:pPr>
+      <w:r>
+        <w:rPr>
+          <w:rFonts w:cstheme="minorHAnsi"/>
+          <w:noProof/>
+          <w14:ligatures w14:val="none"/>
+        </w:rPr>
+        <w:drawing>
+          <wp:inline distT="0" distB="0" distL="0" distR="0" wp14:anchorId="2AFA3146" wp14:editId="68ABB38B">
+            <wp:extent cx="3221514" cy="2674465"/>
+            <wp:effectExtent l="0" t="0" r="0" b="0"/>
+            <wp:docPr id="5" name="Imagen 5" descr="Interfaz de usuario gráfica, Texto, Aplicación&#10;&#10;Descripción generada automáticamente"/>
+            <wp:cNvGraphicFramePr>
+              <a:graphicFrameLocks xmlns:a="http://schemas.openxmlformats.org/drawingml/2006/main" noChangeAspect="1"/>
+            </wp:cNvGraphicFramePr>
+            <a:graphic xmlns:a="http://schemas.openxmlformats.org/drawingml/2006/main">
+              <a:graphicData uri="http://schemas.openxmlformats.org/drawingml/2006/picture">
+                <pic:pic xmlns:pic="http://schemas.openxmlformats.org/drawingml/2006/picture">
+                  <pic:nvPicPr>
+                    <pic:cNvPr id="5" name="Imagen 5" descr="Interfaz de usuario gráfica, Texto, Aplicación&#10;&#10;Descripción generada automáticamente"/>
+                    <pic:cNvPicPr/>
+                  </pic:nvPicPr>
+                  <pic:blipFill rotWithShape="1">
+                    <a:blip r:embed="rId8">
+                      <a:extLst>
+                        <a:ext uri="{28A0092B-C50C-407E-A947-70E740481C1C}">
+                          <a14:useLocalDpi xmlns:a14="http://schemas.microsoft.com/office/drawing/2010/main" val="0"/>
+                        </a:ext>
+                      </a:extLst>
+                    </a:blip>
+                    <a:srcRect l="20644" t="14815" r="42703" b="31095"/>
+                    <a:stretch/>
+                  </pic:blipFill>
+                  <pic:spPr bwMode="auto">
+                    <a:xfrm>
+                      <a:off x="0" y="0"/>
+                      <a:ext cx="3240000" cy="2689812"/>
+                    </a:xfrm>
+                    <a:prstGeom prst="rect">
+                      <a:avLst/>
+                    </a:prstGeom>
+                    <a:ln>
+                      <a:noFill/>
+                    </a:ln>
+                    <a:extLst>
+                      <a:ext uri="{53640926-AAD7-44D8-BBD7-CCE9431645EC}">
+                        <a14:shadowObscured xmlns:a14="http://schemas.microsoft.com/office/drawing/2010/main"/>
+                      </a:ext>
+                    </a:extLst>
+                  </pic:spPr>
+                </pic:pic>
+              </a:graphicData>
+            </a:graphic>
+          </wp:inline>
+        </w:drawing>
+      </w:r>
+    </w:p>
+    <w:p>
+      <w:pPr>
+        <w:pStyle w:val="Descripcin"/>
+        <w:ind w:left="780" w:firstLine="636"/>
+        <w:jc w:val="center"/>
+      </w:pPr>
+      <w:r>
+        <w:t>Ilustración 3 - Información periférico de Javi Martínez</w:t>
+      </w:r>
+    </w:p>
+    <w:p>
+      <w:pPr>
+        <w:ind w:left="1416"/>
+        <w:jc w:val="both"/>
+      </w:pPr>
+      <w:r>
+        <w:t>En nuestro caso, también utilizamos el móvil como herramienta de trabajo, por lo que se añadirá a la CMDB.</w:t>
+      </w:r>
+      <w:r>
+        <w:t xml:space="preserve"> Se añadirán los siguientes atributos obligatoriamente: nombre,</w:t>
+      </w:r>
+      <w:r>
+        <w:t xml:space="preserve"> marca, modelo y IMEI.</w:t>
+      </w:r>
+      <w:r>
+        <w:t xml:space="preserve"> </w:t>
+      </w:r>
+      <w:r>
+        <w:t>El resto de los atributos serán opcionales.</w:t>
+      </w:r>
+    </w:p>
+    <w:p>
+      <w:pPr>
+        <w:keepNext/>
+        <w:ind w:left="1416"/>
+        <w:jc w:val="center"/>
+      </w:pPr>
+      <w:r>
+        <w:rPr>
+          <w:noProof/>
+          <w14:ligatures w14:val="none"/>
+        </w:rPr>
+        <w:lastRenderedPageBreak/>
+        <w:drawing>
+          <wp:inline distT="0" distB="0" distL="0" distR="0" wp14:anchorId="06088EA4" wp14:editId="09CE773F">
+            <wp:extent cx="3022972" cy="3750468"/>
+            <wp:effectExtent l="0" t="0" r="6350" b="2540"/>
+            <wp:docPr id="6" name="Imagen 6" descr="Interfaz de usuario gráfica, Aplicación&#10;&#10;Descripción generada automáticamente"/>
+            <wp:cNvGraphicFramePr>
+              <a:graphicFrameLocks xmlns:a="http://schemas.openxmlformats.org/drawingml/2006/main" noChangeAspect="1"/>
+            </wp:cNvGraphicFramePr>
+            <a:graphic xmlns:a="http://schemas.openxmlformats.org/drawingml/2006/main">
+              <a:graphicData uri="http://schemas.openxmlformats.org/drawingml/2006/picture">
+                <pic:pic xmlns:pic="http://schemas.openxmlformats.org/drawingml/2006/picture">
+                  <pic:nvPicPr>
+                    <pic:cNvPr id="6" name="Imagen 6" descr="Interfaz de usuario gráfica, Aplicación&#10;&#10;Descripción generada automáticamente"/>
+                    <pic:cNvPicPr/>
+                  </pic:nvPicPr>
+                  <pic:blipFill rotWithShape="1">
+                    <a:blip r:embed="rId9">
+                      <a:extLst>
+                        <a:ext uri="{28A0092B-C50C-407E-A947-70E740481C1C}">
+                          <a14:useLocalDpi xmlns:a14="http://schemas.microsoft.com/office/drawing/2010/main" val="0"/>
+                        </a:ext>
+                      </a:extLst>
+                    </a:blip>
+                    <a:srcRect l="20906" t="15526" r="49862" b="20004"/>
+                    <a:stretch/>
+                  </pic:blipFill>
+                  <pic:spPr bwMode="auto">
+                    <a:xfrm>
+                      <a:off x="0" y="0"/>
+                      <a:ext cx="3040851" cy="3772650"/>
+                    </a:xfrm>
+                    <a:prstGeom prst="rect">
+                      <a:avLst/>
+                    </a:prstGeom>
+                    <a:ln>
+                      <a:noFill/>
+                    </a:ln>
+                    <a:extLst>
+                      <a:ext uri="{53640926-AAD7-44D8-BBD7-CCE9431645EC}">
+                        <a14:shadowObscured xmlns:a14="http://schemas.microsoft.com/office/drawing/2010/main"/>
+                      </a:ext>
+                    </a:extLst>
+                  </pic:spPr>
+                </pic:pic>
+              </a:graphicData>
+            </a:graphic>
+          </wp:inline>
+        </w:drawing>
+      </w:r>
+    </w:p>
+    <w:p>
+      <w:pPr>
+        <w:pStyle w:val="Descripcin"/>
+        <w:ind w:left="780" w:firstLine="636"/>
+        <w:jc w:val="center"/>
+      </w:pPr>
+      <w:r>
+        <w:t xml:space="preserve">Ilustración 4 - Información móvil </w:t>
+      </w:r>
+      <w:r>
+        <w:t xml:space="preserve">de </w:t>
+      </w:r>
+      <w:r>
+        <w:t>Carme</w:t>
+      </w:r>
+      <w:r>
+        <w:t>n</w:t>
+      </w:r>
+      <w:r>
+        <w:t xml:space="preserve"> Mª</w:t>
+      </w:r>
+    </w:p>
+    <w:p>
+      <w:pPr>
+        <w:ind w:left="1416"/>
+        <w:jc w:val="both"/>
+      </w:pPr>
+      <w:r>
+        <w:t>En principio no se pretende guardar más elementos hardware que sean de otro tipo. En caso de que esto se produzca se añadirá en esta sección.</w:t>
+      </w:r>
+    </w:p>
+    <w:p>
+      <w:pPr>
+        <w:pStyle w:val="Ttulo3"/>
+        <w:ind w:left="1440"/>
+        <w:rPr>
+          <w:color w:val="808080" w:themeColor="background1" w:themeShade="80"/>
+        </w:rPr>
+      </w:pPr>
+      <w:r>
+        <w:rPr>
+          <w:color w:val="808080" w:themeColor="background1" w:themeShade="80"/>
+        </w:rPr>
+        <w:t>Software</w:t>
+      </w:r>
+    </w:p>
+    <w:p>
+      <w:pPr>
+        <w:ind w:left="1416"/>
+        <w:jc w:val="both"/>
+      </w:pPr>
+      <w:r>
+        <w:t xml:space="preserve">Dentro de los elementos de la configuración, se encuentran los relacionados con el </w:t>
+      </w:r>
+      <w:r>
+        <w:t>software</w:t>
+      </w:r>
+      <w:r>
+        <w:t xml:space="preserve">. </w:t>
+      </w:r>
+      <w:r>
+        <w:t>En nuestro caso todos ellos serán del tipo PC Software. Cabe destacar que cada elemento de la configuración de este tipo se asociará al PC del miembro correspondiente.</w:t>
+      </w:r>
+    </w:p>
+    <w:p>
+      <w:pPr>
+        <w:ind w:left="1416"/>
+        <w:jc w:val="both"/>
+      </w:pPr>
+      <w:r>
+        <w:t>Se añadirán los siguientes atributos obligatoriamente: nombre, marca, modelo y IMEI.</w:t>
+      </w:r>
+      <w:r>
+        <w:t xml:space="preserve"> </w:t>
+      </w:r>
+      <w:r>
+        <w:t>El resto de los atributos serán opcionales.</w:t>
+      </w:r>
+    </w:p>
+    <w:p>
+      <w:pPr>
+        <w:keepNext/>
+        <w:ind w:left="1416"/>
+        <w:jc w:val="center"/>
+      </w:pPr>
+      <w:r>
+        <w:rPr>
+          <w:noProof/>
+          <w14:ligatures w14:val="none"/>
+        </w:rPr>
+        <w:drawing>
+          <wp:inline distT="0" distB="0" distL="0" distR="0" wp14:anchorId="399266F6" wp14:editId="22291953">
+            <wp:extent cx="2897483" cy="2593182"/>
+            <wp:effectExtent l="0" t="0" r="0" b="0"/>
+            <wp:docPr id="7" name="Imagen 7" descr="Interfaz de usuario gráfica, Texto, Aplicación&#10;&#10;Descripción generada automáticamente"/>
+            <wp:cNvGraphicFramePr>
+              <a:graphicFrameLocks xmlns:a="http://schemas.openxmlformats.org/drawingml/2006/main" noChangeAspect="1"/>
+            </wp:cNvGraphicFramePr>
+            <a:graphic xmlns:a="http://schemas.openxmlformats.org/drawingml/2006/main">
+              <a:graphicData uri="http://schemas.openxmlformats.org/drawingml/2006/picture">
+                <pic:pic xmlns:pic="http://schemas.openxmlformats.org/drawingml/2006/picture">
+                  <pic:nvPicPr>
+                    <pic:cNvPr id="7" name="Imagen 7" descr="Interfaz de usuario gráfica, Texto, Aplicación&#10;&#10;Descripción generada automáticamente"/>
+                    <pic:cNvPicPr/>
+                  </pic:nvPicPr>
+                  <pic:blipFill rotWithShape="1">
+                    <a:blip r:embed="rId10">
+                      <a:extLst>
+                        <a:ext uri="{28A0092B-C50C-407E-A947-70E740481C1C}">
+                          <a14:useLocalDpi xmlns:a14="http://schemas.microsoft.com/office/drawing/2010/main" val="0"/>
+                        </a:ext>
+                      </a:extLst>
+                    </a:blip>
+                    <a:srcRect l="21167" t="15991" r="49862" b="37918"/>
+                    <a:stretch/>
+                  </pic:blipFill>
+                  <pic:spPr bwMode="auto">
+                    <a:xfrm>
+                      <a:off x="0" y="0"/>
+                      <a:ext cx="2911466" cy="2605696"/>
+                    </a:xfrm>
+                    <a:prstGeom prst="rect">
+                      <a:avLst/>
+                    </a:prstGeom>
+                    <a:ln>
+                      <a:noFill/>
+                    </a:ln>
+                    <a:extLst>
+                      <a:ext uri="{53640926-AAD7-44D8-BBD7-CCE9431645EC}">
+                        <a14:shadowObscured xmlns:a14="http://schemas.microsoft.com/office/drawing/2010/main"/>
+                      </a:ext>
+                    </a:extLst>
+                  </pic:spPr>
+                </pic:pic>
+              </a:graphicData>
+            </a:graphic>
+          </wp:inline>
+        </w:drawing>
+      </w:r>
+    </w:p>
+    <w:p>
+      <w:pPr>
+        <w:pStyle w:val="Descripcin"/>
+        <w:ind w:left="780" w:firstLine="636"/>
+        <w:jc w:val="center"/>
+      </w:pPr>
+      <w:r>
+        <w:t xml:space="preserve">Ilustración </w:t>
+      </w:r>
+      <w:r>
+        <w:t>5</w:t>
+      </w:r>
+      <w:r>
+        <w:t xml:space="preserve"> - Información Maven de José Carlos</w:t>
+      </w:r>
+    </w:p>
+    <w:p>
+      <w:pPr>
+        <w:ind w:left="1416"/>
+        <w:jc w:val="both"/>
+      </w:pPr>
+      <w:r>
+        <w:lastRenderedPageBreak/>
+        <w:t xml:space="preserve">Como mínimo, todos los miembros del grupo tendrán ciertos artefactos software común para todos los miembros del equipo. Estos serían: Maven, Git, Microsoft Word, Eclipse </w:t>
+      </w:r>
+      <w:r>
+        <w:t>IDE</w:t>
+      </w:r>
+      <w:r>
+        <w:t>, Toggle y Discord. Por otro lado, habrá algunos distintos como el tipo de navegador utilizado para trabajar normalmente u otros artefactos como GitHub Desktop.</w:t>
+      </w:r>
+    </w:p>
+    <w:p>
+      <w:pPr>
+        <w:pStyle w:val="Ttulo3"/>
+        <w:ind w:left="1440"/>
+        <w:rPr>
+          <w:color w:val="808080" w:themeColor="background1" w:themeShade="80"/>
+        </w:rPr>
+      </w:pPr>
+      <w:r>
+        <w:rPr>
+          <w:color w:val="808080" w:themeColor="background1" w:themeShade="80"/>
+        </w:rPr>
+        <w:t>DSL</w:t>
+      </w:r>
+    </w:p>
+    <w:p>
+      <w:pPr>
+        <w:ind w:left="1416"/>
+      </w:pPr>
+      <w:r>
+        <w:t>La DSL deberá modelar la configuración que tendría el grupo de instalaciones software teniendo en cuenta a todos los miembros del equipo. Así se deberán incluir aspectos como el navegador web común utilizado, Git, Maven, etc.</w:t>
+      </w:r>
+    </w:p>
+    <w:p>
+      <w:pPr>
+        <w:pStyle w:val="Ttulo3"/>
+        <w:ind w:left="0" w:firstLine="720"/>
+        <w:rPr>
+          <w:color w:val="C45911" w:themeColor="accent2" w:themeShade="BF"/>
+        </w:rPr>
+      </w:pPr>
+      <w:r>
+        <w:rPr>
+          <w:color w:val="C45911" w:themeColor="accent2" w:themeShade="BF"/>
+        </w:rPr>
+        <w:t>Configuration Management</w:t>
+      </w:r>
+    </w:p>
+    <w:p>
+      <w:pPr>
+        <w:pStyle w:val="Ttulo3"/>
+        <w:ind w:left="1440"/>
+        <w:rPr>
+          <w:color w:val="808080" w:themeColor="background1" w:themeShade="80"/>
+        </w:rPr>
+      </w:pPr>
+      <w:r>
+        <w:rPr>
+          <w:color w:val="808080" w:themeColor="background1" w:themeShade="80"/>
+        </w:rPr>
+        <w:t>Contratos con los proveedores y servicios consumidos</w:t>
+      </w:r>
+    </w:p>
+    <w:p>
+      <w:pPr>
+        <w:ind w:left="1416"/>
+        <w:jc w:val="both"/>
+      </w:pPr>
+      <w:r>
+        <w:t>En la sección “Provider contra</w:t>
+      </w:r>
+      <w:r>
+        <w:t>c</w:t>
+      </w:r>
+      <w:r>
+        <w:t>ts” de iTop se deberán registrar los servicios externos a la organización que se estén utilizando durante el proyecto</w:t>
+      </w:r>
+      <w:r>
+        <w:t>.</w:t>
+      </w:r>
+      <w:r>
+        <w:t xml:space="preserve"> </w:t>
+      </w:r>
+      <w:r>
+        <w:t>Se añadirán los siguientes atributos obligatoriamente:</w:t>
+      </w:r>
+      <w:r>
+        <w:t xml:space="preserve"> nombre, proveedor y tipo de licencia</w:t>
+      </w:r>
+      <w:r>
+        <w:t>.</w:t>
+      </w:r>
+      <w:r>
+        <w:t xml:space="preserve"> </w:t>
+      </w:r>
+      <w:r>
+        <w:t>El resto de los atributos serán opcionales.</w:t>
+      </w:r>
+    </w:p>
+    <w:p>
+      <w:pPr>
+        <w:ind w:left="1416"/>
+        <w:jc w:val="both"/>
+      </w:pPr>
+    </w:p>
+    <w:p>
+      <w:pPr>
+        <w:keepNext/>
+        <w:ind w:left="1416"/>
+        <w:jc w:val="center"/>
+      </w:pPr>
+      <w:r>
+        <w:rPr>
+          <w:noProof/>
+          <w14:ligatures w14:val="none"/>
+        </w:rPr>
+        <w:drawing>
+          <wp:inline distT="0" distB="0" distL="0" distR="0" wp14:anchorId="09030996" wp14:editId="64687B8C">
+            <wp:extent cx="3163458" cy="3342138"/>
+            <wp:effectExtent l="0" t="0" r="0" b="0"/>
+            <wp:docPr id="8" name="Imagen 8" descr="Interfaz de usuario gráfica, Aplicación&#10;&#10;Descripción generada automáticamente"/>
+            <wp:cNvGraphicFramePr>
+              <a:graphicFrameLocks xmlns:a="http://schemas.openxmlformats.org/drawingml/2006/main" noChangeAspect="1"/>
+            </wp:cNvGraphicFramePr>
+            <a:graphic xmlns:a="http://schemas.openxmlformats.org/drawingml/2006/main">
+              <a:graphicData uri="http://schemas.openxmlformats.org/drawingml/2006/picture">
+                <pic:pic xmlns:pic="http://schemas.openxmlformats.org/drawingml/2006/picture">
+                  <pic:nvPicPr>
+                    <pic:cNvPr id="8" name="Imagen 8" descr="Interfaz de usuario gráfica, Aplicación&#10;&#10;Descripción generada automáticamente"/>
+                    <pic:cNvPicPr/>
+                  </pic:nvPicPr>
+                  <pic:blipFill rotWithShape="1">
+                    <a:blip r:embed="rId11">
+                      <a:extLst>
+                        <a:ext uri="{28A0092B-C50C-407E-A947-70E740481C1C}">
+                          <a14:useLocalDpi xmlns:a14="http://schemas.microsoft.com/office/drawing/2010/main" val="0"/>
+                        </a:ext>
+                      </a:extLst>
+                    </a:blip>
+                    <a:srcRect l="21035" t="15290" r="48539" b="27571"/>
+                    <a:stretch/>
+                  </pic:blipFill>
+                  <pic:spPr bwMode="auto">
+                    <a:xfrm>
+                      <a:off x="0" y="0"/>
+                      <a:ext cx="3190738" cy="3370958"/>
+                    </a:xfrm>
+                    <a:prstGeom prst="rect">
+                      <a:avLst/>
+                    </a:prstGeom>
+                    <a:ln>
+                      <a:noFill/>
+                    </a:ln>
+                    <a:extLst>
+                      <a:ext uri="{53640926-AAD7-44D8-BBD7-CCE9431645EC}">
+                        <a14:shadowObscured xmlns:a14="http://schemas.microsoft.com/office/drawing/2010/main"/>
+                      </a:ext>
+                    </a:extLst>
+                  </pic:spPr>
+                </pic:pic>
+              </a:graphicData>
+            </a:graphic>
+          </wp:inline>
+        </w:drawing>
+      </w:r>
+    </w:p>
+    <w:p>
+      <w:pPr>
+        <w:pStyle w:val="Descripcin"/>
+        <w:ind w:left="780" w:firstLine="636"/>
+        <w:jc w:val="center"/>
+      </w:pPr>
+      <w:r>
+        <w:t>Ilustración 6 - Información contrato con el proveedor GitHub</w:t>
+      </w:r>
+    </w:p>
+    <w:p>
+      <w:pPr>
+        <w:ind w:left="1416"/>
+        <w:jc w:val="center"/>
+        <w:rPr>
+          <w:noProof/>
+          <w14:ligatures w14:val="none"/>
+        </w:rPr>
+      </w:pPr>
+    </w:p>
+    <w:p>
+      <w:pPr>
+        <w:keepNext/>
+        <w:ind w:left="1416"/>
+        <w:jc w:val="center"/>
+      </w:pPr>
+      <w:r>
+        <w:rPr>
+          <w:noProof/>
+          <w14:ligatures w14:val="none"/>
+        </w:rPr>
+        <w:lastRenderedPageBreak/>
+        <w:drawing>
+          <wp:inline distT="0" distB="0" distL="0" distR="0" wp14:anchorId="697EDF5A" wp14:editId="25B93418">
+            <wp:extent cx="2775672" cy="2071687"/>
+            <wp:effectExtent l="0" t="0" r="5715" b="5080"/>
+            <wp:docPr id="12" name="Imagen 12" descr="Interfaz de usuario gráfica, Texto, Aplicación, Correo electrónico&#10;&#10;Descripción generada automáticamente"/>
+            <wp:cNvGraphicFramePr>
+              <a:graphicFrameLocks xmlns:a="http://schemas.openxmlformats.org/drawingml/2006/main" noChangeAspect="1"/>
+            </wp:cNvGraphicFramePr>
+            <a:graphic xmlns:a="http://schemas.openxmlformats.org/drawingml/2006/main">
+              <a:graphicData uri="http://schemas.openxmlformats.org/drawingml/2006/picture">
+                <pic:pic xmlns:pic="http://schemas.openxmlformats.org/drawingml/2006/picture">
+                  <pic:nvPicPr>
+                    <pic:cNvPr id="9" name="Imagen 9" descr="Interfaz de usuario gráfica, Texto, Aplicación, Correo electrónico&#10;&#10;Descripción generada automáticamente"/>
+                    <pic:cNvPicPr/>
+                  </pic:nvPicPr>
+                  <pic:blipFill rotWithShape="1">
+                    <a:blip r:embed="rId12">
+                      <a:extLst>
+                        <a:ext uri="{28A0092B-C50C-407E-A947-70E740481C1C}">
+                          <a14:useLocalDpi xmlns:a14="http://schemas.microsoft.com/office/drawing/2010/main" val="0"/>
+                        </a:ext>
+                      </a:extLst>
+                    </a:blip>
+                    <a:srcRect l="20823" t="25868" r="54006" b="40735"/>
+                    <a:stretch/>
+                  </pic:blipFill>
+                  <pic:spPr bwMode="auto">
+                    <a:xfrm>
+                      <a:off x="0" y="0"/>
+                      <a:ext cx="2803116" cy="2092170"/>
+                    </a:xfrm>
+                    <a:prstGeom prst="rect">
+                      <a:avLst/>
+                    </a:prstGeom>
+                    <a:ln>
+                      <a:noFill/>
+                    </a:ln>
+                    <a:extLst>
+                      <a:ext uri="{53640926-AAD7-44D8-BBD7-CCE9431645EC}">
+                        <a14:shadowObscured xmlns:a14="http://schemas.microsoft.com/office/drawing/2010/main"/>
+                      </a:ext>
+                    </a:extLst>
+                  </pic:spPr>
+                </pic:pic>
+              </a:graphicData>
+            </a:graphic>
+          </wp:inline>
+        </w:drawing>
+      </w:r>
+      <w:r>
+        <w:rPr>
+          <w:noProof/>
+          <w14:ligatures w14:val="none"/>
+        </w:rPr>
+        <w:drawing>
+          <wp:inline distT="0" distB="0" distL="0" distR="0" wp14:anchorId="4CAED6F5" wp14:editId="4AAD507F">
+            <wp:extent cx="4250735" cy="1321593"/>
+            <wp:effectExtent l="0" t="0" r="0" b="0"/>
+            <wp:docPr id="9" name="Imagen 9" descr="Interfaz de usuario gráfica, Texto, Aplicación, Correo electrónico&#10;&#10;Descripción generada automáticamente"/>
+            <wp:cNvGraphicFramePr>
+              <a:graphicFrameLocks xmlns:a="http://schemas.openxmlformats.org/drawingml/2006/main" noChangeAspect="1"/>
+            </wp:cNvGraphicFramePr>
+            <a:graphic xmlns:a="http://schemas.openxmlformats.org/drawingml/2006/main">
+              <a:graphicData uri="http://schemas.openxmlformats.org/drawingml/2006/picture">
+                <pic:pic xmlns:pic="http://schemas.openxmlformats.org/drawingml/2006/picture">
+                  <pic:nvPicPr>
+                    <pic:cNvPr id="9" name="Imagen 9" descr="Interfaz de usuario gráfica, Texto, Aplicación, Correo electrónico&#10;&#10;Descripción generada automáticamente"/>
+                    <pic:cNvPicPr/>
+                  </pic:nvPicPr>
+                  <pic:blipFill rotWithShape="1">
+                    <a:blip r:embed="rId12">
+                      <a:extLst>
+                        <a:ext uri="{28A0092B-C50C-407E-A947-70E740481C1C}">
+                          <a14:useLocalDpi xmlns:a14="http://schemas.microsoft.com/office/drawing/2010/main" val="0"/>
+                        </a:ext>
+                      </a:extLst>
+                    </a:blip>
+                    <a:srcRect l="54971" t="34379" b="40735"/>
+                    <a:stretch/>
+                  </pic:blipFill>
+                  <pic:spPr bwMode="auto">
+                    <a:xfrm>
+                      <a:off x="0" y="0"/>
+                      <a:ext cx="4295348" cy="1335464"/>
+                    </a:xfrm>
+                    <a:prstGeom prst="rect">
+                      <a:avLst/>
+                    </a:prstGeom>
+                    <a:ln>
+                      <a:noFill/>
+                    </a:ln>
+                    <a:extLst>
+                      <a:ext uri="{53640926-AAD7-44D8-BBD7-CCE9431645EC}">
+                        <a14:shadowObscured xmlns:a14="http://schemas.microsoft.com/office/drawing/2010/main"/>
+                      </a:ext>
+                    </a:extLst>
+                  </pic:spPr>
+                </pic:pic>
+              </a:graphicData>
+            </a:graphic>
+          </wp:inline>
+        </w:drawing>
+      </w:r>
+    </w:p>
+    <w:p>
+      <w:pPr>
+        <w:pStyle w:val="Descripcin"/>
+        <w:ind w:left="780" w:firstLine="636"/>
+        <w:jc w:val="center"/>
+      </w:pPr>
+      <w:r>
+        <w:t>Ilustración 7 – Tabla de los contratos de los proveedores (dividido en dos imágenes)</w:t>
+      </w:r>
+    </w:p>
+    <w:p>
+      <w:pPr>
+        <w:ind w:left="1416"/>
+        <w:jc w:val="center"/>
+      </w:pPr>
+    </w:p>
+    <w:p>
+      <w:pPr>
+        <w:pStyle w:val="Ttulo3"/>
+        <w:ind w:left="780" w:firstLine="636"/>
+        <w:jc w:val="both"/>
+        <w:rPr>
+          <w:color w:val="808080" w:themeColor="background1" w:themeShade="80"/>
+        </w:rPr>
+      </w:pPr>
+      <w:r>
+        <w:rPr>
+          <w:color w:val="808080" w:themeColor="background1" w:themeShade="80"/>
+        </w:rPr>
+        <w:t>Servicio ofrecido</w:t>
+      </w:r>
+    </w:p>
+    <w:p>
+      <w:pPr>
+        <w:ind w:left="1416"/>
+        <w:jc w:val="both"/>
+      </w:pPr>
+      <w:r>
+        <w:t xml:space="preserve">Se </w:t>
+      </w:r>
+      <w:r>
+        <w:t xml:space="preserve">registrará un </w:t>
+      </w:r>
+      <w:r>
+        <w:t xml:space="preserve">servicio con el nombrado siguiente: “G2-22 Petclinic”. Este representará a la aplicación ofrecida a los clientes. </w:t>
+      </w:r>
+      <w:r>
+        <w:t>Se añadirán los siguientes atributos obligatoriamente: nombre, proveedo</w:t>
+      </w:r>
+      <w:r>
+        <w:t>r,</w:t>
+      </w:r>
+      <w:r>
+        <w:t xml:space="preserve"> </w:t>
+      </w:r>
+      <w:r>
+        <w:t>descripción e icono</w:t>
+      </w:r>
+      <w:r>
+        <w:t>.</w:t>
+      </w:r>
+      <w:r>
+        <w:t xml:space="preserve"> </w:t>
+      </w:r>
+      <w:r>
+        <w:t>El resto de los atributos serán opcionales.</w:t>
+      </w:r>
+    </w:p>
+    <w:p>
+      <w:pPr>
+        <w:keepNext/>
+        <w:ind w:left="1416"/>
+        <w:jc w:val="center"/>
+      </w:pPr>
+      <w:r>
+        <w:rPr>
+          <w:noProof/>
+          <w14:ligatures w14:val="none"/>
+        </w:rPr>
+        <w:drawing>
+          <wp:inline distT="0" distB="0" distL="0" distR="0" wp14:anchorId="7EADB0C0" wp14:editId="02366AA6">
+            <wp:extent cx="3181907" cy="2443162"/>
+            <wp:effectExtent l="0" t="0" r="0" b="0"/>
+            <wp:docPr id="13" name="Imagen 13" descr="Interfaz de usuario gráfica, Texto, Aplicación&#10;&#10;Descripción generada automáticamente"/>
+            <wp:cNvGraphicFramePr>
+              <a:graphicFrameLocks xmlns:a="http://schemas.openxmlformats.org/drawingml/2006/main" noChangeAspect="1"/>
+            </wp:cNvGraphicFramePr>
+            <a:graphic xmlns:a="http://schemas.openxmlformats.org/drawingml/2006/main">
+              <a:graphicData uri="http://schemas.openxmlformats.org/drawingml/2006/picture">
+                <pic:pic xmlns:pic="http://schemas.openxmlformats.org/drawingml/2006/picture">
+                  <pic:nvPicPr>
+                    <pic:cNvPr id="13" name="Imagen 13" descr="Interfaz de usuario gráfica, Texto, Aplicación&#10;&#10;Descripción generada automáticamente"/>
+                    <pic:cNvPicPr/>
+                  </pic:nvPicPr>
+                  <pic:blipFill rotWithShape="1">
+                    <a:blip r:embed="rId13">
+                      <a:extLst>
+                        <a:ext uri="{28A0092B-C50C-407E-A947-70E740481C1C}">
+                          <a14:useLocalDpi xmlns:a14="http://schemas.microsoft.com/office/drawing/2010/main" val="0"/>
+                        </a:ext>
+                      </a:extLst>
+                    </a:blip>
+                    <a:srcRect l="21439" t="22107" r="47878" b="36013"/>
+                    <a:stretch/>
+                  </pic:blipFill>
+                  <pic:spPr bwMode="auto">
+                    <a:xfrm>
+                      <a:off x="0" y="0"/>
+                      <a:ext cx="3198316" cy="2455761"/>
+                    </a:xfrm>
+                    <a:prstGeom prst="rect">
+                      <a:avLst/>
+                    </a:prstGeom>
+                    <a:ln>
+                      <a:noFill/>
+                    </a:ln>
+                    <a:extLst>
+                      <a:ext uri="{53640926-AAD7-44D8-BBD7-CCE9431645EC}">
+                        <a14:shadowObscured xmlns:a14="http://schemas.microsoft.com/office/drawing/2010/main"/>
+                      </a:ext>
+                    </a:extLst>
+                  </pic:spPr>
+                </pic:pic>
+              </a:graphicData>
+            </a:graphic>
+          </wp:inline>
+        </w:drawing>
+      </w:r>
+    </w:p>
+    <w:p>
+      <w:pPr>
+        <w:pStyle w:val="Descripcin"/>
+        <w:ind w:left="780" w:firstLine="636"/>
+        <w:jc w:val="center"/>
+      </w:pPr>
+      <w:r>
+        <w:t>Ilustración 8 – Servicio G2-22 Petclinic</w:t>
+      </w:r>
+    </w:p>
+    <w:p>
+      <w:pPr>
+        <w:ind w:left="1416"/>
+        <w:jc w:val="both"/>
+      </w:pPr>
+    </w:p>
+    <w:p>
+      <w:pPr>
+        <w:ind w:left="1416"/>
+        <w:jc w:val="both"/>
+      </w:pPr>
+      <w:r>
+        <w:t xml:space="preserve">Además, se </w:t>
+      </w:r>
+      <w:r>
+        <w:t>registrarán</w:t>
+      </w:r>
+      <w:r>
+        <w:t xml:space="preserve"> dos categorías de servicios, una para cada tipo de petición (incidencia y solicitud). </w:t>
+      </w:r>
+      <w:r>
+        <w:t>Se añadirán los siguientes atributos obligatoriamente: nombre</w:t>
+      </w:r>
+      <w:r>
+        <w:t>, proveedor, tipo de petición</w:t>
+      </w:r>
+      <w:r>
+        <w:t>.</w:t>
+      </w:r>
+      <w:r>
+        <w:t xml:space="preserve"> </w:t>
+      </w:r>
+      <w:r>
+        <w:t>El resto de los atributos serán opcionales.</w:t>
+      </w:r>
+    </w:p>
+    <w:p>
+      <w:pPr>
+        <w:keepNext/>
+        <w:ind w:left="1416"/>
+        <w:jc w:val="center"/>
+      </w:pPr>
+      <w:r>
+        <w:rPr>
+          <w:noProof/>
+          <w14:ligatures w14:val="none"/>
+        </w:rPr>
+        <w:lastRenderedPageBreak/>
+        <w:drawing>
+          <wp:inline distT="0" distB="0" distL="0" distR="0" wp14:anchorId="2F583927" wp14:editId="6AEC8DC6">
+            <wp:extent cx="3092767" cy="2056684"/>
+            <wp:effectExtent l="0" t="0" r="0" b="1270"/>
+            <wp:docPr id="14" name="Imagen 14" descr="Interfaz de usuario gráfica&#10;&#10;Descripción generada automáticamente"/>
+            <wp:cNvGraphicFramePr>
+              <a:graphicFrameLocks xmlns:a="http://schemas.openxmlformats.org/drawingml/2006/main" noChangeAspect="1"/>
+            </wp:cNvGraphicFramePr>
+            <a:graphic xmlns:a="http://schemas.openxmlformats.org/drawingml/2006/main">
+              <a:graphicData uri="http://schemas.openxmlformats.org/drawingml/2006/picture">
+                <pic:pic xmlns:pic="http://schemas.openxmlformats.org/drawingml/2006/picture">
+                  <pic:nvPicPr>
+                    <pic:cNvPr id="14" name="Imagen 14" descr="Interfaz de usuario gráfica&#10;&#10;Descripción generada automáticamente"/>
+                    <pic:cNvPicPr/>
+                  </pic:nvPicPr>
+                  <pic:blipFill rotWithShape="1">
+                    <a:blip r:embed="rId14" cstate="print">
+                      <a:extLst>
+                        <a:ext uri="{28A0092B-C50C-407E-A947-70E740481C1C}">
+                          <a14:useLocalDpi xmlns:a14="http://schemas.microsoft.com/office/drawing/2010/main" val="0"/>
+                        </a:ext>
+                      </a:extLst>
+                    </a:blip>
+                    <a:srcRect l="21041" t="15285" r="50108" b="50610"/>
+                    <a:stretch/>
+                  </pic:blipFill>
+                  <pic:spPr bwMode="auto">
+                    <a:xfrm>
+                      <a:off x="0" y="0"/>
+                      <a:ext cx="3137570" cy="2086478"/>
+                    </a:xfrm>
+                    <a:prstGeom prst="rect">
+                      <a:avLst/>
+                    </a:prstGeom>
+                    <a:ln>
+                      <a:noFill/>
+                    </a:ln>
+                    <a:extLst>
+                      <a:ext uri="{53640926-AAD7-44D8-BBD7-CCE9431645EC}">
+                        <a14:shadowObscured xmlns:a14="http://schemas.microsoft.com/office/drawing/2010/main"/>
+                      </a:ext>
+                    </a:extLst>
+                  </pic:spPr>
+                </pic:pic>
+              </a:graphicData>
+            </a:graphic>
+          </wp:inline>
+        </w:drawing>
+      </w:r>
+    </w:p>
+    <w:p>
+      <w:pPr>
+        <w:pStyle w:val="Descripcin"/>
+        <w:ind w:left="780" w:firstLine="636"/>
+        <w:jc w:val="center"/>
+      </w:pPr>
+      <w:r>
+        <w:t>Ilustración 9 - Información subcategoría G2-22 Incident</w:t>
+      </w:r>
+    </w:p>
+    <w:p>
+      <w:pPr>
+        <w:ind w:left="1416"/>
+        <w:jc w:val="center"/>
+      </w:pPr>
+      <w:r>
+        <w:rPr>
+          <w:noProof/>
+          <w14:ligatures w14:val="none"/>
+        </w:rPr>
+        <w:drawing>
+          <wp:inline distT="0" distB="0" distL="0" distR="0" wp14:anchorId="1206C584" wp14:editId="776512FE">
+            <wp:extent cx="3049398" cy="1937793"/>
+            <wp:effectExtent l="0" t="0" r="0" b="5715"/>
+            <wp:docPr id="15" name="Imagen 15" descr="Interfaz de usuario gráfica, Aplicación&#10;&#10;Descripción generada automáticamente"/>
+            <wp:cNvGraphicFramePr>
+              <a:graphicFrameLocks xmlns:a="http://schemas.openxmlformats.org/drawingml/2006/main" noChangeAspect="1"/>
+            </wp:cNvGraphicFramePr>
+            <a:graphic xmlns:a="http://schemas.openxmlformats.org/drawingml/2006/main">
+              <a:graphicData uri="http://schemas.openxmlformats.org/drawingml/2006/picture">
+                <pic:pic xmlns:pic="http://schemas.openxmlformats.org/drawingml/2006/picture">
+                  <pic:nvPicPr>
+                    <pic:cNvPr id="15" name="Imagen 15" descr="Interfaz de usuario gráfica, Aplicación&#10;&#10;Descripción generada automáticamente"/>
+                    <pic:cNvPicPr/>
+                  </pic:nvPicPr>
+                  <pic:blipFill rotWithShape="1">
+                    <a:blip r:embed="rId15" cstate="print">
+                      <a:extLst>
+                        <a:ext uri="{28A0092B-C50C-407E-A947-70E740481C1C}">
+                          <a14:useLocalDpi xmlns:a14="http://schemas.microsoft.com/office/drawing/2010/main" val="0"/>
+                        </a:ext>
+                      </a:extLst>
+                    </a:blip>
+                    <a:srcRect l="21179" t="15288" r="48010" b="49908"/>
+                    <a:stretch/>
+                  </pic:blipFill>
+                  <pic:spPr bwMode="auto">
+                    <a:xfrm>
+                      <a:off x="0" y="0"/>
+                      <a:ext cx="3083284" cy="1959327"/>
+                    </a:xfrm>
+                    <a:prstGeom prst="rect">
+                      <a:avLst/>
+                    </a:prstGeom>
+                    <a:ln>
+                      <a:noFill/>
+                    </a:ln>
+                    <a:extLst>
+                      <a:ext uri="{53640926-AAD7-44D8-BBD7-CCE9431645EC}">
+                        <a14:shadowObscured xmlns:a14="http://schemas.microsoft.com/office/drawing/2010/main"/>
+                      </a:ext>
+                    </a:extLst>
+                  </pic:spPr>
+                </pic:pic>
+              </a:graphicData>
+            </a:graphic>
+          </wp:inline>
+        </w:drawing>
+      </w:r>
+    </w:p>
+    <w:p>
+      <w:pPr>
+        <w:pStyle w:val="Descripcin"/>
+        <w:ind w:left="780" w:firstLine="636"/>
+        <w:jc w:val="center"/>
+      </w:pPr>
+      <w:r>
+        <w:t xml:space="preserve">Ilustración </w:t>
+      </w:r>
+      <w:r>
+        <w:t>10</w:t>
+      </w:r>
+      <w:r>
+        <w:t xml:space="preserve"> - Información subcategoría G2-22 </w:t>
+      </w:r>
+      <w:r>
+        <w:t>Service Request</w:t>
+      </w:r>
+    </w:p>
+    <w:p>
+      <w:pPr>
+        <w:ind w:left="1416"/>
+        <w:jc w:val="center"/>
+      </w:pPr>
+    </w:p>
+    <w:p>
+      <w:pPr>
+        <w:pStyle w:val="Ttulo3"/>
+        <w:ind w:left="780" w:firstLine="636"/>
+        <w:jc w:val="both"/>
+        <w:rPr>
+          <w:color w:val="808080" w:themeColor="background1" w:themeShade="80"/>
+        </w:rPr>
+      </w:pPr>
+      <w:r>
+        <w:rPr>
+          <w:color w:val="808080" w:themeColor="background1" w:themeShade="80"/>
+        </w:rPr>
+        <w:t>SLA del servicio ofrecido</w:t>
+      </w:r>
+    </w:p>
+    <w:p>
+      <w:pPr>
+        <w:ind w:left="1416"/>
+        <w:jc w:val="both"/>
+        <w:rPr>
+          <w:rFonts w:cstheme="minorHAnsi"/>
+        </w:rPr>
+      </w:pPr>
+      <w:r>
+        <w:rPr>
+          <w:rFonts w:cstheme="minorHAnsi"/>
+        </w:rPr>
+        <w:t xml:space="preserve">En primer lugar, en el apartado </w:t>
+      </w:r>
+      <w:r>
+        <w:rPr>
+          <w:rFonts w:cstheme="minorHAnsi"/>
+        </w:rPr>
+        <w:t>Service Level Targets</w:t>
+      </w:r>
+      <w:r>
+        <w:rPr>
+          <w:rFonts w:cstheme="minorHAnsi"/>
+        </w:rPr>
+        <w:t xml:space="preserve"> </w:t>
+      </w:r>
+      <w:r>
+        <w:rPr>
+          <w:rFonts w:cstheme="minorHAnsi"/>
+        </w:rPr>
+        <w:t>(SLTs) en</w:t>
+      </w:r>
+      <w:r>
+        <w:rPr>
+          <w:rFonts w:cstheme="minorHAnsi"/>
+        </w:rPr>
+        <w:t xml:space="preserve"> </w:t>
+      </w:r>
+      <w:r>
+        <w:rPr>
+          <w:rFonts w:cstheme="minorHAnsi"/>
+        </w:rPr>
+        <w:t>iTop</w:t>
+      </w:r>
+      <w:r>
+        <w:rPr>
+          <w:rFonts w:cstheme="minorHAnsi"/>
+        </w:rPr>
+        <w:t>, habrá que definir unos valores que se usaran en el SLA. Para la creación de estas, en el nombre se deberá poner como prefijo el nombre de la organización.</w:t>
+      </w:r>
+    </w:p>
+    <w:p>
+      <w:pPr>
+        <w:ind w:left="1416"/>
+        <w:jc w:val="both"/>
+      </w:pPr>
+      <w:r>
+        <w:rPr>
+          <w:rFonts w:cstheme="minorHAnsi"/>
+        </w:rPr>
+        <w:t xml:space="preserve">Además, se </w:t>
+      </w:r>
+      <w:r>
+        <w:rPr>
+          <w:rFonts w:cstheme="minorHAnsi"/>
+        </w:rPr>
+        <w:t>registrará</w:t>
+      </w:r>
+      <w:r>
+        <w:rPr>
+          <w:rFonts w:cstheme="minorHAnsi"/>
+        </w:rPr>
+        <w:t xml:space="preserve"> un SLA que se llamará </w:t>
+      </w:r>
+      <w:r>
+        <w:t>“G2-22 Petclinic SLA”. A este se le asociarán las definiciones anteriormente creadas.</w:t>
+      </w:r>
+      <w:r>
+        <w:t xml:space="preserve"> </w:t>
+      </w:r>
+      <w:r>
+        <w:t>Se añadirán los siguientes atributos obligatoriamente: nombre.</w:t>
+      </w:r>
+      <w:r>
+        <w:t xml:space="preserve"> </w:t>
+      </w:r>
+      <w:r>
+        <w:t>El resto de los atributos serán opcionales.</w:t>
+      </w:r>
+    </w:p>
+    <w:p>
+      <w:pPr>
+        <w:keepNext/>
+        <w:ind w:left="1416"/>
+        <w:jc w:val="center"/>
+      </w:pPr>
+      <w:r>
+        <w:rPr>
+          <w:noProof/>
+          <w14:ligatures w14:val="none"/>
+        </w:rPr>
+        <w:drawing>
+          <wp:inline distT="0" distB="0" distL="0" distR="0" wp14:anchorId="6F7F3A43" wp14:editId="0F040B19">
+            <wp:extent cx="3857625" cy="1885222"/>
+            <wp:effectExtent l="0" t="0" r="0" b="1270"/>
+            <wp:docPr id="16" name="Imagen 16" descr="Interfaz de usuario gráfica, Texto, Aplicación&#10;&#10;Descripción generada automáticamente"/>
+            <wp:cNvGraphicFramePr>
+              <a:graphicFrameLocks xmlns:a="http://schemas.openxmlformats.org/drawingml/2006/main" noChangeAspect="1"/>
+            </wp:cNvGraphicFramePr>
+            <a:graphic xmlns:a="http://schemas.openxmlformats.org/drawingml/2006/main">
+              <a:graphicData uri="http://schemas.openxmlformats.org/drawingml/2006/picture">
+                <pic:pic xmlns:pic="http://schemas.openxmlformats.org/drawingml/2006/picture">
+                  <pic:nvPicPr>
+                    <pic:cNvPr id="16" name="Imagen 16" descr="Interfaz de usuario gráfica, Texto, Aplicación&#10;&#10;Descripción generada automáticamente"/>
+                    <pic:cNvPicPr/>
+                  </pic:nvPicPr>
+                  <pic:blipFill rotWithShape="1">
+                    <a:blip r:embed="rId16">
+                      <a:extLst>
+                        <a:ext uri="{28A0092B-C50C-407E-A947-70E740481C1C}">
+                          <a14:useLocalDpi xmlns:a14="http://schemas.microsoft.com/office/drawing/2010/main" val="0"/>
+                        </a:ext>
+                      </a:extLst>
+                    </a:blip>
+                    <a:srcRect l="21443" t="15050" r="47427" b="57907"/>
+                    <a:stretch/>
+                  </pic:blipFill>
+                  <pic:spPr bwMode="auto">
+                    <a:xfrm>
+                      <a:off x="0" y="0"/>
+                      <a:ext cx="3883237" cy="1897739"/>
+                    </a:xfrm>
+                    <a:prstGeom prst="rect">
+                      <a:avLst/>
+                    </a:prstGeom>
+                    <a:ln>
+                      <a:noFill/>
+                    </a:ln>
+                    <a:extLst>
+                      <a:ext uri="{53640926-AAD7-44D8-BBD7-CCE9431645EC}">
+                        <a14:shadowObscured xmlns:a14="http://schemas.microsoft.com/office/drawing/2010/main"/>
+                      </a:ext>
+                    </a:extLst>
+                  </pic:spPr>
+                </pic:pic>
+              </a:graphicData>
+            </a:graphic>
+          </wp:inline>
+        </w:drawing>
+      </w:r>
+    </w:p>
+    <w:p>
+      <w:pPr>
+        <w:pStyle w:val="Descripcin"/>
+        <w:ind w:left="780" w:firstLine="636"/>
+        <w:jc w:val="center"/>
+      </w:pPr>
+      <w:r>
+        <w:t>Ilustración 11 - Información SLA grupo G2-22</w:t>
+      </w:r>
+    </w:p>
+    <w:p>
+      <w:pPr>
+        <w:pStyle w:val="Ttulo3"/>
+        <w:ind w:left="780" w:firstLine="636"/>
+        <w:jc w:val="both"/>
+        <w:rPr>
+          <w:color w:val="808080" w:themeColor="background1" w:themeShade="80"/>
+        </w:rPr>
+      </w:pPr>
+      <w:r>
+        <w:rPr>
+          <w:color w:val="808080" w:themeColor="background1" w:themeShade="80"/>
+        </w:rPr>
+        <w:lastRenderedPageBreak/>
+        <w:t>Contrato del servicio ofrecido</w:t>
+      </w:r>
+    </w:p>
+    <w:p>
+      <w:pPr>
+        <w:ind w:left="1416"/>
+        <w:jc w:val="both"/>
+      </w:pPr>
+      <w:r>
+        <w:rPr>
+          <w:rFonts w:cstheme="minorHAnsi"/>
+        </w:rPr>
+        <w:t xml:space="preserve">Se </w:t>
+      </w:r>
+      <w:r>
+        <w:rPr>
+          <w:rFonts w:cstheme="minorHAnsi"/>
+        </w:rPr>
+        <w:t>registrará</w:t>
+      </w:r>
+      <w:r>
+        <w:rPr>
+          <w:rFonts w:cstheme="minorHAnsi"/>
+        </w:rPr>
+        <w:t xml:space="preserve"> un contrato con el grupo G2-23</w:t>
+      </w:r>
+      <w:r>
+        <w:rPr>
+          <w:rFonts w:cstheme="minorHAnsi"/>
+        </w:rPr>
+        <w:t xml:space="preserve"> como cliente</w:t>
+      </w:r>
+      <w:r>
+        <w:rPr>
+          <w:rFonts w:cstheme="minorHAnsi"/>
+        </w:rPr>
+        <w:t>.</w:t>
+      </w:r>
+      <w:r>
+        <w:rPr>
+          <w:rFonts w:cstheme="minorHAnsi"/>
+        </w:rPr>
+        <w:t xml:space="preserve"> Este contrato se asociará al servicio anteriormente creado. </w:t>
+      </w:r>
+      <w:r>
+        <w:t>Se añadirán los siguientes atributos obligatoriamente: nombre</w:t>
+      </w:r>
+      <w:r>
+        <w:t xml:space="preserve">, </w:t>
+      </w:r>
+      <w:r>
+        <w:t>organización,</w:t>
+      </w:r>
+      <w:r>
+        <w:t xml:space="preserve"> </w:t>
+      </w:r>
+      <w:r>
+        <w:t>proveedor, estatus y tipo de contrato</w:t>
+      </w:r>
+      <w:r>
+        <w:t>.</w:t>
+      </w:r>
+      <w:r>
+        <w:t xml:space="preserve"> </w:t>
+      </w:r>
+      <w:r>
+        <w:t>El resto de los atributos serán opcionales.</w:t>
+      </w:r>
+    </w:p>
+    <w:p>
+      <w:pPr>
+        <w:keepNext/>
+        <w:ind w:left="1416"/>
+        <w:jc w:val="center"/>
+      </w:pPr>
+      <w:r>
+        <w:rPr>
+          <w:noProof/>
+          <w14:ligatures w14:val="none"/>
+        </w:rPr>
+        <w:drawing>
+          <wp:inline distT="0" distB="0" distL="0" distR="0" wp14:anchorId="18A6DCE3" wp14:editId="143C37DF">
+            <wp:extent cx="3623921" cy="3829050"/>
+            <wp:effectExtent l="0" t="0" r="0" b="0"/>
+            <wp:docPr id="17" name="Imagen 17" descr="Interfaz de usuario gráfica, Sitio web&#10;&#10;Descripción generada automáticamente"/>
+            <wp:cNvGraphicFramePr>
+              <a:graphicFrameLocks xmlns:a="http://schemas.openxmlformats.org/drawingml/2006/main" noChangeAspect="1"/>
+            </wp:cNvGraphicFramePr>
+            <a:graphic xmlns:a="http://schemas.openxmlformats.org/drawingml/2006/main">
+              <a:graphicData uri="http://schemas.openxmlformats.org/drawingml/2006/picture">
+                <pic:pic xmlns:pic="http://schemas.openxmlformats.org/drawingml/2006/picture">
+                  <pic:nvPicPr>
+                    <pic:cNvPr id="17" name="Imagen 17" descr="Interfaz de usuario gráfica, Sitio web&#10;&#10;Descripción generada automáticamente"/>
+                    <pic:cNvPicPr/>
+                  </pic:nvPicPr>
+                  <pic:blipFill rotWithShape="1">
+                    <a:blip r:embed="rId17">
+                      <a:extLst>
+                        <a:ext uri="{28A0092B-C50C-407E-A947-70E740481C1C}">
+                          <a14:useLocalDpi xmlns:a14="http://schemas.microsoft.com/office/drawing/2010/main" val="0"/>
+                        </a:ext>
+                      </a:extLst>
+                    </a:blip>
+                    <a:srcRect l="21169" t="14580" r="50778" b="32731"/>
+                    <a:stretch/>
+                  </pic:blipFill>
+                  <pic:spPr bwMode="auto">
+                    <a:xfrm>
+                      <a:off x="0" y="0"/>
+                      <a:ext cx="3658693" cy="3865790"/>
+                    </a:xfrm>
+                    <a:prstGeom prst="rect">
+                      <a:avLst/>
+                    </a:prstGeom>
+                    <a:ln>
+                      <a:noFill/>
+                    </a:ln>
+                    <a:extLst>
+                      <a:ext uri="{53640926-AAD7-44D8-BBD7-CCE9431645EC}">
+                        <a14:shadowObscured xmlns:a14="http://schemas.microsoft.com/office/drawing/2010/main"/>
+                      </a:ext>
+                    </a:extLst>
+                  </pic:spPr>
+                </pic:pic>
+              </a:graphicData>
+            </a:graphic>
+          </wp:inline>
+        </w:drawing>
+      </w:r>
+    </w:p>
+    <w:p>
+      <w:pPr>
+        <w:pStyle w:val="Descripcin"/>
+        <w:ind w:left="780" w:firstLine="636"/>
+        <w:jc w:val="center"/>
+      </w:pPr>
+      <w:r>
+        <w:t>Ilustración 1</w:t>
+      </w:r>
+      <w:r>
+        <w:t>2</w:t>
+      </w:r>
+      <w:r>
+        <w:t xml:space="preserve"> - Información </w:t>
+      </w:r>
+      <w:r>
+        <w:t>contrato con el cliente</w:t>
+      </w:r>
+      <w:r>
+        <w:t xml:space="preserve"> </w:t>
+      </w:r>
+      <w:r>
+        <w:t>G2-2</w:t>
+      </w:r>
+      <w:r>
+        <w:t>3</w:t>
+      </w:r>
+    </w:p>
+    <w:p>
+      <w:pPr>
+        <w:ind w:left="1416"/>
+        <w:jc w:val="both"/>
+        <w:rPr>
+          <w:rFonts w:cstheme="minorHAnsi"/>
+        </w:rPr>
+      </w:pPr>
+    </w:p>
+    <w:p>
+      <w:pPr>
+        <w:ind w:left="1416"/>
+        <w:jc w:val="both"/>
+      </w:pPr>
+      <w:r>
+        <w:rPr>
+          <w:rFonts w:cstheme="minorHAnsi"/>
+        </w:rPr>
+        <w:t>Finalmente, se creará un Delivery Model con el nombre de la organización y asociándolo al cliente correspondiente.</w:t>
+      </w:r>
+      <w:r>
+        <w:rPr>
+          <w:rFonts w:cstheme="minorHAnsi"/>
+        </w:rPr>
+        <w:t xml:space="preserve"> </w:t>
+      </w:r>
+      <w:r>
+        <w:t xml:space="preserve">Se añadirán los siguientes atributos obligatoriamente: </w:t>
+      </w:r>
+      <w:r>
+        <w:t>nombre</w:t>
+      </w:r>
+      <w:r>
+        <w:t>.</w:t>
+      </w:r>
+      <w:r>
+        <w:t xml:space="preserve"> </w:t>
+      </w:r>
+      <w:r>
+        <w:t>El resto de los atributos serán opcionales.</w:t>
+      </w:r>
+    </w:p>
+    <w:p>
+      <w:pPr>
+        <w:ind w:left="1416"/>
+        <w:jc w:val="both"/>
+        <w:rPr>
+          <w:rFonts w:cstheme="minorHAnsi"/>
+        </w:rPr>
+      </w:pPr>
+    </w:p>
+    <w:p>
+      <w:pPr>
+        <w:keepNext/>
+        <w:ind w:left="1416"/>
+        <w:jc w:val="center"/>
+      </w:pPr>
+      <w:r>
+        <w:rPr>
+          <w:rFonts w:cstheme="minorHAnsi"/>
+          <w:noProof/>
+          <w14:ligatures w14:val="none"/>
+        </w:rPr>
+        <w:drawing>
+          <wp:inline distT="0" distB="0" distL="0" distR="0" wp14:anchorId="2B56CA33" wp14:editId="673C7893">
+            <wp:extent cx="4193381" cy="1823966"/>
+            <wp:effectExtent l="0" t="0" r="0" b="5080"/>
+            <wp:docPr id="18" name="Imagen 18" descr="Interfaz de usuario gráfica, Texto, Aplicación&#10;&#10;Descripción generada automáticamente"/>
+            <wp:cNvGraphicFramePr>
+              <a:graphicFrameLocks xmlns:a="http://schemas.openxmlformats.org/drawingml/2006/main" noChangeAspect="1"/>
+            </wp:cNvGraphicFramePr>
+            <a:graphic xmlns:a="http://schemas.openxmlformats.org/drawingml/2006/main">
+              <a:graphicData uri="http://schemas.openxmlformats.org/drawingml/2006/picture">
+                <pic:pic xmlns:pic="http://schemas.openxmlformats.org/drawingml/2006/picture">
+                  <pic:nvPicPr>
+                    <pic:cNvPr id="18" name="Imagen 18" descr="Interfaz de usuario gráfica, Texto, Aplicación&#10;&#10;Descripción generada automáticamente"/>
+                    <pic:cNvPicPr/>
+                  </pic:nvPicPr>
+                  <pic:blipFill rotWithShape="1">
+                    <a:blip r:embed="rId18">
+                      <a:extLst>
+                        <a:ext uri="{28A0092B-C50C-407E-A947-70E740481C1C}">
+                          <a14:useLocalDpi xmlns:a14="http://schemas.microsoft.com/office/drawing/2010/main" val="0"/>
+                        </a:ext>
+                      </a:extLst>
+                    </a:blip>
+                    <a:srcRect l="21173" t="15056" r="49029" b="61904"/>
+                    <a:stretch/>
+                  </pic:blipFill>
+                  <pic:spPr bwMode="auto">
+                    <a:xfrm>
+                      <a:off x="0" y="0"/>
+                      <a:ext cx="4214905" cy="1833328"/>
+                    </a:xfrm>
+                    <a:prstGeom prst="rect">
+                      <a:avLst/>
+                    </a:prstGeom>
+                    <a:ln>
+                      <a:noFill/>
+                    </a:ln>
+                    <a:extLst>
+                      <a:ext uri="{53640926-AAD7-44D8-BBD7-CCE9431645EC}">
+                        <a14:shadowObscured xmlns:a14="http://schemas.microsoft.com/office/drawing/2010/main"/>
+                      </a:ext>
+                    </a:extLst>
+                  </pic:spPr>
+                </pic:pic>
+              </a:graphicData>
+            </a:graphic>
+          </wp:inline>
+        </w:drawing>
+      </w:r>
+    </w:p>
+    <w:p>
+      <w:pPr>
+        <w:pStyle w:val="Descripcin"/>
+        <w:ind w:left="780" w:firstLine="636"/>
+        <w:jc w:val="center"/>
+      </w:pPr>
+      <w:r>
+        <w:t>Ilustración 1</w:t>
+      </w:r>
+      <w:r>
+        <w:t>3</w:t>
+      </w:r>
+      <w:r>
+        <w:t xml:space="preserve"> - Información </w:t>
+      </w:r>
+      <w:r>
+        <w:t>Delivery Model</w:t>
+      </w:r>
+      <w:r>
+        <w:t xml:space="preserve"> G2-2</w:t>
+      </w:r>
+      <w:r>
+        <w:t>2</w:t>
+      </w:r>
+    </w:p>
+    <w:p>
+      <w:pPr>
+        <w:pStyle w:val="Descripcin"/>
+        <w:jc w:val="center"/>
+        <w:rPr>
+          <w:rFonts w:cstheme="minorHAnsi"/>
+        </w:rPr>
+      </w:pPr>
     </w:p>
     <w:sectPr>
       <w:pgSz w:w="11906" w:h="16838"/>
@@ -3026,7 +4617,7 @@
   <w:style w:type="paragraph" w:default="1" w:styleId="Normal">
     <w:name w:val="Normal"/>
     <w:qFormat/>
-    <w:rsid w:val="000439D3"/>
+    <w:rsid w:val="00063540"/>
     <w:pPr>
       <w:spacing w:before="120" w:after="0" w:line="240" w:lineRule="auto"/>
       <w:ind w:left="72" w:right="72"/>
@@ -3294,6 +4885,30 @@
       </w:tblBorders>
     </w:tblPr>
   </w:style>
+  <w:style w:type="character" w:customStyle="1" w:styleId="object-ref">
+    <w:name w:val="object-ref"/>
+    <w:basedOn w:val="Fuentedeprrafopredeter"/>
+    <w:rsid w:val="00F10203"/>
+  </w:style>
+  <w:style w:type="paragraph" w:styleId="Descripcin">
+    <w:name w:val="caption"/>
+    <w:basedOn w:val="Normal"/>
+    <w:next w:val="Normal"/>
+    <w:uiPriority w:val="35"/>
+    <w:unhideWhenUsed/>
+    <w:qFormat/>
+    <w:rsid w:val="00944F8F"/>
+    <w:pPr>
+      <w:spacing w:before="0" w:after="200"/>
+    </w:pPr>
+    <w:rPr>
+      <w:i/>
+      <w:iCs/>
+      <w:color w:val="44546A" w:themeColor="text2"/>
+      <w:sz w:val="18"/>
+      <w:szCs w:val="18"/>
+    </w:rPr>
+  </w:style>
 </w:styles>
 </file>
 
@@ -3419,6 +5034,7 @@
     <w:rsid w:val="003C5C53"/>
     <w:rsid w:val="004820CF"/>
     <w:rsid w:val="006B2C01"/>
+    <w:rsid w:val="00854CEA"/>
     <w:rsid w:val="00E90EE0"/>
   </w:rsids>
   <m:mathPr>

</xml_diff>

<commit_message>
Terminado apartado estructura CMDB
Se ha terminado este apartado. Se han realizado las secciones del DSL y las métricas TTO y TTR.
</commit_message>
<xml_diff>
--- a/src/main/resources/doc/Informes técnicos/S4/1. Informe técnico Bases de Datos de Gestión de la Configuración de la Organización PSG2-2021-G2-22.docx
+++ b/src/main/resources/doc/Informes técnicos/S4/1. Informe técnico Bases de Datos de Gestión de la Configuración de la Organización PSG2-2021-G2-22.docx
@@ -1,6 +1,6 @@
 
 <file path=word/document.xml><?xml version="1.0" encoding="utf-8"?>
-<w:document xmlns:wpc="http://schemas.microsoft.com/office/word/2010/wordprocessingCanvas" xmlns:cx="http://schemas.microsoft.com/office/drawing/2014/chartex" xmlns:cx1="http://schemas.microsoft.com/office/drawing/2015/9/8/chartex" xmlns:cx2="http://schemas.microsoft.com/office/drawing/2015/10/21/chartex" xmlns:cx3="http://schemas.microsoft.com/office/drawing/2016/5/9/chartex" xmlns:cx4="http://schemas.microsoft.com/office/drawing/2016/5/10/chartex" xmlns:cx5="http://schemas.microsoft.com/office/drawing/2016/5/11/chartex" xmlns:cx6="http://schemas.microsoft.com/office/drawing/2016/5/12/chartex" xmlns:cx7="http://schemas.microsoft.com/office/drawing/2016/5/13/chartex" xmlns:cx8="http://schemas.microsoft.com/office/drawing/2016/5/14/chartex" xmlns:mc="http://schemas.openxmlformats.org/markup-compatibility/2006" xmlns:aink="http://schemas.microsoft.com/office/drawing/2016/ink" xmlns:am3d="http://schemas.microsoft.com/office/drawing/2017/model3d" xmlns:o="urn:schemas-microsoft-com:office:office" xmlns:r="http://schemas.openxmlformats.org/officeDocument/2006/relationships" xmlns:m="http://schemas.openxmlformats.org/officeDocument/2006/math" xmlns:v="urn:schemas-microsoft-com:vml" xmlns:wp14="http://schemas.microsoft.com/office/word/2010/wordprocessingDrawing" xmlns:wp="http://schemas.openxmlformats.org/drawingml/2006/wordprocessingDrawing" xmlns:w10="urn:schemas-microsoft-com:office:word" xmlns:w="http://schemas.openxmlformats.org/wordprocessingml/2006/main" xmlns:w14="http://schemas.microsoft.com/office/word/2010/wordml" xmlns:w15="http://schemas.microsoft.com/office/word/2012/wordml" xmlns:w16cex="http://schemas.microsoft.com/office/word/2018/wordml/cex" xmlns:w16cid="http://schemas.microsoft.com/office/word/2016/wordml/cid" xmlns:w16="http://schemas.microsoft.com/office/word/2018/wordml" xmlns:w16sdtdh="http://schemas.microsoft.com/office/word/2020/wordml/sdtdatahash" xmlns:w16se="http://schemas.microsoft.com/office/word/2015/wordml/symex" xmlns:wpg="http://schemas.microsoft.com/office/word/2010/wordprocessingGroup" xmlns:wpi="http://schemas.microsoft.com/office/word/2010/wordprocessingInk" xmlns:wne="http://schemas.microsoft.com/office/word/2006/wordml" xmlns:wps="http://schemas.microsoft.com/office/word/2010/wordprocessingShape" mc:Ignorable="w14 w15 w16se w16cid w16 w16cex w16sdtdh wp14">
+<w:document xmlns:wpc="http://schemas.microsoft.com/office/word/2010/wordprocessingCanvas" xmlns:cx="http://schemas.microsoft.com/office/drawing/2014/chartex" xmlns:cx1="http://schemas.microsoft.com/office/drawing/2015/9/8/chartex" xmlns:cx2="http://schemas.microsoft.com/office/drawing/2015/10/21/chartex" xmlns:cx3="http://schemas.microsoft.com/office/drawing/2016/5/9/chartex" xmlns:cx4="http://schemas.microsoft.com/office/drawing/2016/5/10/chartex" xmlns:cx5="http://schemas.microsoft.com/office/drawing/2016/5/11/chartex" xmlns:cx6="http://schemas.microsoft.com/office/drawing/2016/5/12/chartex" xmlns:cx7="http://schemas.microsoft.com/office/drawing/2016/5/13/chartex" xmlns:cx8="http://schemas.microsoft.com/office/drawing/2016/5/14/chartex" xmlns:mc="http://schemas.openxmlformats.org/markup-compatibility/2006" xmlns:aink="http://schemas.microsoft.com/office/drawing/2016/ink" xmlns:am3d="http://schemas.microsoft.com/office/drawing/2017/model3d" xmlns:o="urn:schemas-microsoft-com:office:office" xmlns:r="http://schemas.openxmlformats.org/officeDocument/2006/relationships" xmlns:m="http://schemas.openxmlformats.org/officeDocument/2006/math" xmlns:v="urn:schemas-microsoft-com:vml" xmlns:wp14="http://schemas.microsoft.com/office/word/2010/wordprocessingDrawing" xmlns:wp="http://schemas.openxmlformats.org/drawingml/2006/wordprocessingDrawing" xmlns:w10="urn:schemas-microsoft-com:office:word" xmlns:w="http://schemas.openxmlformats.org/wordprocessingml/2006/main" xmlns:w14="http://schemas.microsoft.com/office/word/2010/wordml" xmlns:w15="http://schemas.microsoft.com/office/word/2012/wordml" xmlns:w16cex="http://schemas.microsoft.com/office/word/2018/wordml/cex" xmlns:w16cid="http://schemas.microsoft.com/office/word/2016/wordml/cid" xmlns:w16="http://schemas.microsoft.com/office/word/2018/wordml" xmlns:w16se="http://schemas.microsoft.com/office/word/2015/wordml/symex" xmlns:wpg="http://schemas.microsoft.com/office/word/2010/wordprocessingGroup" xmlns:wpi="http://schemas.microsoft.com/office/word/2010/wordprocessingInk" xmlns:wne="http://schemas.microsoft.com/office/word/2006/wordml" xmlns:wps="http://schemas.microsoft.com/office/word/2010/wordprocessingShape" mc:Ignorable="w14 w15 w16se w16cid w16 w16cex wp14">
   <w:body>
     <w:p>
       <w:pPr>
@@ -40,7 +40,7 @@
         <mc:AlternateContent>
           <mc:Choice Requires="wps">
             <w:drawing>
-              <wp:anchor distT="45720" distB="45720" distL="114300" distR="114300" simplePos="0" relativeHeight="251660288" behindDoc="0" locked="0" layoutInCell="1" allowOverlap="1" wp14:anchorId="22591EB5" wp14:editId="4FFBCBA9">
+              <wp:anchor distT="45720" distB="45720" distL="114300" distR="114300" simplePos="0" relativeHeight="251658241" behindDoc="0" locked="0" layoutInCell="1" allowOverlap="1" wp14:anchorId="22591EB5" wp14:editId="4FFBCBA9">
                 <wp:simplePos x="0" y="0"/>
                 <wp:positionH relativeFrom="column">
                   <wp:posOffset>3487420</wp:posOffset>
@@ -120,7 +120,7 @@
                 <v:stroke joinstyle="miter"/>
                 <v:path gradientshapeok="t" o:connecttype="rect"/>
               </v:shapetype>
-              <v:shape id="Cuadro de texto 2" o:spid="_x0000_s1026" type="#_x0000_t202" style="position:absolute;left:0;text-align:left;margin-left:274.6pt;margin-top:177.6pt;width:185.9pt;height:110.6pt;z-index:251660288;visibility:visible;mso-wrap-style:square;mso-width-percent:400;mso-height-percent:200;mso-wrap-distance-left:9pt;mso-wrap-distance-top:3.6pt;mso-wrap-distance-right:9pt;mso-wrap-distance-bottom:3.6pt;mso-position-horizontal:absolute;mso-position-horizontal-relative:text;mso-position-vertical:absolute;mso-position-vertical-relative:text;mso-width-percent:400;mso-height-percent:200;mso-width-relative:margin;mso-height-relative:margin;v-text-anchor:top" o:gfxdata="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" stroked="f">
+              <v:shape id="Cuadro de texto 2" o:spid="_x0000_s1026" type="#_x0000_t202" style="position:absolute;left:0;text-align:left;margin-left:274.6pt;margin-top:177.6pt;width:185.9pt;height:110.6pt;z-index:251658241;visibility:visible;mso-wrap-style:square;mso-width-percent:400;mso-height-percent:200;mso-wrap-distance-left:9pt;mso-wrap-distance-top:3.6pt;mso-wrap-distance-right:9pt;mso-wrap-distance-bottom:3.6pt;mso-position-horizontal:absolute;mso-position-horizontal-relative:text;mso-position-vertical:absolute;mso-position-vertical-relative:text;mso-width-percent:400;mso-height-percent:200;mso-width-relative:margin;mso-height-relative:margin;v-text-anchor:top" o:gfxdata="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" stroked="f">
                 <v:textbox style="mso-fit-shape-to-text:t">
                   <w:txbxContent>
                     <w:p>
@@ -217,7 +217,7 @@
         <mc:AlternateContent>
           <mc:Choice Requires="wps">
             <w:drawing>
-              <wp:anchor distT="45720" distB="45720" distL="114300" distR="114300" simplePos="0" relativeHeight="251659264" behindDoc="0" locked="0" layoutInCell="1" allowOverlap="1" wp14:anchorId="09C0FE4B" wp14:editId="717C3122">
+              <wp:anchor distT="45720" distB="45720" distL="114300" distR="114300" simplePos="0" relativeHeight="251658240" behindDoc="0" locked="0" layoutInCell="1" allowOverlap="1" wp14:anchorId="09C0FE4B" wp14:editId="717C3122">
                 <wp:simplePos x="0" y="0"/>
                 <wp:positionH relativeFrom="page">
                   <wp:posOffset>4084320</wp:posOffset>
@@ -323,7 +323,7 @@
           </mc:Choice>
           <mc:Fallback>
             <w:pict>
-              <v:shape w14:anchorId="09C0FE4B" id="_x0000_s1027" type="#_x0000_t202" style="position:absolute;left:0;text-align:left;margin-left:321.6pt;margin-top:17.95pt;width:222.6pt;height:110.6pt;z-index:251659264;visibility:visible;mso-wrap-style:square;mso-width-percent:0;mso-height-percent:200;mso-wrap-distance-left:9pt;mso-wrap-distance-top:3.6pt;mso-wrap-distance-right:9pt;mso-wrap-distance-bottom:3.6pt;mso-position-horizontal:absolute;mso-position-horizontal-relative:page;mso-position-vertical:absolute;mso-position-vertical-relative:text;mso-width-percent:0;mso-height-percent:200;mso-width-relative:margin;mso-height-relative:margin;v-text-anchor:top" o:gfxdata="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" stroked="f">
+              <v:shape w14:anchorId="09C0FE4B" id="_x0000_s1027" type="#_x0000_t202" style="position:absolute;left:0;text-align:left;margin-left:321.6pt;margin-top:17.95pt;width:222.6pt;height:110.6pt;z-index:251658240;visibility:visible;mso-wrap-style:square;mso-width-percent:0;mso-height-percent:200;mso-wrap-distance-left:9pt;mso-wrap-distance-top:3.6pt;mso-wrap-distance-right:9pt;mso-wrap-distance-bottom:3.6pt;mso-position-horizontal:absolute;mso-position-horizontal-relative:page;mso-position-vertical:absolute;mso-position-vertical-relative:text;mso-width-percent:0;mso-height-percent:200;mso-width-relative:margin;mso-height-relative:margin;v-text-anchor:top" o:gfxdata="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" stroked="f">
                 <v:textbox style="mso-fit-shape-to-text:t">
                   <w:txbxContent>
                     <w:p>
@@ -426,7 +426,7 @@
             <w:rPr>
               <w:noProof/>
               <w:kern w:val="0"/>
-              <w:lang w:eastAsia="es-ES"/>
+              <w:lang w:val="pt-PT"/>
               <w14:ligatures w14:val="none"/>
             </w:rPr>
           </w:pPr>
@@ -439,7 +439,7 @@
           <w:r>
             <w:fldChar w:fldCharType="separate"/>
           </w:r>
-          <w:hyperlink w:anchor="_Toc71539722" w:history="1">
+          <w:hyperlink w:anchor="_Toc71940377" w:history="1">
             <w:r>
               <w:rPr>
                 <w:rStyle w:val="Hipervnculo"/>
@@ -466,7 +466,7 @@
                 <w:noProof/>
                 <w:webHidden/>
               </w:rPr>
-              <w:instrText xml:space="preserve"> PAGEREF _Toc71539722 \h </w:instrText>
+              <w:instrText xml:space="preserve"> PAGEREF _Toc71940377 \h </w:instrText>
             </w:r>
             <w:r>
               <w:rPr>
@@ -506,11 +506,11 @@
             <w:rPr>
               <w:noProof/>
               <w:kern w:val="0"/>
-              <w:lang w:eastAsia="es-ES"/>
+              <w:lang w:val="pt-PT"/>
               <w14:ligatures w14:val="none"/>
             </w:rPr>
           </w:pPr>
-          <w:hyperlink w:anchor="_Toc71539723" w:history="1">
+          <w:hyperlink w:anchor="_Toc71940378" w:history="1">
             <w:r>
               <w:rPr>
                 <w:rStyle w:val="Hipervnculo"/>
@@ -537,7 +537,7 @@
                 <w:noProof/>
                 <w:webHidden/>
               </w:rPr>
-              <w:instrText xml:space="preserve"> PAGEREF _Toc71539723 \h </w:instrText>
+              <w:instrText xml:space="preserve"> PAGEREF _Toc71940378 \h </w:instrText>
             </w:r>
             <w:r>
               <w:rPr>
@@ -577,11 +577,11 @@
             <w:rPr>
               <w:noProof/>
               <w:kern w:val="0"/>
-              <w:lang w:eastAsia="es-ES"/>
+              <w:lang w:val="pt-PT"/>
               <w14:ligatures w14:val="none"/>
             </w:rPr>
           </w:pPr>
-          <w:hyperlink w:anchor="_Toc71539724" w:history="1">
+          <w:hyperlink w:anchor="_Toc71940379" w:history="1">
             <w:r>
               <w:rPr>
                 <w:rStyle w:val="Hipervnculo"/>
@@ -608,7 +608,7 @@
                 <w:noProof/>
                 <w:webHidden/>
               </w:rPr>
-              <w:instrText xml:space="preserve"> PAGEREF _Toc71539724 \h </w:instrText>
+              <w:instrText xml:space="preserve"> PAGEREF _Toc71940379 \h </w:instrText>
             </w:r>
             <w:r>
               <w:rPr>
@@ -648,11 +648,11 @@
             <w:rPr>
               <w:noProof/>
               <w:kern w:val="0"/>
-              <w:lang w:eastAsia="es-ES"/>
+              <w:lang w:val="pt-PT"/>
               <w14:ligatures w14:val="none"/>
             </w:rPr>
           </w:pPr>
-          <w:hyperlink w:anchor="_Toc71539725" w:history="1">
+          <w:hyperlink w:anchor="_Toc71940380" w:history="1">
             <w:r>
               <w:rPr>
                 <w:rStyle w:val="Hipervnculo"/>
@@ -679,7 +679,7 @@
                 <w:noProof/>
                 <w:webHidden/>
               </w:rPr>
-              <w:instrText xml:space="preserve"> PAGEREF _Toc71539725 \h </w:instrText>
+              <w:instrText xml:space="preserve"> PAGEREF _Toc71940380 \h </w:instrText>
             </w:r>
             <w:r>
               <w:rPr>
@@ -719,11 +719,11 @@
             <w:rPr>
               <w:noProof/>
               <w:kern w:val="0"/>
-              <w:lang w:eastAsia="es-ES"/>
+              <w:lang w:val="pt-PT"/>
               <w14:ligatures w14:val="none"/>
             </w:rPr>
           </w:pPr>
-          <w:hyperlink w:anchor="_Toc71539726" w:history="1">
+          <w:hyperlink w:anchor="_Toc71940381" w:history="1">
             <w:r>
               <w:rPr>
                 <w:rStyle w:val="Hipervnculo"/>
@@ -750,7 +750,7 @@
                 <w:noProof/>
                 <w:webHidden/>
               </w:rPr>
-              <w:instrText xml:space="preserve"> PAGEREF _Toc71539726 \h </w:instrText>
+              <w:instrText xml:space="preserve"> PAGEREF _Toc71940381 \h </w:instrText>
             </w:r>
             <w:r>
               <w:rPr>
@@ -790,11 +790,11 @@
             <w:rPr>
               <w:noProof/>
               <w:kern w:val="0"/>
-              <w:lang w:eastAsia="es-ES"/>
+              <w:lang w:val="pt-PT"/>
               <w14:ligatures w14:val="none"/>
             </w:rPr>
           </w:pPr>
-          <w:hyperlink w:anchor="_Toc71539727" w:history="1">
+          <w:hyperlink w:anchor="_Toc71940382" w:history="1">
             <w:r>
               <w:rPr>
                 <w:rStyle w:val="Hipervnculo"/>
@@ -821,7 +821,7 @@
                 <w:noProof/>
                 <w:webHidden/>
               </w:rPr>
-              <w:instrText xml:space="preserve"> PAGEREF _Toc71539727 \h </w:instrText>
+              <w:instrText xml:space="preserve"> PAGEREF _Toc71940382 \h </w:instrText>
             </w:r>
             <w:r>
               <w:rPr>
@@ -841,7 +841,7 @@
                 <w:noProof/>
                 <w:webHidden/>
               </w:rPr>
-              <w:t>3</w:t>
+              <w:t>4</w:t>
             </w:r>
             <w:r>
               <w:rPr>
@@ -861,11 +861,11 @@
             <w:rPr>
               <w:noProof/>
               <w:kern w:val="0"/>
-              <w:lang w:eastAsia="es-ES"/>
+              <w:lang w:val="pt-PT"/>
               <w14:ligatures w14:val="none"/>
             </w:rPr>
           </w:pPr>
-          <w:hyperlink w:anchor="_Toc71539728" w:history="1">
+          <w:hyperlink w:anchor="_Toc71940383" w:history="1">
             <w:r>
               <w:rPr>
                 <w:rStyle w:val="Hipervnculo"/>
@@ -892,7 +892,7 @@
                 <w:noProof/>
                 <w:webHidden/>
               </w:rPr>
-              <w:instrText xml:space="preserve"> PAGEREF _Toc71539728 \h </w:instrText>
+              <w:instrText xml:space="preserve"> PAGEREF _Toc71940383 \h </w:instrText>
             </w:r>
             <w:r>
               <w:rPr>
@@ -912,7 +912,7 @@
                 <w:noProof/>
                 <w:webHidden/>
               </w:rPr>
-              <w:t>3</w:t>
+              <w:t>4</w:t>
             </w:r>
             <w:r>
               <w:rPr>
@@ -932,11 +932,11 @@
             <w:rPr>
               <w:noProof/>
               <w:kern w:val="0"/>
-              <w:lang w:eastAsia="es-ES"/>
+              <w:lang w:val="pt-PT"/>
               <w14:ligatures w14:val="none"/>
             </w:rPr>
           </w:pPr>
-          <w:hyperlink w:anchor="_Toc71539729" w:history="1">
+          <w:hyperlink w:anchor="_Toc71940384" w:history="1">
             <w:r>
               <w:rPr>
                 <w:rStyle w:val="Hipervnculo"/>
@@ -963,7 +963,7 @@
                 <w:noProof/>
                 <w:webHidden/>
               </w:rPr>
-              <w:instrText xml:space="preserve"> PAGEREF _Toc71539729 \h </w:instrText>
+              <w:instrText xml:space="preserve"> PAGEREF _Toc71940384 \h </w:instrText>
             </w:r>
             <w:r>
               <w:rPr>
@@ -983,7 +983,7 @@
                 <w:noProof/>
                 <w:webHidden/>
               </w:rPr>
-              <w:t>3</w:t>
+              <w:t>4</w:t>
             </w:r>
             <w:r>
               <w:rPr>
@@ -1003,11 +1003,11 @@
             <w:rPr>
               <w:noProof/>
               <w:kern w:val="0"/>
-              <w:lang w:eastAsia="es-ES"/>
+              <w:lang w:val="pt-PT"/>
               <w14:ligatures w14:val="none"/>
             </w:rPr>
           </w:pPr>
-          <w:hyperlink w:anchor="_Toc71539730" w:history="1">
+          <w:hyperlink w:anchor="_Toc71940385" w:history="1">
             <w:r>
               <w:rPr>
                 <w:rStyle w:val="Hipervnculo"/>
@@ -1034,7 +1034,7 @@
                 <w:noProof/>
                 <w:webHidden/>
               </w:rPr>
-              <w:instrText xml:space="preserve"> PAGEREF _Toc71539730 \h </w:instrText>
+              <w:instrText xml:space="preserve"> PAGEREF _Toc71940385 \h </w:instrText>
             </w:r>
             <w:r>
               <w:rPr>
@@ -1074,11 +1074,11 @@
             <w:rPr>
               <w:noProof/>
               <w:kern w:val="0"/>
-              <w:lang w:eastAsia="es-ES"/>
+              <w:lang w:val="pt-PT"/>
               <w14:ligatures w14:val="none"/>
             </w:rPr>
           </w:pPr>
-          <w:hyperlink w:anchor="_Toc71539731" w:history="1">
+          <w:hyperlink w:anchor="_Toc71940386" w:history="1">
             <w:r>
               <w:rPr>
                 <w:rStyle w:val="Hipervnculo"/>
@@ -1105,7 +1105,7 @@
                 <w:noProof/>
                 <w:webHidden/>
               </w:rPr>
-              <w:instrText xml:space="preserve"> PAGEREF _Toc71539731 \h </w:instrText>
+              <w:instrText xml:space="preserve"> PAGEREF _Toc71940386 \h </w:instrText>
             </w:r>
             <w:r>
               <w:rPr>
@@ -1145,11 +1145,11 @@
             <w:rPr>
               <w:noProof/>
               <w:kern w:val="0"/>
-              <w:lang w:eastAsia="es-ES"/>
+              <w:lang w:val="pt-PT"/>
               <w14:ligatures w14:val="none"/>
             </w:rPr>
           </w:pPr>
-          <w:hyperlink w:anchor="_Toc71539732" w:history="1">
+          <w:hyperlink w:anchor="_Toc71940387" w:history="1">
             <w:r>
               <w:rPr>
                 <w:rStyle w:val="Hipervnculo"/>
@@ -1176,7 +1176,7 @@
                 <w:noProof/>
                 <w:webHidden/>
               </w:rPr>
-              <w:instrText xml:space="preserve"> PAGEREF _Toc71539732 \h </w:instrText>
+              <w:instrText xml:space="preserve"> PAGEREF _Toc71940387 \h </w:instrText>
             </w:r>
             <w:r>
               <w:rPr>
@@ -1216,11 +1216,11 @@
             <w:rPr>
               <w:noProof/>
               <w:kern w:val="0"/>
-              <w:lang w:eastAsia="es-ES"/>
+              <w:lang w:val="pt-PT"/>
               <w14:ligatures w14:val="none"/>
             </w:rPr>
           </w:pPr>
-          <w:hyperlink w:anchor="_Toc71539733" w:history="1">
+          <w:hyperlink w:anchor="_Toc71940388" w:history="1">
             <w:r>
               <w:rPr>
                 <w:rStyle w:val="Hipervnculo"/>
@@ -1247,7 +1247,7 @@
                 <w:noProof/>
                 <w:webHidden/>
               </w:rPr>
-              <w:instrText xml:space="preserve"> PAGEREF _Toc71539733 \h </w:instrText>
+              <w:instrText xml:space="preserve"> PAGEREF _Toc71940388 \h </w:instrText>
             </w:r>
             <w:r>
               <w:rPr>
@@ -1267,7 +1267,1215 @@
                 <w:noProof/>
                 <w:webHidden/>
               </w:rPr>
-              <w:t>4</w:t>
+              <w:t>5</w:t>
+            </w:r>
+            <w:r>
+              <w:rPr>
+                <w:noProof/>
+                <w:webHidden/>
+              </w:rPr>
+              <w:fldChar w:fldCharType="end"/>
+            </w:r>
+          </w:hyperlink>
+        </w:p>
+        <w:p>
+          <w:pPr>
+            <w:pStyle w:val="TDC3"/>
+            <w:tabs>
+              <w:tab w:val="right" w:leader="dot" w:pos="8494"/>
+            </w:tabs>
+            <w:rPr>
+              <w:noProof/>
+              <w:kern w:val="0"/>
+              <w:lang w:val="pt-PT"/>
+              <w14:ligatures w14:val="none"/>
+            </w:rPr>
+          </w:pPr>
+          <w:hyperlink w:anchor="_Toc71940389" w:history="1">
+            <w:r>
+              <w:rPr>
+                <w:rStyle w:val="Hipervnculo"/>
+                <w:noProof/>
+              </w:rPr>
+              <w:t>Descripción del servicio prestado y justificación de la necesidad de una CMDB</w:t>
+            </w:r>
+            <w:r>
+              <w:rPr>
+                <w:noProof/>
+                <w:webHidden/>
+              </w:rPr>
+              <w:tab/>
+            </w:r>
+            <w:r>
+              <w:rPr>
+                <w:noProof/>
+                <w:webHidden/>
+              </w:rPr>
+              <w:fldChar w:fldCharType="begin"/>
+            </w:r>
+            <w:r>
+              <w:rPr>
+                <w:noProof/>
+                <w:webHidden/>
+              </w:rPr>
+              <w:instrText xml:space="preserve"> PAGEREF _Toc71940389 \h </w:instrText>
+            </w:r>
+            <w:r>
+              <w:rPr>
+                <w:noProof/>
+                <w:webHidden/>
+              </w:rPr>
+            </w:r>
+            <w:r>
+              <w:rPr>
+                <w:noProof/>
+                <w:webHidden/>
+              </w:rPr>
+              <w:fldChar w:fldCharType="separate"/>
+            </w:r>
+            <w:r>
+              <w:rPr>
+                <w:noProof/>
+                <w:webHidden/>
+              </w:rPr>
+              <w:t>5</w:t>
+            </w:r>
+            <w:r>
+              <w:rPr>
+                <w:noProof/>
+                <w:webHidden/>
+              </w:rPr>
+              <w:fldChar w:fldCharType="end"/>
+            </w:r>
+          </w:hyperlink>
+        </w:p>
+        <w:p>
+          <w:pPr>
+            <w:pStyle w:val="TDC3"/>
+            <w:tabs>
+              <w:tab w:val="right" w:leader="dot" w:pos="8494"/>
+            </w:tabs>
+            <w:rPr>
+              <w:noProof/>
+              <w:kern w:val="0"/>
+              <w:lang w:val="pt-PT"/>
+              <w14:ligatures w14:val="none"/>
+            </w:rPr>
+          </w:pPr>
+          <w:hyperlink w:anchor="_Toc71940390" w:history="1">
+            <w:r>
+              <w:rPr>
+                <w:rStyle w:val="Hipervnculo"/>
+                <w:noProof/>
+              </w:rPr>
+              <w:t>Servicio Prestado (PetClinic)</w:t>
+            </w:r>
+            <w:r>
+              <w:rPr>
+                <w:noProof/>
+                <w:webHidden/>
+              </w:rPr>
+              <w:tab/>
+            </w:r>
+            <w:r>
+              <w:rPr>
+                <w:noProof/>
+                <w:webHidden/>
+              </w:rPr>
+              <w:fldChar w:fldCharType="begin"/>
+            </w:r>
+            <w:r>
+              <w:rPr>
+                <w:noProof/>
+                <w:webHidden/>
+              </w:rPr>
+              <w:instrText xml:space="preserve"> PAGEREF _Toc71940390 \h </w:instrText>
+            </w:r>
+            <w:r>
+              <w:rPr>
+                <w:noProof/>
+                <w:webHidden/>
+              </w:rPr>
+            </w:r>
+            <w:r>
+              <w:rPr>
+                <w:noProof/>
+                <w:webHidden/>
+              </w:rPr>
+              <w:fldChar w:fldCharType="separate"/>
+            </w:r>
+            <w:r>
+              <w:rPr>
+                <w:noProof/>
+                <w:webHidden/>
+              </w:rPr>
+              <w:t>5</w:t>
+            </w:r>
+            <w:r>
+              <w:rPr>
+                <w:noProof/>
+                <w:webHidden/>
+              </w:rPr>
+              <w:fldChar w:fldCharType="end"/>
+            </w:r>
+          </w:hyperlink>
+        </w:p>
+        <w:p>
+          <w:pPr>
+            <w:pStyle w:val="TDC3"/>
+            <w:tabs>
+              <w:tab w:val="right" w:leader="dot" w:pos="8494"/>
+            </w:tabs>
+            <w:rPr>
+              <w:noProof/>
+              <w:kern w:val="0"/>
+              <w:lang w:val="pt-PT"/>
+              <w14:ligatures w14:val="none"/>
+            </w:rPr>
+          </w:pPr>
+          <w:hyperlink w:anchor="_Toc71940391" w:history="1">
+            <w:r>
+              <w:rPr>
+                <w:rStyle w:val="Hipervnculo"/>
+                <w:noProof/>
+              </w:rPr>
+              <w:t>Justificación de la necesidad de una CMDB</w:t>
+            </w:r>
+            <w:r>
+              <w:rPr>
+                <w:noProof/>
+                <w:webHidden/>
+              </w:rPr>
+              <w:tab/>
+            </w:r>
+            <w:r>
+              <w:rPr>
+                <w:noProof/>
+                <w:webHidden/>
+              </w:rPr>
+              <w:fldChar w:fldCharType="begin"/>
+            </w:r>
+            <w:r>
+              <w:rPr>
+                <w:noProof/>
+                <w:webHidden/>
+              </w:rPr>
+              <w:instrText xml:space="preserve"> PAGEREF _Toc71940391 \h </w:instrText>
+            </w:r>
+            <w:r>
+              <w:rPr>
+                <w:noProof/>
+                <w:webHidden/>
+              </w:rPr>
+            </w:r>
+            <w:r>
+              <w:rPr>
+                <w:noProof/>
+                <w:webHidden/>
+              </w:rPr>
+              <w:fldChar w:fldCharType="separate"/>
+            </w:r>
+            <w:r>
+              <w:rPr>
+                <w:noProof/>
+                <w:webHidden/>
+              </w:rPr>
+              <w:t>5</w:t>
+            </w:r>
+            <w:r>
+              <w:rPr>
+                <w:noProof/>
+                <w:webHidden/>
+              </w:rPr>
+              <w:fldChar w:fldCharType="end"/>
+            </w:r>
+          </w:hyperlink>
+        </w:p>
+        <w:p>
+          <w:pPr>
+            <w:pStyle w:val="TDC3"/>
+            <w:tabs>
+              <w:tab w:val="right" w:leader="dot" w:pos="8494"/>
+            </w:tabs>
+            <w:rPr>
+              <w:noProof/>
+              <w:kern w:val="0"/>
+              <w:lang w:val="pt-PT"/>
+              <w14:ligatures w14:val="none"/>
+            </w:rPr>
+          </w:pPr>
+          <w:hyperlink w:anchor="_Toc71940392" w:history="1">
+            <w:r>
+              <w:rPr>
+                <w:rStyle w:val="Hipervnculo"/>
+                <w:noProof/>
+              </w:rPr>
+              <w:t>Estructura de la CMDB</w:t>
+            </w:r>
+            <w:r>
+              <w:rPr>
+                <w:noProof/>
+                <w:webHidden/>
+              </w:rPr>
+              <w:tab/>
+            </w:r>
+            <w:r>
+              <w:rPr>
+                <w:noProof/>
+                <w:webHidden/>
+              </w:rPr>
+              <w:fldChar w:fldCharType="begin"/>
+            </w:r>
+            <w:r>
+              <w:rPr>
+                <w:noProof/>
+                <w:webHidden/>
+              </w:rPr>
+              <w:instrText xml:space="preserve"> PAGEREF _Toc71940392 \h </w:instrText>
+            </w:r>
+            <w:r>
+              <w:rPr>
+                <w:noProof/>
+                <w:webHidden/>
+              </w:rPr>
+            </w:r>
+            <w:r>
+              <w:rPr>
+                <w:noProof/>
+                <w:webHidden/>
+              </w:rPr>
+              <w:fldChar w:fldCharType="separate"/>
+            </w:r>
+            <w:r>
+              <w:rPr>
+                <w:noProof/>
+                <w:webHidden/>
+              </w:rPr>
+              <w:t>5</w:t>
+            </w:r>
+            <w:r>
+              <w:rPr>
+                <w:noProof/>
+                <w:webHidden/>
+              </w:rPr>
+              <w:fldChar w:fldCharType="end"/>
+            </w:r>
+          </w:hyperlink>
+        </w:p>
+        <w:p>
+          <w:pPr>
+            <w:pStyle w:val="TDC3"/>
+            <w:tabs>
+              <w:tab w:val="right" w:leader="dot" w:pos="8494"/>
+            </w:tabs>
+            <w:rPr>
+              <w:noProof/>
+              <w:kern w:val="0"/>
+              <w:lang w:val="pt-PT"/>
+              <w14:ligatures w14:val="none"/>
+            </w:rPr>
+          </w:pPr>
+          <w:hyperlink w:anchor="_Toc71940393" w:history="1">
+            <w:r>
+              <w:rPr>
+                <w:rStyle w:val="Hipervnculo"/>
+                <w:noProof/>
+              </w:rPr>
+              <w:t>Configuration Management</w:t>
+            </w:r>
+            <w:r>
+              <w:rPr>
+                <w:noProof/>
+                <w:webHidden/>
+              </w:rPr>
+              <w:tab/>
+            </w:r>
+            <w:r>
+              <w:rPr>
+                <w:noProof/>
+                <w:webHidden/>
+              </w:rPr>
+              <w:fldChar w:fldCharType="begin"/>
+            </w:r>
+            <w:r>
+              <w:rPr>
+                <w:noProof/>
+                <w:webHidden/>
+              </w:rPr>
+              <w:instrText xml:space="preserve"> PAGEREF _Toc71940393 \h </w:instrText>
+            </w:r>
+            <w:r>
+              <w:rPr>
+                <w:noProof/>
+                <w:webHidden/>
+              </w:rPr>
+            </w:r>
+            <w:r>
+              <w:rPr>
+                <w:noProof/>
+                <w:webHidden/>
+              </w:rPr>
+              <w:fldChar w:fldCharType="separate"/>
+            </w:r>
+            <w:r>
+              <w:rPr>
+                <w:noProof/>
+                <w:webHidden/>
+              </w:rPr>
+              <w:t>6</w:t>
+            </w:r>
+            <w:r>
+              <w:rPr>
+                <w:noProof/>
+                <w:webHidden/>
+              </w:rPr>
+              <w:fldChar w:fldCharType="end"/>
+            </w:r>
+          </w:hyperlink>
+        </w:p>
+        <w:p>
+          <w:pPr>
+            <w:pStyle w:val="TDC3"/>
+            <w:tabs>
+              <w:tab w:val="right" w:leader="dot" w:pos="8494"/>
+            </w:tabs>
+            <w:rPr>
+              <w:noProof/>
+              <w:kern w:val="0"/>
+              <w:lang w:val="pt-PT"/>
+              <w14:ligatures w14:val="none"/>
+            </w:rPr>
+          </w:pPr>
+          <w:hyperlink w:anchor="_Toc71940394" w:history="1">
+            <w:r>
+              <w:rPr>
+                <w:rStyle w:val="Hipervnculo"/>
+                <w:noProof/>
+              </w:rPr>
+              <w:t>Contactos, equipo y usuarios</w:t>
+            </w:r>
+            <w:r>
+              <w:rPr>
+                <w:noProof/>
+                <w:webHidden/>
+              </w:rPr>
+              <w:tab/>
+            </w:r>
+            <w:r>
+              <w:rPr>
+                <w:noProof/>
+                <w:webHidden/>
+              </w:rPr>
+              <w:fldChar w:fldCharType="begin"/>
+            </w:r>
+            <w:r>
+              <w:rPr>
+                <w:noProof/>
+                <w:webHidden/>
+              </w:rPr>
+              <w:instrText xml:space="preserve"> PAGEREF _Toc71940394 \h </w:instrText>
+            </w:r>
+            <w:r>
+              <w:rPr>
+                <w:noProof/>
+                <w:webHidden/>
+              </w:rPr>
+            </w:r>
+            <w:r>
+              <w:rPr>
+                <w:noProof/>
+                <w:webHidden/>
+              </w:rPr>
+              <w:fldChar w:fldCharType="separate"/>
+            </w:r>
+            <w:r>
+              <w:rPr>
+                <w:noProof/>
+                <w:webHidden/>
+              </w:rPr>
+              <w:t>6</w:t>
+            </w:r>
+            <w:r>
+              <w:rPr>
+                <w:noProof/>
+                <w:webHidden/>
+              </w:rPr>
+              <w:fldChar w:fldCharType="end"/>
+            </w:r>
+          </w:hyperlink>
+        </w:p>
+        <w:p>
+          <w:pPr>
+            <w:pStyle w:val="TDC3"/>
+            <w:tabs>
+              <w:tab w:val="right" w:leader="dot" w:pos="8494"/>
+            </w:tabs>
+            <w:rPr>
+              <w:noProof/>
+              <w:kern w:val="0"/>
+              <w:lang w:val="pt-PT"/>
+              <w14:ligatures w14:val="none"/>
+            </w:rPr>
+          </w:pPr>
+          <w:hyperlink w:anchor="_Toc71940395" w:history="1">
+            <w:r>
+              <w:rPr>
+                <w:rStyle w:val="Hipervnculo"/>
+                <w:noProof/>
+              </w:rPr>
+              <w:t>Hardware</w:t>
+            </w:r>
+            <w:r>
+              <w:rPr>
+                <w:noProof/>
+                <w:webHidden/>
+              </w:rPr>
+              <w:tab/>
+            </w:r>
+            <w:r>
+              <w:rPr>
+                <w:noProof/>
+                <w:webHidden/>
+              </w:rPr>
+              <w:fldChar w:fldCharType="begin"/>
+            </w:r>
+            <w:r>
+              <w:rPr>
+                <w:noProof/>
+                <w:webHidden/>
+              </w:rPr>
+              <w:instrText xml:space="preserve"> PAGEREF _Toc71940395 \h </w:instrText>
+            </w:r>
+            <w:r>
+              <w:rPr>
+                <w:noProof/>
+                <w:webHidden/>
+              </w:rPr>
+            </w:r>
+            <w:r>
+              <w:rPr>
+                <w:noProof/>
+                <w:webHidden/>
+              </w:rPr>
+              <w:fldChar w:fldCharType="separate"/>
+            </w:r>
+            <w:r>
+              <w:rPr>
+                <w:noProof/>
+                <w:webHidden/>
+              </w:rPr>
+              <w:t>6</w:t>
+            </w:r>
+            <w:r>
+              <w:rPr>
+                <w:noProof/>
+                <w:webHidden/>
+              </w:rPr>
+              <w:fldChar w:fldCharType="end"/>
+            </w:r>
+          </w:hyperlink>
+        </w:p>
+        <w:p>
+          <w:pPr>
+            <w:pStyle w:val="TDC3"/>
+            <w:tabs>
+              <w:tab w:val="right" w:leader="dot" w:pos="8494"/>
+            </w:tabs>
+            <w:rPr>
+              <w:noProof/>
+              <w:kern w:val="0"/>
+              <w:lang w:val="pt-PT"/>
+              <w14:ligatures w14:val="none"/>
+            </w:rPr>
+          </w:pPr>
+          <w:hyperlink w:anchor="_Toc71940396" w:history="1">
+            <w:r>
+              <w:rPr>
+                <w:rStyle w:val="Hipervnculo"/>
+                <w:noProof/>
+              </w:rPr>
+              <w:t>Software</w:t>
+            </w:r>
+            <w:r>
+              <w:rPr>
+                <w:noProof/>
+                <w:webHidden/>
+              </w:rPr>
+              <w:tab/>
+            </w:r>
+            <w:r>
+              <w:rPr>
+                <w:noProof/>
+                <w:webHidden/>
+              </w:rPr>
+              <w:fldChar w:fldCharType="begin"/>
+            </w:r>
+            <w:r>
+              <w:rPr>
+                <w:noProof/>
+                <w:webHidden/>
+              </w:rPr>
+              <w:instrText xml:space="preserve"> PAGEREF _Toc71940396 \h </w:instrText>
+            </w:r>
+            <w:r>
+              <w:rPr>
+                <w:noProof/>
+                <w:webHidden/>
+              </w:rPr>
+            </w:r>
+            <w:r>
+              <w:rPr>
+                <w:noProof/>
+                <w:webHidden/>
+              </w:rPr>
+              <w:fldChar w:fldCharType="separate"/>
+            </w:r>
+            <w:r>
+              <w:rPr>
+                <w:noProof/>
+                <w:webHidden/>
+              </w:rPr>
+              <w:t>8</w:t>
+            </w:r>
+            <w:r>
+              <w:rPr>
+                <w:noProof/>
+                <w:webHidden/>
+              </w:rPr>
+              <w:fldChar w:fldCharType="end"/>
+            </w:r>
+          </w:hyperlink>
+        </w:p>
+        <w:p>
+          <w:pPr>
+            <w:pStyle w:val="TDC3"/>
+            <w:tabs>
+              <w:tab w:val="right" w:leader="dot" w:pos="8494"/>
+            </w:tabs>
+            <w:rPr>
+              <w:noProof/>
+              <w:kern w:val="0"/>
+              <w:lang w:val="pt-PT"/>
+              <w14:ligatures w14:val="none"/>
+            </w:rPr>
+          </w:pPr>
+          <w:hyperlink w:anchor="_Toc71940397" w:history="1">
+            <w:r>
+              <w:rPr>
+                <w:rStyle w:val="Hipervnculo"/>
+                <w:noProof/>
+              </w:rPr>
+              <w:t>DSL</w:t>
+            </w:r>
+            <w:r>
+              <w:rPr>
+                <w:noProof/>
+                <w:webHidden/>
+              </w:rPr>
+              <w:tab/>
+            </w:r>
+            <w:r>
+              <w:rPr>
+                <w:noProof/>
+                <w:webHidden/>
+              </w:rPr>
+              <w:fldChar w:fldCharType="begin"/>
+            </w:r>
+            <w:r>
+              <w:rPr>
+                <w:noProof/>
+                <w:webHidden/>
+              </w:rPr>
+              <w:instrText xml:space="preserve"> PAGEREF _Toc71940397 \h </w:instrText>
+            </w:r>
+            <w:r>
+              <w:rPr>
+                <w:noProof/>
+                <w:webHidden/>
+              </w:rPr>
+            </w:r>
+            <w:r>
+              <w:rPr>
+                <w:noProof/>
+                <w:webHidden/>
+              </w:rPr>
+              <w:fldChar w:fldCharType="separate"/>
+            </w:r>
+            <w:r>
+              <w:rPr>
+                <w:noProof/>
+                <w:webHidden/>
+              </w:rPr>
+              <w:t>9</w:t>
+            </w:r>
+            <w:r>
+              <w:rPr>
+                <w:noProof/>
+                <w:webHidden/>
+              </w:rPr>
+              <w:fldChar w:fldCharType="end"/>
+            </w:r>
+          </w:hyperlink>
+        </w:p>
+        <w:p>
+          <w:pPr>
+            <w:pStyle w:val="TDC3"/>
+            <w:tabs>
+              <w:tab w:val="right" w:leader="dot" w:pos="8494"/>
+            </w:tabs>
+            <w:rPr>
+              <w:noProof/>
+              <w:kern w:val="0"/>
+              <w:lang w:val="pt-PT"/>
+              <w14:ligatures w14:val="none"/>
+            </w:rPr>
+          </w:pPr>
+          <w:hyperlink w:anchor="_Toc71940398" w:history="1">
+            <w:r>
+              <w:rPr>
+                <w:rStyle w:val="Hipervnculo"/>
+                <w:noProof/>
+              </w:rPr>
+              <w:t>Service Management</w:t>
+            </w:r>
+            <w:r>
+              <w:rPr>
+                <w:noProof/>
+                <w:webHidden/>
+              </w:rPr>
+              <w:tab/>
+            </w:r>
+            <w:r>
+              <w:rPr>
+                <w:noProof/>
+                <w:webHidden/>
+              </w:rPr>
+              <w:fldChar w:fldCharType="begin"/>
+            </w:r>
+            <w:r>
+              <w:rPr>
+                <w:noProof/>
+                <w:webHidden/>
+              </w:rPr>
+              <w:instrText xml:space="preserve"> PAGEREF _Toc71940398 \h </w:instrText>
+            </w:r>
+            <w:r>
+              <w:rPr>
+                <w:noProof/>
+                <w:webHidden/>
+              </w:rPr>
+            </w:r>
+            <w:r>
+              <w:rPr>
+                <w:noProof/>
+                <w:webHidden/>
+              </w:rPr>
+              <w:fldChar w:fldCharType="separate"/>
+            </w:r>
+            <w:r>
+              <w:rPr>
+                <w:noProof/>
+                <w:webHidden/>
+              </w:rPr>
+              <w:t>9</w:t>
+            </w:r>
+            <w:r>
+              <w:rPr>
+                <w:noProof/>
+                <w:webHidden/>
+              </w:rPr>
+              <w:fldChar w:fldCharType="end"/>
+            </w:r>
+          </w:hyperlink>
+        </w:p>
+        <w:p>
+          <w:pPr>
+            <w:pStyle w:val="TDC3"/>
+            <w:tabs>
+              <w:tab w:val="right" w:leader="dot" w:pos="8494"/>
+            </w:tabs>
+            <w:rPr>
+              <w:noProof/>
+              <w:kern w:val="0"/>
+              <w:lang w:val="pt-PT"/>
+              <w14:ligatures w14:val="none"/>
+            </w:rPr>
+          </w:pPr>
+          <w:hyperlink w:anchor="_Toc71940399" w:history="1">
+            <w:r>
+              <w:rPr>
+                <w:rStyle w:val="Hipervnculo"/>
+                <w:noProof/>
+              </w:rPr>
+              <w:t>Contratos con los proveedores y servicios consumidos</w:t>
+            </w:r>
+            <w:r>
+              <w:rPr>
+                <w:noProof/>
+                <w:webHidden/>
+              </w:rPr>
+              <w:tab/>
+            </w:r>
+            <w:r>
+              <w:rPr>
+                <w:noProof/>
+                <w:webHidden/>
+              </w:rPr>
+              <w:fldChar w:fldCharType="begin"/>
+            </w:r>
+            <w:r>
+              <w:rPr>
+                <w:noProof/>
+                <w:webHidden/>
+              </w:rPr>
+              <w:instrText xml:space="preserve"> PAGEREF _Toc71940399 \h </w:instrText>
+            </w:r>
+            <w:r>
+              <w:rPr>
+                <w:noProof/>
+                <w:webHidden/>
+              </w:rPr>
+            </w:r>
+            <w:r>
+              <w:rPr>
+                <w:noProof/>
+                <w:webHidden/>
+              </w:rPr>
+              <w:fldChar w:fldCharType="separate"/>
+            </w:r>
+            <w:r>
+              <w:rPr>
+                <w:noProof/>
+                <w:webHidden/>
+              </w:rPr>
+              <w:t>9</w:t>
+            </w:r>
+            <w:r>
+              <w:rPr>
+                <w:noProof/>
+                <w:webHidden/>
+              </w:rPr>
+              <w:fldChar w:fldCharType="end"/>
+            </w:r>
+          </w:hyperlink>
+        </w:p>
+        <w:p>
+          <w:pPr>
+            <w:pStyle w:val="TDC3"/>
+            <w:tabs>
+              <w:tab w:val="right" w:leader="dot" w:pos="8494"/>
+            </w:tabs>
+            <w:rPr>
+              <w:noProof/>
+              <w:kern w:val="0"/>
+              <w:lang w:val="pt-PT"/>
+              <w14:ligatures w14:val="none"/>
+            </w:rPr>
+          </w:pPr>
+          <w:hyperlink w:anchor="_Toc71940400" w:history="1">
+            <w:r>
+              <w:rPr>
+                <w:rStyle w:val="Hipervnculo"/>
+                <w:noProof/>
+              </w:rPr>
+              <w:t>Servicio ofrecido</w:t>
+            </w:r>
+            <w:r>
+              <w:rPr>
+                <w:noProof/>
+                <w:webHidden/>
+              </w:rPr>
+              <w:tab/>
+            </w:r>
+            <w:r>
+              <w:rPr>
+                <w:noProof/>
+                <w:webHidden/>
+              </w:rPr>
+              <w:fldChar w:fldCharType="begin"/>
+            </w:r>
+            <w:r>
+              <w:rPr>
+                <w:noProof/>
+                <w:webHidden/>
+              </w:rPr>
+              <w:instrText xml:space="preserve"> PAGEREF _Toc71940400 \h </w:instrText>
+            </w:r>
+            <w:r>
+              <w:rPr>
+                <w:noProof/>
+                <w:webHidden/>
+              </w:rPr>
+            </w:r>
+            <w:r>
+              <w:rPr>
+                <w:noProof/>
+                <w:webHidden/>
+              </w:rPr>
+              <w:fldChar w:fldCharType="separate"/>
+            </w:r>
+            <w:r>
+              <w:rPr>
+                <w:noProof/>
+                <w:webHidden/>
+              </w:rPr>
+              <w:t>10</w:t>
+            </w:r>
+            <w:r>
+              <w:rPr>
+                <w:noProof/>
+                <w:webHidden/>
+              </w:rPr>
+              <w:fldChar w:fldCharType="end"/>
+            </w:r>
+          </w:hyperlink>
+        </w:p>
+        <w:p>
+          <w:pPr>
+            <w:pStyle w:val="TDC3"/>
+            <w:tabs>
+              <w:tab w:val="right" w:leader="dot" w:pos="8494"/>
+            </w:tabs>
+            <w:rPr>
+              <w:noProof/>
+              <w:kern w:val="0"/>
+              <w:lang w:val="pt-PT"/>
+              <w14:ligatures w14:val="none"/>
+            </w:rPr>
+          </w:pPr>
+          <w:hyperlink w:anchor="_Toc71940401" w:history="1">
+            <w:r>
+              <w:rPr>
+                <w:rStyle w:val="Hipervnculo"/>
+                <w:noProof/>
+              </w:rPr>
+              <w:t>SLA del servicio ofrecido</w:t>
+            </w:r>
+            <w:r>
+              <w:rPr>
+                <w:noProof/>
+                <w:webHidden/>
+              </w:rPr>
+              <w:tab/>
+            </w:r>
+            <w:r>
+              <w:rPr>
+                <w:noProof/>
+                <w:webHidden/>
+              </w:rPr>
+              <w:fldChar w:fldCharType="begin"/>
+            </w:r>
+            <w:r>
+              <w:rPr>
+                <w:noProof/>
+                <w:webHidden/>
+              </w:rPr>
+              <w:instrText xml:space="preserve"> PAGEREF _Toc71940401 \h </w:instrText>
+            </w:r>
+            <w:r>
+              <w:rPr>
+                <w:noProof/>
+                <w:webHidden/>
+              </w:rPr>
+            </w:r>
+            <w:r>
+              <w:rPr>
+                <w:noProof/>
+                <w:webHidden/>
+              </w:rPr>
+              <w:fldChar w:fldCharType="separate"/>
+            </w:r>
+            <w:r>
+              <w:rPr>
+                <w:noProof/>
+                <w:webHidden/>
+              </w:rPr>
+              <w:t>11</w:t>
+            </w:r>
+            <w:r>
+              <w:rPr>
+                <w:noProof/>
+                <w:webHidden/>
+              </w:rPr>
+              <w:fldChar w:fldCharType="end"/>
+            </w:r>
+          </w:hyperlink>
+        </w:p>
+        <w:p>
+          <w:pPr>
+            <w:pStyle w:val="TDC3"/>
+            <w:tabs>
+              <w:tab w:val="right" w:leader="dot" w:pos="8494"/>
+            </w:tabs>
+            <w:rPr>
+              <w:noProof/>
+              <w:kern w:val="0"/>
+              <w:lang w:val="pt-PT"/>
+              <w14:ligatures w14:val="none"/>
+            </w:rPr>
+          </w:pPr>
+          <w:hyperlink w:anchor="_Toc71940402" w:history="1">
+            <w:r>
+              <w:rPr>
+                <w:rStyle w:val="Hipervnculo"/>
+                <w:noProof/>
+              </w:rPr>
+              <w:t>Contrato del servicio ofrecido</w:t>
+            </w:r>
+            <w:r>
+              <w:rPr>
+                <w:noProof/>
+                <w:webHidden/>
+              </w:rPr>
+              <w:tab/>
+            </w:r>
+            <w:r>
+              <w:rPr>
+                <w:noProof/>
+                <w:webHidden/>
+              </w:rPr>
+              <w:fldChar w:fldCharType="begin"/>
+            </w:r>
+            <w:r>
+              <w:rPr>
+                <w:noProof/>
+                <w:webHidden/>
+              </w:rPr>
+              <w:instrText xml:space="preserve"> PAGEREF _Toc71940402 \h </w:instrText>
+            </w:r>
+            <w:r>
+              <w:rPr>
+                <w:noProof/>
+                <w:webHidden/>
+              </w:rPr>
+            </w:r>
+            <w:r>
+              <w:rPr>
+                <w:noProof/>
+                <w:webHidden/>
+              </w:rPr>
+              <w:fldChar w:fldCharType="separate"/>
+            </w:r>
+            <w:r>
+              <w:rPr>
+                <w:noProof/>
+                <w:webHidden/>
+              </w:rPr>
+              <w:t>12</w:t>
+            </w:r>
+            <w:r>
+              <w:rPr>
+                <w:noProof/>
+                <w:webHidden/>
+              </w:rPr>
+              <w:fldChar w:fldCharType="end"/>
+            </w:r>
+          </w:hyperlink>
+        </w:p>
+        <w:p>
+          <w:pPr>
+            <w:pStyle w:val="TDC3"/>
+            <w:tabs>
+              <w:tab w:val="right" w:leader="dot" w:pos="8494"/>
+            </w:tabs>
+            <w:rPr>
+              <w:noProof/>
+              <w:kern w:val="0"/>
+              <w:lang w:val="pt-PT"/>
+              <w14:ligatures w14:val="none"/>
+            </w:rPr>
+          </w:pPr>
+          <w:hyperlink w:anchor="_Toc71940403" w:history="1">
+            <w:r>
+              <w:rPr>
+                <w:rStyle w:val="Hipervnculo"/>
+                <w:rFonts w:ascii="Calibri Light" w:eastAsia="Calibri Light" w:hAnsi="Calibri Light" w:cs="Calibri Light"/>
+                <w:noProof/>
+              </w:rPr>
+              <w:t>Exportación de la CMDB</w:t>
+            </w:r>
+            <w:r>
+              <w:rPr>
+                <w:noProof/>
+                <w:webHidden/>
+              </w:rPr>
+              <w:tab/>
+            </w:r>
+            <w:r>
+              <w:rPr>
+                <w:noProof/>
+                <w:webHidden/>
+              </w:rPr>
+              <w:fldChar w:fldCharType="begin"/>
+            </w:r>
+            <w:r>
+              <w:rPr>
+                <w:noProof/>
+                <w:webHidden/>
+              </w:rPr>
+              <w:instrText xml:space="preserve"> PAGEREF _Toc71940403 \h </w:instrText>
+            </w:r>
+            <w:r>
+              <w:rPr>
+                <w:noProof/>
+                <w:webHidden/>
+              </w:rPr>
+            </w:r>
+            <w:r>
+              <w:rPr>
+                <w:noProof/>
+                <w:webHidden/>
+              </w:rPr>
+              <w:fldChar w:fldCharType="separate"/>
+            </w:r>
+            <w:r>
+              <w:rPr>
+                <w:noProof/>
+                <w:webHidden/>
+              </w:rPr>
+              <w:t>13</w:t>
+            </w:r>
+            <w:r>
+              <w:rPr>
+                <w:noProof/>
+                <w:webHidden/>
+              </w:rPr>
+              <w:fldChar w:fldCharType="end"/>
+            </w:r>
+          </w:hyperlink>
+        </w:p>
+        <w:p>
+          <w:pPr>
+            <w:pStyle w:val="TDC3"/>
+            <w:tabs>
+              <w:tab w:val="right" w:leader="dot" w:pos="8494"/>
+            </w:tabs>
+            <w:rPr>
+              <w:noProof/>
+              <w:kern w:val="0"/>
+              <w:lang w:val="pt-PT"/>
+              <w14:ligatures w14:val="none"/>
+            </w:rPr>
+          </w:pPr>
+          <w:hyperlink w:anchor="_Toc71940404" w:history="1">
+            <w:r>
+              <w:rPr>
+                <w:rStyle w:val="Hipervnculo"/>
+                <w:noProof/>
+              </w:rPr>
+              <w:t>Listado del software almacenado en la DSL</w:t>
+            </w:r>
+            <w:r>
+              <w:rPr>
+                <w:noProof/>
+                <w:webHidden/>
+              </w:rPr>
+              <w:tab/>
+            </w:r>
+            <w:r>
+              <w:rPr>
+                <w:noProof/>
+                <w:webHidden/>
+              </w:rPr>
+              <w:fldChar w:fldCharType="begin"/>
+            </w:r>
+            <w:r>
+              <w:rPr>
+                <w:noProof/>
+                <w:webHidden/>
+              </w:rPr>
+              <w:instrText xml:space="preserve"> PAGEREF _Toc71940404 \h </w:instrText>
+            </w:r>
+            <w:r>
+              <w:rPr>
+                <w:noProof/>
+                <w:webHidden/>
+              </w:rPr>
+            </w:r>
+            <w:r>
+              <w:rPr>
+                <w:noProof/>
+                <w:webHidden/>
+              </w:rPr>
+              <w:fldChar w:fldCharType="separate"/>
+            </w:r>
+            <w:r>
+              <w:rPr>
+                <w:noProof/>
+                <w:webHidden/>
+              </w:rPr>
+              <w:t>15</w:t>
+            </w:r>
+            <w:r>
+              <w:rPr>
+                <w:noProof/>
+                <w:webHidden/>
+              </w:rPr>
+              <w:fldChar w:fldCharType="end"/>
+            </w:r>
+          </w:hyperlink>
+        </w:p>
+        <w:p>
+          <w:pPr>
+            <w:pStyle w:val="TDC3"/>
+            <w:tabs>
+              <w:tab w:val="right" w:leader="dot" w:pos="8494"/>
+            </w:tabs>
+            <w:rPr>
+              <w:noProof/>
+              <w:kern w:val="0"/>
+              <w:lang w:val="pt-PT"/>
+              <w14:ligatures w14:val="none"/>
+            </w:rPr>
+          </w:pPr>
+          <w:hyperlink w:anchor="_Toc71940405" w:history="1">
+            <w:r>
+              <w:rPr>
+                <w:rStyle w:val="Hipervnculo"/>
+                <w:noProof/>
+              </w:rPr>
+              <w:t>Estimación del coste del software</w:t>
+            </w:r>
+            <w:r>
+              <w:rPr>
+                <w:noProof/>
+                <w:webHidden/>
+              </w:rPr>
+              <w:tab/>
+            </w:r>
+            <w:r>
+              <w:rPr>
+                <w:noProof/>
+                <w:webHidden/>
+              </w:rPr>
+              <w:fldChar w:fldCharType="begin"/>
+            </w:r>
+            <w:r>
+              <w:rPr>
+                <w:noProof/>
+                <w:webHidden/>
+              </w:rPr>
+              <w:instrText xml:space="preserve"> PAGEREF _Toc71940405 \h </w:instrText>
+            </w:r>
+            <w:r>
+              <w:rPr>
+                <w:noProof/>
+                <w:webHidden/>
+              </w:rPr>
+            </w:r>
+            <w:r>
+              <w:rPr>
+                <w:noProof/>
+                <w:webHidden/>
+              </w:rPr>
+              <w:fldChar w:fldCharType="separate"/>
+            </w:r>
+            <w:r>
+              <w:rPr>
+                <w:noProof/>
+                <w:webHidden/>
+              </w:rPr>
+              <w:t>16</w:t>
             </w:r>
             <w:r>
               <w:rPr>
@@ -1303,32 +2511,30 @@
         <w:pStyle w:val="Ttulo3"/>
         <w:ind w:left="0"/>
       </w:pPr>
-      <w:bookmarkStart w:id="0" w:name="_Toc71539722"/>
+      <w:bookmarkStart w:id="0" w:name="_Toc71940377"/>
       <w:r>
         <w:lastRenderedPageBreak/>
-        <w:t>V</w:t>
-      </w:r>
-      <w:r>
-        <w:t>ersión</w:t>
+        <w:t>Versión</w:t>
       </w:r>
       <w:bookmarkEnd w:id="0"/>
     </w:p>
     <w:tbl>
       <w:tblPr>
         <w:tblStyle w:val="Tablaconcuadrcula"/>
-        <w:tblW w:w="0" w:type="auto"/>
+        <w:tblW w:w="8422" w:type="dxa"/>
         <w:tblInd w:w="72" w:type="dxa"/>
         <w:tblLook w:val="04A0" w:firstRow="1" w:lastRow="0" w:firstColumn="1" w:lastColumn="0" w:noHBand="0" w:noVBand="1"/>
       </w:tblPr>
       <w:tblGrid>
-        <w:gridCol w:w="1341"/>
-        <w:gridCol w:w="3402"/>
-        <w:gridCol w:w="3679"/>
+        <w:gridCol w:w="1050"/>
+        <w:gridCol w:w="1127"/>
+        <w:gridCol w:w="3276"/>
+        <w:gridCol w:w="2969"/>
       </w:tblGrid>
       <w:tr>
         <w:tc>
           <w:tcPr>
-            <w:tcW w:w="1341" w:type="dxa"/>
+            <w:tcW w:w="1050" w:type="dxa"/>
             <w:shd w:val="clear" w:color="auto" w:fill="D9D9D9" w:themeFill="background1" w:themeFillShade="D9"/>
           </w:tcPr>
           <w:p>
@@ -1350,7 +2556,7 @@
         </w:tc>
         <w:tc>
           <w:tcPr>
-            <w:tcW w:w="3402" w:type="dxa"/>
+            <w:tcW w:w="1125" w:type="dxa"/>
             <w:shd w:val="clear" w:color="auto" w:fill="D9D9D9" w:themeFill="background1" w:themeFillShade="D9"/>
           </w:tcPr>
           <w:p>
@@ -1372,7 +2578,7 @@
         </w:tc>
         <w:tc>
           <w:tcPr>
-            <w:tcW w:w="3679" w:type="dxa"/>
+            <w:tcW w:w="3277" w:type="dxa"/>
             <w:shd w:val="clear" w:color="auto" w:fill="D9D9D9" w:themeFill="background1" w:themeFillShade="D9"/>
           </w:tcPr>
           <w:p>
@@ -1389,6 +2595,28 @@
                 <w:bCs/>
               </w:rPr>
               <w:t>Persona</w:t>
+            </w:r>
+          </w:p>
+        </w:tc>
+        <w:tc>
+          <w:tcPr>
+            <w:tcW w:w="2970" w:type="dxa"/>
+            <w:shd w:val="clear" w:color="auto" w:fill="D9D9D9" w:themeFill="background1" w:themeFillShade="D9"/>
+          </w:tcPr>
+          <w:p>
+            <w:pPr>
+              <w:ind w:left="0"/>
+              <w:rPr>
+                <w:b/>
+                <w:bCs/>
+              </w:rPr>
+            </w:pPr>
+            <w:r>
+              <w:rPr>
+                <w:b/>
+                <w:bCs/>
+              </w:rPr>
+              <w:t>Descripción</w:t>
             </w:r>
           </w:p>
         </w:tc>
@@ -1396,40 +2624,57 @@
       <w:tr>
         <w:tc>
           <w:tcPr>
-            <w:tcW w:w="1341" w:type="dxa"/>
+            <w:tcW w:w="1050" w:type="dxa"/>
           </w:tcPr>
           <w:p>
             <w:pPr>
               <w:ind w:left="0"/>
+              <w:jc w:val="center"/>
             </w:pPr>
             <w:r>
-              <w:t>1.0</w:t>
+              <w:t>0.1</w:t>
             </w:r>
           </w:p>
         </w:tc>
         <w:tc>
           <w:tcPr>
-            <w:tcW w:w="3402" w:type="dxa"/>
+            <w:tcW w:w="1125" w:type="dxa"/>
           </w:tcPr>
           <w:p>
             <w:pPr>
               <w:ind w:left="0"/>
+              <w:jc w:val="center"/>
             </w:pPr>
             <w:r>
-              <w:t>10 de mayo de 2021</w:t>
+              <w:t>10/05/21</w:t>
             </w:r>
           </w:p>
         </w:tc>
         <w:tc>
           <w:tcPr>
-            <w:tcW w:w="3679" w:type="dxa"/>
+            <w:tcW w:w="3277" w:type="dxa"/>
           </w:tcPr>
           <w:p>
             <w:pPr>
               <w:ind w:left="0"/>
+              <w:jc w:val="center"/>
             </w:pPr>
             <w:r>
               <w:t>Carmen Mª Muñoz Pérez</w:t>
+            </w:r>
+          </w:p>
+        </w:tc>
+        <w:tc>
+          <w:tcPr>
+            <w:tcW w:w="2970" w:type="dxa"/>
+          </w:tcPr>
+          <w:p>
+            <w:pPr>
+              <w:ind w:left="0"/>
+              <w:jc w:val="center"/>
+            </w:pPr>
+            <w:r>
+              <w:t>Se ha añadido apartado objetivos y alcance de la CMDB</w:t>
             </w:r>
           </w:p>
         </w:tc>
@@ -1437,40 +2682,410 @@
       <w:tr>
         <w:tc>
           <w:tcPr>
-            <w:tcW w:w="1341" w:type="dxa"/>
+            <w:tcW w:w="1050" w:type="dxa"/>
           </w:tcPr>
           <w:p>
             <w:pPr>
               <w:ind w:left="0"/>
+              <w:jc w:val="center"/>
             </w:pPr>
             <w:r>
-              <w:t>2.0</w:t>
+              <w:t>0.2</w:t>
             </w:r>
           </w:p>
         </w:tc>
         <w:tc>
           <w:tcPr>
-            <w:tcW w:w="3402" w:type="dxa"/>
+            <w:tcW w:w="1125" w:type="dxa"/>
           </w:tcPr>
           <w:p>
             <w:pPr>
               <w:ind w:left="0"/>
+              <w:jc w:val="center"/>
             </w:pPr>
             <w:r>
-              <w:t>12 de mayo de 2021</w:t>
+              <w:t>12/05/21</w:t>
             </w:r>
           </w:p>
         </w:tc>
         <w:tc>
           <w:tcPr>
-            <w:tcW w:w="3679" w:type="dxa"/>
+            <w:tcW w:w="3277" w:type="dxa"/>
           </w:tcPr>
           <w:p>
             <w:pPr>
               <w:ind w:left="0"/>
+              <w:jc w:val="center"/>
             </w:pPr>
             <w:r>
               <w:t>Carmen Mª Muñoz Pérez</w:t>
+            </w:r>
+          </w:p>
+        </w:tc>
+        <w:tc>
+          <w:tcPr>
+            <w:tcW w:w="2970" w:type="dxa"/>
+          </w:tcPr>
+          <w:p>
+            <w:pPr>
+              <w:ind w:left="0"/>
+              <w:jc w:val="center"/>
+            </w:pPr>
+            <w:r>
+              <w:t>Se ha añadido apartado estructura de la CMDB</w:t>
+            </w:r>
+          </w:p>
+        </w:tc>
+      </w:tr>
+      <w:tr>
+        <w:tc>
+          <w:tcPr>
+            <w:tcW w:w="1050" w:type="dxa"/>
+          </w:tcPr>
+          <w:p>
+            <w:pPr>
+              <w:ind w:left="0"/>
+              <w:jc w:val="center"/>
+              <w:rPr>
+                <w:rFonts w:ascii="Calibri" w:eastAsia="Yu Mincho" w:hAnsi="Calibri" w:cs="Arial"/>
+              </w:rPr>
+            </w:pPr>
+            <w:r>
+              <w:rPr>
+                <w:rFonts w:ascii="Calibri" w:eastAsia="Yu Mincho" w:hAnsi="Calibri" w:cs="Arial"/>
+              </w:rPr>
+              <w:t>0.3</w:t>
+            </w:r>
+          </w:p>
+        </w:tc>
+        <w:tc>
+          <w:tcPr>
+            <w:tcW w:w="1125" w:type="dxa"/>
+          </w:tcPr>
+          <w:p>
+            <w:pPr>
+              <w:ind w:left="0"/>
+              <w:jc w:val="center"/>
+              <w:rPr>
+                <w:rFonts w:ascii="Calibri" w:eastAsia="Yu Mincho" w:hAnsi="Calibri" w:cs="Arial"/>
+              </w:rPr>
+            </w:pPr>
+            <w:r>
+              <w:rPr>
+                <w:rFonts w:ascii="Calibri" w:eastAsia="Yu Mincho" w:hAnsi="Calibri" w:cs="Arial"/>
+              </w:rPr>
+              <w:t>13/05/21</w:t>
+            </w:r>
+          </w:p>
+        </w:tc>
+        <w:tc>
+          <w:tcPr>
+            <w:tcW w:w="3277" w:type="dxa"/>
+          </w:tcPr>
+          <w:p>
+            <w:pPr>
+              <w:ind w:left="0"/>
+              <w:jc w:val="center"/>
+              <w:rPr>
+                <w:rFonts w:ascii="Calibri" w:eastAsia="Yu Mincho" w:hAnsi="Calibri" w:cs="Arial"/>
+              </w:rPr>
+            </w:pPr>
+            <w:r>
+              <w:rPr>
+                <w:rFonts w:ascii="Calibri" w:eastAsia="Yu Mincho" w:hAnsi="Calibri" w:cs="Arial"/>
+              </w:rPr>
+              <w:t>Enrique Salazar Márquez</w:t>
+            </w:r>
+          </w:p>
+        </w:tc>
+        <w:tc>
+          <w:tcPr>
+            <w:tcW w:w="2970" w:type="dxa"/>
+          </w:tcPr>
+          <w:p>
+            <w:pPr>
+              <w:ind w:left="0"/>
+              <w:jc w:val="center"/>
+              <w:rPr>
+                <w:rFonts w:ascii="Calibri" w:eastAsia="Yu Mincho" w:hAnsi="Calibri" w:cs="Arial"/>
+              </w:rPr>
+            </w:pPr>
+          </w:p>
+        </w:tc>
+      </w:tr>
+      <w:tr>
+        <w:tc>
+          <w:tcPr>
+            <w:tcW w:w="1050" w:type="dxa"/>
+          </w:tcPr>
+          <w:p>
+            <w:pPr>
+              <w:ind w:left="0"/>
+              <w:jc w:val="center"/>
+              <w:rPr>
+                <w:rFonts w:ascii="Calibri" w:eastAsia="Yu Mincho" w:hAnsi="Calibri" w:cs="Arial"/>
+              </w:rPr>
+            </w:pPr>
+            <w:r>
+              <w:rPr>
+                <w:rFonts w:ascii="Calibri" w:eastAsia="Yu Mincho" w:hAnsi="Calibri" w:cs="Arial"/>
+              </w:rPr>
+              <w:t>0.4</w:t>
+            </w:r>
+          </w:p>
+        </w:tc>
+        <w:tc>
+          <w:tcPr>
+            <w:tcW w:w="1125" w:type="dxa"/>
+          </w:tcPr>
+          <w:p>
+            <w:pPr>
+              <w:ind w:left="0"/>
+              <w:jc w:val="center"/>
+              <w:rPr>
+                <w:rFonts w:ascii="Calibri" w:eastAsia="Yu Mincho" w:hAnsi="Calibri" w:cs="Arial"/>
+              </w:rPr>
+            </w:pPr>
+            <w:r>
+              <w:rPr>
+                <w:rFonts w:ascii="Calibri" w:eastAsia="Yu Mincho" w:hAnsi="Calibri" w:cs="Arial"/>
+              </w:rPr>
+              <w:t>13/05/21</w:t>
+            </w:r>
+          </w:p>
+        </w:tc>
+        <w:tc>
+          <w:tcPr>
+            <w:tcW w:w="3277" w:type="dxa"/>
+          </w:tcPr>
+          <w:p>
+            <w:pPr>
+              <w:jc w:val="center"/>
+              <w:rPr>
+                <w:rFonts w:ascii="Calibri" w:eastAsia="Yu Mincho" w:hAnsi="Calibri" w:cs="Arial"/>
+              </w:rPr>
+            </w:pPr>
+            <w:r>
+              <w:rPr>
+                <w:rFonts w:ascii="Calibri" w:eastAsia="Yu Mincho" w:hAnsi="Calibri" w:cs="Arial"/>
+              </w:rPr>
+              <w:t>José Carlos Morales Borreguero</w:t>
+            </w:r>
+          </w:p>
+        </w:tc>
+        <w:tc>
+          <w:tcPr>
+            <w:tcW w:w="2970" w:type="dxa"/>
+          </w:tcPr>
+          <w:p>
+            <w:pPr>
+              <w:jc w:val="center"/>
+              <w:rPr>
+                <w:rFonts w:ascii="Calibri" w:eastAsia="Yu Mincho" w:hAnsi="Calibri" w:cs="Arial"/>
+              </w:rPr>
+            </w:pPr>
+          </w:p>
+        </w:tc>
+      </w:tr>
+      <w:tr>
+        <w:tc>
+          <w:tcPr>
+            <w:tcW w:w="1050" w:type="dxa"/>
+          </w:tcPr>
+          <w:p>
+            <w:pPr>
+              <w:ind w:left="0"/>
+              <w:jc w:val="center"/>
+              <w:rPr>
+                <w:rFonts w:ascii="Calibri" w:eastAsia="Yu Mincho" w:hAnsi="Calibri" w:cs="Arial"/>
+              </w:rPr>
+            </w:pPr>
+          </w:p>
+          <w:p>
+            <w:pPr>
+              <w:ind w:left="0"/>
+              <w:jc w:val="center"/>
+              <w:rPr>
+                <w:rFonts w:ascii="Calibri" w:eastAsia="Yu Mincho" w:hAnsi="Calibri" w:cs="Arial"/>
+              </w:rPr>
+            </w:pPr>
+            <w:r>
+              <w:rPr>
+                <w:rFonts w:ascii="Calibri" w:eastAsia="Yu Mincho" w:hAnsi="Calibri" w:cs="Arial"/>
+              </w:rPr>
+              <w:t>0.5</w:t>
+            </w:r>
+          </w:p>
+        </w:tc>
+        <w:tc>
+          <w:tcPr>
+            <w:tcW w:w="1125" w:type="dxa"/>
+          </w:tcPr>
+          <w:p>
+            <w:pPr>
+              <w:ind w:left="0"/>
+              <w:jc w:val="center"/>
+              <w:rPr>
+                <w:rFonts w:ascii="Calibri" w:eastAsia="Yu Mincho" w:hAnsi="Calibri" w:cs="Arial"/>
+              </w:rPr>
+            </w:pPr>
+          </w:p>
+          <w:p>
+            <w:pPr>
+              <w:ind w:left="0"/>
+              <w:jc w:val="center"/>
+              <w:rPr>
+                <w:rFonts w:ascii="Calibri" w:eastAsia="Yu Mincho" w:hAnsi="Calibri" w:cs="Arial"/>
+              </w:rPr>
+            </w:pPr>
+            <w:r>
+              <w:rPr>
+                <w:rFonts w:ascii="Calibri" w:eastAsia="Yu Mincho" w:hAnsi="Calibri" w:cs="Arial"/>
+              </w:rPr>
+              <w:t>14/05/21</w:t>
+            </w:r>
+          </w:p>
+        </w:tc>
+        <w:tc>
+          <w:tcPr>
+            <w:tcW w:w="3277" w:type="dxa"/>
+          </w:tcPr>
+          <w:p>
+            <w:pPr>
+              <w:jc w:val="center"/>
+              <w:rPr>
+                <w:rFonts w:ascii="Calibri" w:eastAsia="Yu Mincho" w:hAnsi="Calibri" w:cs="Arial"/>
+              </w:rPr>
+            </w:pPr>
+          </w:p>
+          <w:p>
+            <w:pPr>
+              <w:jc w:val="center"/>
+              <w:rPr>
+                <w:rFonts w:ascii="Calibri" w:eastAsia="Yu Mincho" w:hAnsi="Calibri" w:cs="Arial"/>
+              </w:rPr>
+            </w:pPr>
+            <w:r>
+              <w:rPr>
+                <w:rFonts w:ascii="Calibri" w:eastAsia="Yu Mincho" w:hAnsi="Calibri" w:cs="Arial"/>
+              </w:rPr>
+              <w:t>Rafael Ángel Jiménez Fernández</w:t>
+            </w:r>
+          </w:p>
+        </w:tc>
+        <w:tc>
+          <w:tcPr>
+            <w:tcW w:w="2970" w:type="dxa"/>
+          </w:tcPr>
+          <w:p>
+            <w:pPr>
+              <w:jc w:val="center"/>
+              <w:rPr>
+                <w:rFonts w:ascii="Calibri" w:eastAsia="Yu Mincho" w:hAnsi="Calibri" w:cs="Arial"/>
+              </w:rPr>
+            </w:pPr>
+            <w:r>
+              <w:rPr>
+                <w:rFonts w:ascii="Calibri" w:eastAsia="Yu Mincho" w:hAnsi="Calibri" w:cs="Arial"/>
+              </w:rPr>
+              <w:t>Se ha añadido los apartados de listado del software de la DSL y la estimación del coste del software de la DSL</w:t>
+            </w:r>
+          </w:p>
+        </w:tc>
+      </w:tr>
+      <w:tr>
+        <w:tc>
+          <w:tcPr>
+            <w:tcW w:w="1050" w:type="dxa"/>
+          </w:tcPr>
+          <w:p>
+            <w:pPr>
+              <w:jc w:val="center"/>
+              <w:rPr>
+                <w:rFonts w:ascii="Calibri" w:eastAsia="Yu Mincho" w:hAnsi="Calibri" w:cs="Arial"/>
+              </w:rPr>
+            </w:pPr>
+          </w:p>
+          <w:p>
+            <w:pPr>
+              <w:jc w:val="center"/>
+              <w:rPr>
+                <w:rFonts w:ascii="Calibri" w:eastAsia="Yu Mincho" w:hAnsi="Calibri" w:cs="Arial"/>
+              </w:rPr>
+            </w:pPr>
+            <w:r>
+              <w:rPr>
+                <w:rFonts w:ascii="Calibri" w:eastAsia="Yu Mincho" w:hAnsi="Calibri" w:cs="Arial"/>
+              </w:rPr>
+              <w:t>0.6</w:t>
+            </w:r>
+          </w:p>
+        </w:tc>
+        <w:tc>
+          <w:tcPr>
+            <w:tcW w:w="1125" w:type="dxa"/>
+          </w:tcPr>
+          <w:p>
+            <w:pPr>
+              <w:ind w:left="0"/>
+              <w:jc w:val="center"/>
+              <w:rPr>
+                <w:rFonts w:ascii="Calibri" w:eastAsia="Yu Mincho" w:hAnsi="Calibri" w:cs="Arial"/>
+              </w:rPr>
+            </w:pPr>
+          </w:p>
+          <w:p>
+            <w:pPr>
+              <w:ind w:left="0"/>
+              <w:jc w:val="center"/>
+              <w:rPr>
+                <w:rFonts w:ascii="Calibri" w:eastAsia="Yu Mincho" w:hAnsi="Calibri" w:cs="Arial"/>
+              </w:rPr>
+            </w:pPr>
+            <w:r>
+              <w:rPr>
+                <w:rFonts w:ascii="Calibri" w:eastAsia="Yu Mincho" w:hAnsi="Calibri" w:cs="Arial"/>
+              </w:rPr>
+              <w:t>15/05/21</w:t>
+            </w:r>
+          </w:p>
+        </w:tc>
+        <w:tc>
+          <w:tcPr>
+            <w:tcW w:w="3277" w:type="dxa"/>
+          </w:tcPr>
+          <w:p>
+            <w:pPr>
+              <w:ind w:left="0"/>
+              <w:jc w:val="center"/>
+            </w:pPr>
+          </w:p>
+          <w:p>
+            <w:pPr>
+              <w:ind w:left="0"/>
+              <w:jc w:val="center"/>
+            </w:pPr>
+            <w:r>
+              <w:t>Carmen Mª Muñoz Pérez</w:t>
+            </w:r>
+          </w:p>
+        </w:tc>
+        <w:tc>
+          <w:tcPr>
+            <w:tcW w:w="2970" w:type="dxa"/>
+          </w:tcPr>
+          <w:p>
+            <w:pPr>
+              <w:jc w:val="center"/>
+              <w:rPr>
+                <w:rFonts w:ascii="Calibri" w:eastAsia="Yu Mincho" w:hAnsi="Calibri" w:cs="Arial"/>
+              </w:rPr>
+            </w:pPr>
+            <w:r>
+              <w:rPr>
+                <w:rFonts w:ascii="Calibri" w:eastAsia="Yu Mincho" w:hAnsi="Calibri" w:cs="Arial"/>
+              </w:rPr>
+              <w:t>Terminadas secciones del DSL y métricas TTO yTTR del apartado de estructura de la CMDB</w:t>
             </w:r>
           </w:p>
         </w:tc>
@@ -1488,7 +3103,7 @@
         <w:pStyle w:val="Ttulo3"/>
         <w:ind w:left="0"/>
       </w:pPr>
-      <w:bookmarkStart w:id="1" w:name="_Toc71539723"/>
+      <w:bookmarkStart w:id="1" w:name="_Toc71940378"/>
       <w:r>
         <w:t>Objetivos y alcance de la CMDB</w:t>
       </w:r>
@@ -1502,7 +3117,7 @@
           <w:color w:val="C45911" w:themeColor="accent2" w:themeShade="BF"/>
         </w:rPr>
       </w:pPr>
-      <w:bookmarkStart w:id="2" w:name="_Toc71539724"/>
+      <w:bookmarkStart w:id="2" w:name="_Toc71940379"/>
       <w:r>
         <w:rPr>
           <w:color w:val="C45911" w:themeColor="accent2" w:themeShade="BF"/>
@@ -1546,7 +3161,7 @@
           <w:color w:val="C45911" w:themeColor="accent2" w:themeShade="BF"/>
         </w:rPr>
       </w:pPr>
-      <w:bookmarkStart w:id="3" w:name="_Toc71539725"/>
+      <w:bookmarkStart w:id="3" w:name="_Toc71940380"/>
       <w:r>
         <w:rPr>
           <w:color w:val="C45911" w:themeColor="accent2" w:themeShade="BF"/>
@@ -1572,7 +3187,7 @@
           <w:color w:val="808080" w:themeColor="background1" w:themeShade="80"/>
         </w:rPr>
       </w:pPr>
-      <w:bookmarkStart w:id="4" w:name="_Toc71539726"/>
+      <w:bookmarkStart w:id="4" w:name="_Toc71940381"/>
       <w:r>
         <w:rPr>
           <w:color w:val="808080" w:themeColor="background1" w:themeShade="80"/>
@@ -1739,11 +3354,12 @@
           <w:color w:val="808080" w:themeColor="background1" w:themeShade="80"/>
         </w:rPr>
       </w:pPr>
-      <w:bookmarkStart w:id="5" w:name="_Toc71539727"/>
+      <w:bookmarkStart w:id="5" w:name="_Toc71940382"/>
       <w:r>
         <w:rPr>
           <w:color w:val="808080" w:themeColor="background1" w:themeShade="80"/>
         </w:rPr>
+        <w:lastRenderedPageBreak/>
         <w:t>Hardware</w:t>
       </w:r>
       <w:bookmarkEnd w:id="5"/>
@@ -1774,7 +3390,7 @@
           <w:color w:val="808080" w:themeColor="background1" w:themeShade="80"/>
         </w:rPr>
       </w:pPr>
-      <w:bookmarkStart w:id="6" w:name="_Toc71539728"/>
+      <w:bookmarkStart w:id="6" w:name="_Toc71940383"/>
       <w:r>
         <w:rPr>
           <w:color w:val="808080" w:themeColor="background1" w:themeShade="80"/>
@@ -1851,12 +3467,11 @@
           <w:color w:val="808080" w:themeColor="background1" w:themeShade="80"/>
         </w:rPr>
       </w:pPr>
-      <w:bookmarkStart w:id="7" w:name="_Toc71539729"/>
+      <w:bookmarkStart w:id="7" w:name="_Toc71940384"/>
       <w:r>
         <w:rPr>
           <w:color w:val="808080" w:themeColor="background1" w:themeShade="80"/>
         </w:rPr>
-        <w:lastRenderedPageBreak/>
         <w:t>DSL</w:t>
       </w:r>
       <w:bookmarkEnd w:id="7"/>
@@ -1886,7 +3501,7 @@
           <w:color w:val="808080" w:themeColor="background1" w:themeShade="80"/>
         </w:rPr>
       </w:pPr>
-      <w:bookmarkStart w:id="8" w:name="_Toc71539730"/>
+      <w:bookmarkStart w:id="8" w:name="_Toc71940385"/>
       <w:r>
         <w:rPr>
           <w:color w:val="808080" w:themeColor="background1" w:themeShade="80"/>
@@ -2222,7 +3837,7 @@
           <w:color w:val="808080" w:themeColor="background1" w:themeShade="80"/>
         </w:rPr>
       </w:pPr>
-      <w:bookmarkStart w:id="9" w:name="_Toc71539731"/>
+      <w:bookmarkStart w:id="9" w:name="_Toc71940386"/>
       <w:r>
         <w:rPr>
           <w:color w:val="808080" w:themeColor="background1" w:themeShade="80"/>
@@ -2258,7 +3873,7 @@
           <w:color w:val="808080" w:themeColor="background1" w:themeShade="80"/>
         </w:rPr>
       </w:pPr>
-      <w:bookmarkStart w:id="10" w:name="_Toc71539732"/>
+      <w:bookmarkStart w:id="10" w:name="_Toc71940387"/>
       <w:r>
         <w:rPr>
           <w:color w:val="808080" w:themeColor="background1" w:themeShade="80"/>
@@ -2342,11 +3957,12 @@
           <w:color w:val="808080" w:themeColor="background1" w:themeShade="80"/>
         </w:rPr>
       </w:pPr>
-      <w:bookmarkStart w:id="11" w:name="_Toc71539733"/>
+      <w:bookmarkStart w:id="11" w:name="_Toc71940388"/>
       <w:r>
         <w:rPr>
           <w:color w:val="808080" w:themeColor="background1" w:themeShade="80"/>
         </w:rPr>
+        <w:lastRenderedPageBreak/>
         <w:t>Contrato del servicio ofrecido</w:t>
       </w:r>
       <w:bookmarkEnd w:id="11"/>
@@ -2381,9 +3997,6 @@
         </w:rPr>
       </w:pPr>
       <w:r>
-        <w:rPr>
-          <w:rFonts w:cstheme="minorHAnsi"/>
-        </w:rPr>
         <w:t>Finalmente, se creará un Delivery Model con el nombre de la organización y asociándolo al cliente correspondiente.</w:t>
       </w:r>
     </w:p>
@@ -2392,9 +4005,41 @@
         <w:pStyle w:val="Ttulo3"/>
         <w:ind w:left="0"/>
       </w:pPr>
-      <w:r>
-        <w:t>Estructura de la CMDB</w:t>
-      </w:r>
+    </w:p>
+    <w:p>
+      <w:pPr>
+        <w:pStyle w:val="Ttulo3"/>
+        <w:ind w:left="0"/>
+      </w:pPr>
+      <w:bookmarkStart w:id="12" w:name="_Toc71940389"/>
+      <w:r>
+        <w:t>Descripción del servicio prestado y justificación de la necesidad de una CMDB</w:t>
+      </w:r>
+      <w:bookmarkEnd w:id="12"/>
+    </w:p>
+    <w:p>
+      <w:pPr>
+        <w:rPr>
+          <w:rFonts w:ascii="Calibri" w:eastAsia="Yu Mincho" w:hAnsi="Calibri" w:cs="Arial"/>
+        </w:rPr>
+      </w:pPr>
+    </w:p>
+    <w:p>
+      <w:pPr>
+        <w:pStyle w:val="Ttulo3"/>
+        <w:ind w:left="0" w:firstLine="720"/>
+        <w:rPr>
+          <w:color w:val="C45911" w:themeColor="accent2" w:themeShade="BF"/>
+        </w:rPr>
+      </w:pPr>
+      <w:bookmarkStart w:id="13" w:name="_Toc71940390"/>
+      <w:r>
+        <w:rPr>
+          <w:color w:val="C45911" w:themeColor="accent2" w:themeShade="BF"/>
+        </w:rPr>
+        <w:t>Servicio Prestado (PetClinic)</w:t>
+      </w:r>
+      <w:bookmarkEnd w:id="13"/>
     </w:p>
     <w:p>
       <w:pPr>
@@ -2402,6 +4047,130 @@
         <w:jc w:val="both"/>
       </w:pPr>
       <w:r>
+        <w:rPr>
+          <w:rFonts w:ascii="Calibri" w:eastAsia="Yu Mincho" w:hAnsi="Calibri" w:cs="Arial"/>
+        </w:rPr>
+        <w:t>PetClinic es una aplicación web centrada en el cuidado de mascotas. Los servicios ofrecidos por esta aplicación son diversos y tiene funcionalidades tanto para los clientes como para los dueños de la clínica (administradores)</w:t>
+      </w:r>
+    </w:p>
+    <w:p>
+      <w:pPr>
+        <w:ind w:left="708"/>
+        <w:jc w:val="both"/>
+        <w:rPr>
+          <w:rFonts w:ascii="Calibri" w:eastAsia="Yu Mincho" w:hAnsi="Calibri" w:cs="Arial"/>
+        </w:rPr>
+      </w:pPr>
+      <w:r>
+        <w:rPr>
+          <w:rFonts w:ascii="Calibri" w:eastAsia="Yu Mincho" w:hAnsi="Calibri" w:cs="Arial"/>
+        </w:rPr>
+        <w:t>Como cliente, podemos tener un control de nuestras mascotas en la plataforma; pedir cita para una revisión con el veterinario, hacer una reserva en el hotel de la clínica para que dicha mascota sea cuidada durante unos días, dar a una mascota en adopción, adoptar una mascota que esté en la clínica, crear una causa con un objetivo monetario para que otros clientes donen (Ej: Operación para una mascota. Objetivo: 1000€).</w:t>
+      </w:r>
+    </w:p>
+    <w:p>
+      <w:pPr>
+        <w:ind w:left="708"/>
+        <w:jc w:val="both"/>
+        <w:rPr>
+          <w:rFonts w:ascii="Calibri" w:eastAsia="Yu Mincho" w:hAnsi="Calibri" w:cs="Arial"/>
+        </w:rPr>
+      </w:pPr>
+      <w:r>
+        <w:rPr>
+          <w:rFonts w:ascii="Calibri" w:eastAsia="Yu Mincho" w:hAnsi="Calibri" w:cs="Arial"/>
+        </w:rPr>
+        <w:t>Como administrador, podemos agregar, modificar y eliminar clientes y mascotas; también podríamos rechazar o aceptar peticiones de adopción de clientes respecto a las mascotas y tener el control de las reservas del hotel y las citas de los clientes.</w:t>
+      </w:r>
+    </w:p>
+    <w:p>
+      <w:pPr>
+        <w:pStyle w:val="Ttulo3"/>
+        <w:ind w:left="0" w:firstLine="720"/>
+        <w:rPr>
+          <w:rFonts w:ascii="Calibri Light" w:eastAsia="Yu Gothic Light" w:hAnsi="Calibri Light" w:cs="Times New Roman"/>
+        </w:rPr>
+      </w:pPr>
+      <w:bookmarkStart w:id="14" w:name="_Toc71940391"/>
+      <w:r>
+        <w:rPr>
+          <w:color w:val="C45911" w:themeColor="accent2" w:themeShade="BF"/>
+        </w:rPr>
+        <w:t>Justificación de la necesidad de una CMDB</w:t>
+      </w:r>
+      <w:bookmarkEnd w:id="14"/>
+    </w:p>
+    <w:p>
+      <w:pPr>
+        <w:ind w:left="708"/>
+        <w:jc w:val="both"/>
+        <w:rPr>
+          <w:rFonts w:ascii="Calibri" w:eastAsia="Yu Mincho" w:hAnsi="Calibri" w:cs="Arial"/>
+        </w:rPr>
+      </w:pPr>
+      <w:r>
+        <w:rPr>
+          <w:rFonts w:ascii="Calibri" w:eastAsia="Yu Mincho" w:hAnsi="Calibri" w:cs="Arial"/>
+        </w:rPr>
+        <w:t>La necesidad de utilizar CMDB (Configuration Management Databases) surge cuando los desarrolladores son obligados a trabajar desde un equipo propio con sus diferentes configuraciones y se quiere tener un conocimiento amplio de para así realizar un cálculo de costes lo más preciso posible.</w:t>
+      </w:r>
+    </w:p>
+    <w:p>
+      <w:pPr>
+        <w:ind w:left="708"/>
+        <w:jc w:val="both"/>
+        <w:rPr>
+          <w:rFonts w:ascii="Calibri" w:eastAsia="Yu Mincho" w:hAnsi="Calibri" w:cs="Arial"/>
+        </w:rPr>
+      </w:pPr>
+      <w:r>
+        <w:rPr>
+          <w:rFonts w:ascii="Calibri" w:eastAsia="Yu Mincho" w:hAnsi="Calibri" w:cs="Arial"/>
+        </w:rPr>
+        <w:t xml:space="preserve">Por tanto, dentro de dicha CMDB se encuentra la información de los equipos utilizados, dónde se encuentran, quién los usa, las licencias necesarias del software utilizado por cada trabajador, los acuerdos actuales del servicio prestado. </w:t>
+      </w:r>
+    </w:p>
+    <w:p>
+      <w:pPr>
+        <w:ind w:left="708"/>
+        <w:jc w:val="both"/>
+        <w:rPr>
+          <w:rFonts w:ascii="Calibri" w:eastAsia="Yu Mincho" w:hAnsi="Calibri" w:cs="Arial"/>
+        </w:rPr>
+      </w:pPr>
+      <w:r>
+        <w:rPr>
+          <w:rFonts w:ascii="Calibri" w:eastAsia="Yu Mincho" w:hAnsi="Calibri" w:cs="Arial"/>
+        </w:rPr>
+        <w:t>Gracias a la utilización de una CMDB cualquier cambio realizado en el hardware o en el software de la organización, es fácilmente modificable sin la necesidad de la pérdida de documentos de por medio.</w:t>
+      </w:r>
+    </w:p>
+    <w:p>
+      <w:pPr>
+        <w:ind w:left="708"/>
+        <w:jc w:val="both"/>
+        <w:rPr>
+          <w:rFonts w:ascii="Calibri" w:eastAsia="Yu Mincho" w:hAnsi="Calibri" w:cs="Arial"/>
+        </w:rPr>
+      </w:pPr>
+    </w:p>
+    <w:p>
+      <w:pPr>
+        <w:pStyle w:val="Ttulo3"/>
+        <w:ind w:left="0"/>
+      </w:pPr>
+      <w:bookmarkStart w:id="15" w:name="_Toc71940392"/>
+      <w:r>
+        <w:t>Estructura de la CMDB</w:t>
+      </w:r>
+      <w:bookmarkEnd w:id="15"/>
+    </w:p>
+    <w:p>
+      <w:pPr>
+        <w:ind w:left="708"/>
+        <w:jc w:val="both"/>
+      </w:pPr>
+      <w:r>
         <w:t>En esta sección se hará una descripción detallada de los elementos que se almacenarán en la CMDB, así como se mostrará ejemplos de muchos de ellos.</w:t>
       </w:r>
       <w:r>
@@ -2417,54 +4186,15 @@
         <w:jc w:val="both"/>
       </w:pPr>
       <w:r>
-        <w:t>Finalmente,</w:t>
-      </w:r>
-      <w:r>
-        <w:t xml:space="preserve"> se debe tener en cuenta que ya existe una organización asociada a nuestro grupo con el nombre </w:t>
-      </w:r>
-      <w:r>
-        <w:rPr>
-          <w:rFonts w:cstheme="minorHAnsi"/>
-        </w:rPr>
-        <w:t>PSG2-2021-G</w:t>
-      </w:r>
-      <w:r>
-        <w:rPr>
-          <w:rFonts w:cstheme="minorHAnsi"/>
-        </w:rPr>
-        <w:t>2</w:t>
-      </w:r>
-      <w:r>
-        <w:rPr>
-          <w:rFonts w:cstheme="minorHAnsi"/>
-        </w:rPr>
-        <w:t>-</w:t>
-      </w:r>
-      <w:r>
-        <w:rPr>
-          <w:rFonts w:cstheme="minorHAnsi"/>
-        </w:rPr>
-        <w:t xml:space="preserve">22. Así todos los elementos que se creen estarán </w:t>
-      </w:r>
-      <w:r>
-        <w:rPr>
-          <w:rFonts w:cstheme="minorHAnsi"/>
-        </w:rPr>
+        <w:t xml:space="preserve">Finalmente, se debe tener en cuenta que ya existe una organización asociada a nuestro grupo con el nombre </w:t>
+      </w:r>
+      <w:r>
+        <w:t xml:space="preserve">PSG2-2021-G2-22. Así todos los elementos que se creen estarán </w:t>
+      </w:r>
+      <w:r>
         <w:lastRenderedPageBreak/>
-        <w:t>asociados a esta organización</w:t>
-      </w:r>
-      <w:r>
-        <w:rPr>
-          <w:rFonts w:cstheme="minorHAnsi"/>
-        </w:rPr>
-        <w:t>, es decir, será un atributo obligatorio de todos los elementos.</w:t>
-      </w:r>
-    </w:p>
-    <w:p>
-      <w:pPr>
-        <w:ind w:left="708"/>
-        <w:jc w:val="both"/>
-      </w:pPr>
+        <w:t>asociados a esta organización, es decir, será un atributo obligatorio de todos los elementos.</w:t>
+      </w:r>
     </w:p>
     <w:p>
       <w:pPr>
@@ -2474,12 +4204,14 @@
           <w:color w:val="C45911" w:themeColor="accent2" w:themeShade="BF"/>
         </w:rPr>
       </w:pPr>
+      <w:bookmarkStart w:id="16" w:name="_Toc71940393"/>
       <w:r>
         <w:rPr>
           <w:color w:val="C45911" w:themeColor="accent2" w:themeShade="BF"/>
         </w:rPr>
         <w:t>Configuration Management</w:t>
       </w:r>
+      <w:bookmarkEnd w:id="16"/>
     </w:p>
     <w:p>
       <w:pPr>
@@ -2489,12 +4221,14 @@
           <w:color w:val="808080" w:themeColor="background1" w:themeShade="80"/>
         </w:rPr>
       </w:pPr>
+      <w:bookmarkStart w:id="17" w:name="_Toc71940394"/>
       <w:r>
         <w:rPr>
           <w:color w:val="808080" w:themeColor="background1" w:themeShade="80"/>
         </w:rPr>
         <w:t>Contactos, equipo y usuarios</w:t>
       </w:r>
+      <w:bookmarkEnd w:id="17"/>
     </w:p>
     <w:p>
       <w:pPr>
@@ -2550,7 +4284,7 @@
                     <pic:cNvPicPr/>
                   </pic:nvPicPr>
                   <pic:blipFill rotWithShape="1">
-                    <a:blip r:embed="rId6" cstate="print">
+                    <a:blip r:embed="rId9" cstate="print">
                       <a:extLst>
                         <a:ext uri="{28A0092B-C50C-407E-A947-70E740481C1C}">
                           <a14:useLocalDpi xmlns:a14="http://schemas.microsoft.com/office/drawing/2010/main" val="0"/>
@@ -2605,12 +4339,14 @@
           <w:color w:val="808080" w:themeColor="background1" w:themeShade="80"/>
         </w:rPr>
       </w:pPr>
+      <w:bookmarkStart w:id="18" w:name="_Toc71940395"/>
       <w:r>
         <w:rPr>
           <w:color w:val="808080" w:themeColor="background1" w:themeShade="80"/>
         </w:rPr>
         <w:t>Hardware</w:t>
       </w:r>
+      <w:bookmarkEnd w:id="18"/>
     </w:p>
     <w:p>
       <w:pPr>
@@ -2688,7 +4424,7 @@
                     <pic:cNvPicPr/>
                   </pic:nvPicPr>
                   <pic:blipFill rotWithShape="1">
-                    <a:blip r:embed="rId7" cstate="print">
+                    <a:blip r:embed="rId10" cstate="print">
                       <a:extLst>
                         <a:ext uri="{28A0092B-C50C-407E-A947-70E740481C1C}">
                           <a14:useLocalDpi xmlns:a14="http://schemas.microsoft.com/office/drawing/2010/main" val="0"/>
@@ -2729,13 +4465,7 @@
         <w:jc w:val="center"/>
       </w:pPr>
       <w:r>
-        <w:t xml:space="preserve">Ilustración </w:t>
-      </w:r>
-      <w:r>
-        <w:t>2</w:t>
-      </w:r>
-      <w:r>
-        <w:t xml:space="preserve"> - </w:t>
+        <w:t xml:space="preserve">Ilustración 2 - </w:t>
       </w:r>
       <w:r>
         <w:t xml:space="preserve">Información PC de Carmen Mª </w:t>
@@ -2790,7 +4520,7 @@
                     <pic:cNvPicPr/>
                   </pic:nvPicPr>
                   <pic:blipFill rotWithShape="1">
-                    <a:blip r:embed="rId8">
+                    <a:blip r:embed="rId11">
                       <a:extLst>
                         <a:ext uri="{28A0092B-C50C-407E-A947-70E740481C1C}">
                           <a14:useLocalDpi xmlns:a14="http://schemas.microsoft.com/office/drawing/2010/main" val="0"/>
@@ -2883,7 +4613,7 @@
                     <pic:cNvPicPr/>
                   </pic:nvPicPr>
                   <pic:blipFill rotWithShape="1">
-                    <a:blip r:embed="rId9">
+                    <a:blip r:embed="rId12">
                       <a:extLst>
                         <a:ext uri="{28A0092B-C50C-407E-A947-70E740481C1C}">
                           <a14:useLocalDpi xmlns:a14="http://schemas.microsoft.com/office/drawing/2010/main" val="0"/>
@@ -2956,12 +4686,14 @@
           <w:color w:val="808080" w:themeColor="background1" w:themeShade="80"/>
         </w:rPr>
       </w:pPr>
+      <w:bookmarkStart w:id="19" w:name="_Toc71940396"/>
       <w:r>
         <w:rPr>
           <w:color w:val="808080" w:themeColor="background1" w:themeShade="80"/>
         </w:rPr>
         <w:t>Software</w:t>
       </w:r>
+      <w:bookmarkEnd w:id="19"/>
     </w:p>
     <w:p>
       <w:pPr>
@@ -2969,16 +4701,7 @@
         <w:jc w:val="both"/>
       </w:pPr>
       <w:r>
-        <w:t xml:space="preserve">Dentro de los elementos de la configuración, se encuentran los relacionados con el </w:t>
-      </w:r>
-      <w:r>
-        <w:t>software</w:t>
-      </w:r>
-      <w:r>
-        <w:t xml:space="preserve">. </w:t>
-      </w:r>
-      <w:r>
-        <w:t>En nuestro caso todos ellos serán del tipo PC Software. Cabe destacar que cada elemento de la configuración de este tipo se asociará al PC del miembro correspondiente.</w:t>
+        <w:t>Dentro de los elementos de la configuración, se encuentran los relacionados con el software. En nuestro caso todos ellos serán del tipo PC Software. Cabe destacar que cada elemento de la configuración de este tipo se asociará al PC del miembro correspondiente.</w:t>
       </w:r>
     </w:p>
     <w:p>
@@ -3023,7 +4746,7 @@
                     <pic:cNvPicPr/>
                   </pic:nvPicPr>
                   <pic:blipFill rotWithShape="1">
-                    <a:blip r:embed="rId10">
+                    <a:blip r:embed="rId13">
                       <a:extLst>
                         <a:ext uri="{28A0092B-C50C-407E-A947-70E740481C1C}">
                           <a14:useLocalDpi xmlns:a14="http://schemas.microsoft.com/office/drawing/2010/main" val="0"/>
@@ -3080,10 +4803,7 @@
       </w:pPr>
       <w:r>
         <w:lastRenderedPageBreak/>
-        <w:t xml:space="preserve">Como mínimo, todos los miembros del grupo tendrán ciertos artefactos software común para todos los miembros del equipo. Estos serían: Maven, Git, Microsoft Word, Eclipse </w:t>
-      </w:r>
-      <w:r>
-        <w:t>IDE</w:t>
+        <w:t>Como mínimo, todos los miembros del grupo tendrán ciertos artefactos software común para todos los miembros del equipo. Estos serían: Maven, Git, Microsoft Word, Eclipse IDE</w:t>
       </w:r>
       <w:r>
         <w:t>, Toggle y Discord. Por otro lado, habrá algunos distintos como el tipo de navegador utilizado para trabajar normalmente u otros artefactos como GitHub Desktop.</w:t>
@@ -3097,19 +4817,85 @@
           <w:color w:val="808080" w:themeColor="background1" w:themeShade="80"/>
         </w:rPr>
       </w:pPr>
+      <w:bookmarkStart w:id="20" w:name="_Toc71940397"/>
       <w:r>
         <w:rPr>
           <w:color w:val="808080" w:themeColor="background1" w:themeShade="80"/>
         </w:rPr>
         <w:t>DSL</w:t>
       </w:r>
+      <w:bookmarkEnd w:id="20"/>
     </w:p>
     <w:p>
       <w:pPr>
         <w:ind w:left="1416"/>
-      </w:pPr>
-      <w:r>
-        <w:t>La DSL deberá modelar la configuración que tendría el grupo de instalaciones software teniendo en cuenta a todos los miembros del equipo. Así se deberán incluir aspectos como el navegador web común utilizado, Git, Maven, etc.</w:t>
+        <w:jc w:val="both"/>
+      </w:pPr>
+      <w:r>
+        <w:t>La DSL registrará la configuración que tendría el grupo de instalaciones software teniendo en cuenta a todos los miembros del equipo. En iTop, por cada desarrollador habrá un grupo para sus periféricos y otro para su software.</w:t>
+      </w:r>
+    </w:p>
+    <w:p>
+      <w:pPr>
+        <w:pStyle w:val="Descripcin"/>
+        <w:ind w:left="780" w:firstLine="636"/>
+        <w:jc w:val="center"/>
+      </w:pPr>
+      <w:r>
+        <w:rPr>
+          <w:noProof/>
+        </w:rPr>
+        <w:drawing>
+          <wp:inline distT="0" distB="0" distL="0" distR="0" wp14:anchorId="5C388714" wp14:editId="2E1E68FB">
+            <wp:extent cx="4714875" cy="1760259"/>
+            <wp:effectExtent l="0" t="0" r="0" b="0"/>
+            <wp:docPr id="1151141778" name="Imagen 1151141778"/>
+            <wp:cNvGraphicFramePr>
+              <a:graphicFrameLocks xmlns:a="http://schemas.openxmlformats.org/drawingml/2006/main" noChangeAspect="1"/>
+            </wp:cNvGraphicFramePr>
+            <a:graphic xmlns:a="http://schemas.openxmlformats.org/drawingml/2006/main">
+              <a:graphicData uri="http://schemas.openxmlformats.org/drawingml/2006/picture">
+                <pic:pic xmlns:pic="http://schemas.openxmlformats.org/drawingml/2006/picture">
+                  <pic:nvPicPr>
+                    <pic:cNvPr id="0" name="Imagen 1151141778"/>
+                    <pic:cNvPicPr/>
+                  </pic:nvPicPr>
+                  <pic:blipFill>
+                    <a:blip r:embed="rId14">
+                      <a:extLst>
+                        <a:ext uri="{28A0092B-C50C-407E-A947-70E740481C1C}">
+                          <a14:useLocalDpi xmlns:a14="http://schemas.microsoft.com/office/drawing/2010/main" val="0"/>
+                        </a:ext>
+                      </a:extLst>
+                    </a:blip>
+                    <a:srcRect l="20625" t="18888" r="1250" b="29259"/>
+                    <a:stretch>
+                      <a:fillRect/>
+                    </a:stretch>
+                  </pic:blipFill>
+                  <pic:spPr>
+                    <a:xfrm>
+                      <a:off x="0" y="0"/>
+                      <a:ext cx="4714875" cy="1760259"/>
+                    </a:xfrm>
+                    <a:prstGeom prst="rect">
+                      <a:avLst/>
+                    </a:prstGeom>
+                  </pic:spPr>
+                </pic:pic>
+              </a:graphicData>
+            </a:graphic>
+          </wp:inline>
+        </w:drawing>
+      </w:r>
+      <w:r>
+        <w:tab/>
+      </w:r>
+      <w:r>
+        <w:tab/>
+      </w:r>
+      <w:r>
+        <w:t>Ilustración 6 – Grupos de elementos de la configuración G2-22</w:t>
       </w:r>
     </w:p>
     <w:p>
@@ -3120,12 +4906,14 @@
           <w:color w:val="C45911" w:themeColor="accent2" w:themeShade="BF"/>
         </w:rPr>
       </w:pPr>
+      <w:bookmarkStart w:id="21" w:name="_Toc71940398"/>
       <w:r>
         <w:rPr>
           <w:color w:val="C45911" w:themeColor="accent2" w:themeShade="BF"/>
         </w:rPr>
-        <w:t>Configuration Management</w:t>
-      </w:r>
+        <w:t>Service Management</w:t>
+      </w:r>
+      <w:bookmarkEnd w:id="21"/>
     </w:p>
     <w:p>
       <w:pPr>
@@ -3135,12 +4923,14 @@
           <w:color w:val="808080" w:themeColor="background1" w:themeShade="80"/>
         </w:rPr>
       </w:pPr>
+      <w:bookmarkStart w:id="22" w:name="_Toc71940399"/>
       <w:r>
         <w:rPr>
           <w:color w:val="808080" w:themeColor="background1" w:themeShade="80"/>
         </w:rPr>
         <w:t>Contratos con los proveedores y servicios consumidos</w:t>
       </w:r>
+      <w:bookmarkEnd w:id="22"/>
     </w:p>
     <w:p>
       <w:pPr>
@@ -3163,13 +4953,7 @@
         <w:t xml:space="preserve"> </w:t>
       </w:r>
       <w:r>
-        <w:t>Se añadirán los siguientes atributos obligatoriamente:</w:t>
-      </w:r>
-      <w:r>
-        <w:t xml:space="preserve"> nombre, proveedor y tipo de licencia</w:t>
-      </w:r>
-      <w:r>
-        <w:t>.</w:t>
+        <w:t>Se añadirán los siguientes atributos obligatoriamente: nombre, proveedor y tipo de licencia.</w:t>
       </w:r>
       <w:r>
         <w:t xml:space="preserve"> </w:t>
@@ -3197,7 +4981,7 @@
         </w:rPr>
         <w:drawing>
           <wp:inline distT="0" distB="0" distL="0" distR="0" wp14:anchorId="09030996" wp14:editId="64687B8C">
-            <wp:extent cx="3163458" cy="3342138"/>
+            <wp:extent cx="2639391" cy="2788470"/>
             <wp:effectExtent l="0" t="0" r="0" b="0"/>
             <wp:docPr id="8" name="Imagen 8" descr="Interfaz de usuario gráfica, Aplicación&#10;&#10;Descripción generada automáticamente"/>
             <wp:cNvGraphicFramePr>
@@ -3211,7 +4995,7 @@
                     <pic:cNvPicPr/>
                   </pic:nvPicPr>
                   <pic:blipFill rotWithShape="1">
-                    <a:blip r:embed="rId11">
+                    <a:blip r:embed="rId15">
                       <a:extLst>
                         <a:ext uri="{28A0092B-C50C-407E-A947-70E740481C1C}">
                           <a14:useLocalDpi xmlns:a14="http://schemas.microsoft.com/office/drawing/2010/main" val="0"/>
@@ -3224,7 +5008,7 @@
                   <pic:spPr bwMode="auto">
                     <a:xfrm>
                       <a:off x="0" y="0"/>
-                      <a:ext cx="3190738" cy="3370958"/>
+                      <a:ext cx="2639391" cy="2788470"/>
                     </a:xfrm>
                     <a:prstGeom prst="rect">
                       <a:avLst/>
@@ -3252,7 +5036,7 @@
         <w:jc w:val="center"/>
       </w:pPr>
       <w:r>
-        <w:t>Ilustración 6 - Información contrato con el proveedor GitHub</w:t>
+        <w:t>Ilustración 7 - Información contrato con el proveedor GitHub</w:t>
       </w:r>
     </w:p>
     <w:p>
@@ -3293,7 +5077,7 @@
                     <pic:cNvPicPr/>
                   </pic:nvPicPr>
                   <pic:blipFill rotWithShape="1">
-                    <a:blip r:embed="rId12">
+                    <a:blip r:embed="rId16">
                       <a:extLst>
                         <a:ext uri="{28A0092B-C50C-407E-A947-70E740481C1C}">
                           <a14:useLocalDpi xmlns:a14="http://schemas.microsoft.com/office/drawing/2010/main" val="0"/>
@@ -3347,7 +5131,7 @@
                     <pic:cNvPicPr/>
                   </pic:nvPicPr>
                   <pic:blipFill rotWithShape="1">
-                    <a:blip r:embed="rId12">
+                    <a:blip r:embed="rId16">
                       <a:extLst>
                         <a:ext uri="{28A0092B-C50C-407E-A947-70E740481C1C}">
                           <a14:useLocalDpi xmlns:a14="http://schemas.microsoft.com/office/drawing/2010/main" val="0"/>
@@ -3388,14 +5172,8 @@
         <w:jc w:val="center"/>
       </w:pPr>
       <w:r>
-        <w:t>Ilustración 7 – Tabla de los contratos de los proveedores (dividido en dos imágenes)</w:t>
-      </w:r>
-    </w:p>
-    <w:p>
-      <w:pPr>
-        <w:ind w:left="1416"/>
-        <w:jc w:val="center"/>
-      </w:pPr>
+        <w:t>Ilustración 8 – Tabla de los contratos de los proveedores (dividido en dos imágenes)</w:t>
+      </w:r>
     </w:p>
     <w:p>
       <w:pPr>
@@ -3406,12 +5184,14 @@
           <w:color w:val="808080" w:themeColor="background1" w:themeShade="80"/>
         </w:rPr>
       </w:pPr>
+      <w:bookmarkStart w:id="23" w:name="_Toc71940400"/>
       <w:r>
         <w:rPr>
           <w:color w:val="808080" w:themeColor="background1" w:themeShade="80"/>
         </w:rPr>
         <w:t>Servicio ofrecido</w:t>
       </w:r>
+      <w:bookmarkEnd w:id="23"/>
     </w:p>
     <w:p>
       <w:pPr>
@@ -3434,13 +5214,7 @@
         <w:t>r,</w:t>
       </w:r>
       <w:r>
-        <w:t xml:space="preserve"> </w:t>
-      </w:r>
-      <w:r>
-        <w:t>descripción e icono</w:t>
-      </w:r>
-      <w:r>
-        <w:t>.</w:t>
+        <w:t xml:space="preserve"> descripción e icono.</w:t>
       </w:r>
       <w:r>
         <w:t xml:space="preserve"> </w:t>
@@ -3476,7 +5250,7 @@
                     <pic:cNvPicPr/>
                   </pic:nvPicPr>
                   <pic:blipFill rotWithShape="1">
-                    <a:blip r:embed="rId13">
+                    <a:blip r:embed="rId17">
                       <a:extLst>
                         <a:ext uri="{28A0092B-C50C-407E-A947-70E740481C1C}">
                           <a14:useLocalDpi xmlns:a14="http://schemas.microsoft.com/office/drawing/2010/main" val="0"/>
@@ -3517,7 +5291,7 @@
         <w:jc w:val="center"/>
       </w:pPr>
       <w:r>
-        <w:t>Ilustración 8 – Servicio G2-22 Petclinic</w:t>
+        <w:t>Ilustración 9 – Servicio G2-22 Petclinic</w:t>
       </w:r>
     </w:p>
     <w:p>
@@ -3525,12 +5299,6 @@
         <w:ind w:left="1416"/>
         <w:jc w:val="both"/>
       </w:pPr>
-    </w:p>
-    <w:p>
-      <w:pPr>
-        <w:ind w:left="1416"/>
-        <w:jc w:val="both"/>
-      </w:pPr>
       <w:r>
         <w:t xml:space="preserve">Además, se </w:t>
       </w:r>
@@ -3541,13 +5309,7 @@
         <w:t xml:space="preserve"> dos categorías de servicios, una para cada tipo de petición (incidencia y solicitud). </w:t>
       </w:r>
       <w:r>
-        <w:t>Se añadirán los siguientes atributos obligatoriamente: nombre</w:t>
-      </w:r>
-      <w:r>
-        <w:t>, proveedor, tipo de petición</w:t>
-      </w:r>
-      <w:r>
-        <w:t>.</w:t>
+        <w:t>Se añadirán los siguientes atributos obligatoriamente: nombre, proveedor, tipo de petición.</w:t>
       </w:r>
       <w:r>
         <w:t xml:space="preserve"> </w:t>
@@ -3584,7 +5346,7 @@
                     <pic:cNvPicPr/>
                   </pic:nvPicPr>
                   <pic:blipFill rotWithShape="1">
-                    <a:blip r:embed="rId14" cstate="print">
+                    <a:blip r:embed="rId18" cstate="print">
                       <a:extLst>
                         <a:ext uri="{28A0092B-C50C-407E-A947-70E740481C1C}">
                           <a14:useLocalDpi xmlns:a14="http://schemas.microsoft.com/office/drawing/2010/main" val="0"/>
@@ -3625,7 +5387,7 @@
         <w:jc w:val="center"/>
       </w:pPr>
       <w:r>
-        <w:t>Ilustración 9 - Información subcategoría G2-22 Incident</w:t>
+        <w:t>Ilustración 10 - Información subcategoría G2-22 Incident</w:t>
       </w:r>
     </w:p>
     <w:p>
@@ -3654,7 +5416,7 @@
                     <pic:cNvPicPr/>
                   </pic:nvPicPr>
                   <pic:blipFill rotWithShape="1">
-                    <a:blip r:embed="rId15" cstate="print">
+                    <a:blip r:embed="rId19" cstate="print">
                       <a:extLst>
                         <a:ext uri="{28A0092B-C50C-407E-A947-70E740481C1C}">
                           <a14:useLocalDpi xmlns:a14="http://schemas.microsoft.com/office/drawing/2010/main" val="0"/>
@@ -3695,16 +5457,7 @@
         <w:jc w:val="center"/>
       </w:pPr>
       <w:r>
-        <w:t xml:space="preserve">Ilustración </w:t>
-      </w:r>
-      <w:r>
-        <w:t>10</w:t>
-      </w:r>
-      <w:r>
-        <w:t xml:space="preserve"> - Información subcategoría G2-22 </w:t>
-      </w:r>
-      <w:r>
-        <w:t>Service Request</w:t>
+        <w:t>Ilustración 11 - Información subcategoría G2-22 Service Request</w:t>
       </w:r>
     </w:p>
     <w:p>
@@ -3722,62 +5475,191 @@
           <w:color w:val="808080" w:themeColor="background1" w:themeShade="80"/>
         </w:rPr>
       </w:pPr>
+      <w:bookmarkStart w:id="24" w:name="_Toc71940401"/>
       <w:r>
         <w:rPr>
           <w:color w:val="808080" w:themeColor="background1" w:themeShade="80"/>
         </w:rPr>
         <w:t>SLA del servicio ofrecido</w:t>
       </w:r>
+      <w:bookmarkEnd w:id="24"/>
     </w:p>
     <w:p>
       <w:pPr>
         <w:ind w:left="1416"/>
         <w:jc w:val="both"/>
-        <w:rPr>
-          <w:rFonts w:cstheme="minorHAnsi"/>
-        </w:rPr>
-      </w:pPr>
-      <w:r>
-        <w:rPr>
-          <w:rFonts w:cstheme="minorHAnsi"/>
-        </w:rPr>
-        <w:t xml:space="preserve">En primer lugar, en el apartado </w:t>
-      </w:r>
-      <w:r>
-        <w:rPr>
-          <w:rFonts w:cstheme="minorHAnsi"/>
-        </w:rPr>
-        <w:t>Service Level Targets</w:t>
-      </w:r>
-      <w:r>
-        <w:rPr>
-          <w:rFonts w:cstheme="minorHAnsi"/>
-        </w:rPr>
-        <w:t xml:space="preserve"> </w:t>
-      </w:r>
-      <w:r>
-        <w:rPr>
-          <w:rFonts w:cstheme="minorHAnsi"/>
-        </w:rPr>
-        <w:t>(SLTs) en</w:t>
-      </w:r>
-      <w:r>
-        <w:rPr>
-          <w:rFonts w:cstheme="minorHAnsi"/>
-        </w:rPr>
-        <w:t xml:space="preserve"> </w:t>
-      </w:r>
-      <w:r>
-        <w:rPr>
-          <w:rFonts w:cstheme="minorHAnsi"/>
-        </w:rPr>
-        <w:t>iTop</w:t>
-      </w:r>
-      <w:r>
-        <w:rPr>
-          <w:rFonts w:cstheme="minorHAnsi"/>
-        </w:rPr>
-        <w:t>, habrá que definir unos valores que se usaran en el SLA. Para la creación de estas, en el nombre se deberá poner como prefijo el nombre de la organización.</w:t>
+      </w:pPr>
+      <w:r>
+        <w:t xml:space="preserve">En el apartado Service Level Targets (SLTs) en iTop, habrá que definir unos valores que se usarán en el SLA. </w:t>
+      </w:r>
+    </w:p>
+    <w:p>
+      <w:pPr>
+        <w:ind w:left="1416"/>
+        <w:jc w:val="both"/>
+        <w:rPr>
+          <w:rFonts w:ascii="Calibri" w:eastAsia="Yu Mincho" w:hAnsi="Calibri" w:cs="Arial"/>
+        </w:rPr>
+      </w:pPr>
+      <w:r>
+        <w:rPr>
+          <w:rFonts w:ascii="Calibri" w:eastAsia="Yu Mincho" w:hAnsi="Calibri"/>
+        </w:rPr>
+        <w:t xml:space="preserve">Habrá dos categorías: incidencias y peticiones. Cada una tendrá 8 métricas asociadas; 4 en relación al TTO (tiempo que se tardará en asignar esa petición/incidencia) y otras 4 en relación en TTR (tiempo que se tardará en solventar o realizar esa incidencia/petición). Estas métricas se tomarán en relación al cycle time y al lead time. </w:t>
+      </w:r>
+    </w:p>
+    <w:p>
+      <w:pPr>
+        <w:ind w:left="1416"/>
+        <w:jc w:val="both"/>
+        <w:rPr>
+          <w:rFonts w:ascii="Calibri" w:eastAsia="Yu Mincho" w:hAnsi="Calibri"/>
+        </w:rPr>
+      </w:pPr>
+      <w:r>
+        <w:rPr>
+          <w:rFonts w:ascii="Calibri" w:eastAsia="Yu Mincho" w:hAnsi="Calibri"/>
+        </w:rPr>
+        <w:t xml:space="preserve">Así, se ha concluido que como máximo se tardará como máximo 3 días en solucionar una petición/incidencia de tipo low. </w:t>
+      </w:r>
+    </w:p>
+    <w:p>
+      <w:pPr>
+        <w:pStyle w:val="Descripcin"/>
+        <w:ind w:left="780" w:firstLine="636"/>
+        <w:jc w:val="center"/>
+      </w:pPr>
+      <w:r>
+        <w:rPr>
+          <w:noProof/>
+        </w:rPr>
+        <w:drawing>
+          <wp:inline distT="0" distB="0" distL="0" distR="0" wp14:anchorId="16D8BB88" wp14:editId="0F0B35B3">
+            <wp:extent cx="4743496" cy="1398403"/>
+            <wp:effectExtent l="0" t="0" r="0" b="0"/>
+            <wp:docPr id="2067931866" name="Imagen 2067931866"/>
+            <wp:cNvGraphicFramePr>
+              <a:graphicFrameLocks xmlns:a="http://schemas.openxmlformats.org/drawingml/2006/main" noChangeAspect="1"/>
+            </wp:cNvGraphicFramePr>
+            <a:graphic xmlns:a="http://schemas.openxmlformats.org/drawingml/2006/main">
+              <a:graphicData uri="http://schemas.openxmlformats.org/drawingml/2006/picture">
+                <pic:pic xmlns:pic="http://schemas.openxmlformats.org/drawingml/2006/picture">
+                  <pic:nvPicPr>
+                    <pic:cNvPr id="0" name="Imagen 2067931866"/>
+                    <pic:cNvPicPr/>
+                  </pic:nvPicPr>
+                  <pic:blipFill>
+                    <a:blip r:embed="rId20">
+                      <a:extLst>
+                        <a:ext uri="{28A0092B-C50C-407E-A947-70E740481C1C}">
+                          <a14:useLocalDpi xmlns:a14="http://schemas.microsoft.com/office/drawing/2010/main" val="0"/>
+                        </a:ext>
+                      </a:extLst>
+                    </a:blip>
+                    <a:srcRect l="20833" t="32592" r="7083" b="29629"/>
+                    <a:stretch>
+                      <a:fillRect/>
+                    </a:stretch>
+                  </pic:blipFill>
+                  <pic:spPr>
+                    <a:xfrm>
+                      <a:off x="0" y="0"/>
+                      <a:ext cx="4743496" cy="1398403"/>
+                    </a:xfrm>
+                    <a:prstGeom prst="rect">
+                      <a:avLst/>
+                    </a:prstGeom>
+                  </pic:spPr>
+                </pic:pic>
+              </a:graphicData>
+            </a:graphic>
+          </wp:inline>
+        </w:drawing>
+      </w:r>
+      <w:r>
+        <w:tab/>
+      </w:r>
+      <w:r>
+        <w:tab/>
+      </w:r>
+      <w:r>
+        <w:t>Ilustración 12 - Métricas TTR y TTO para el SLA</w:t>
+      </w:r>
+    </w:p>
+    <w:p>
+      <w:pPr>
+        <w:ind w:left="1416"/>
+        <w:jc w:val="both"/>
+        <w:rPr>
+          <w:rFonts w:ascii="Calibri" w:eastAsia="Yu Mincho" w:hAnsi="Calibri" w:cs="Arial"/>
+        </w:rPr>
+      </w:pPr>
+      <w:r>
+        <w:t>Para cada métrica se añadirán los siguientes atributos obligatoriamente: nombre, prioridad, tipo, métrica, valor y unidad. No hay atributos opcionales.</w:t>
+      </w:r>
+    </w:p>
+    <w:p>
+      <w:pPr>
+        <w:ind w:left="1416"/>
+        <w:jc w:val="center"/>
+      </w:pPr>
+      <w:r>
+        <w:rPr>
+          <w:noProof/>
+        </w:rPr>
+        <w:lastRenderedPageBreak/>
+        <w:drawing>
+          <wp:inline distT="0" distB="0" distL="0" distR="0" wp14:anchorId="0F3FFD6B" wp14:editId="5229DD6F">
+            <wp:extent cx="3343391" cy="2374256"/>
+            <wp:effectExtent l="0" t="0" r="0" b="0"/>
+            <wp:docPr id="1328770147" name="Imagen 1328770147"/>
+            <wp:cNvGraphicFramePr>
+              <a:graphicFrameLocks xmlns:a="http://schemas.openxmlformats.org/drawingml/2006/main" noChangeAspect="1"/>
+            </wp:cNvGraphicFramePr>
+            <a:graphic xmlns:a="http://schemas.openxmlformats.org/drawingml/2006/main">
+              <a:graphicData uri="http://schemas.openxmlformats.org/drawingml/2006/picture">
+                <pic:pic xmlns:pic="http://schemas.openxmlformats.org/drawingml/2006/picture">
+                  <pic:nvPicPr>
+                    <pic:cNvPr id="0" name="Imagen 1328770147"/>
+                    <pic:cNvPicPr/>
+                  </pic:nvPicPr>
+                  <pic:blipFill>
+                    <a:blip r:embed="rId21">
+                      <a:extLst>
+                        <a:ext uri="{28A0092B-C50C-407E-A947-70E740481C1C}">
+                          <a14:useLocalDpi xmlns:a14="http://schemas.microsoft.com/office/drawing/2010/main" val="0"/>
+                        </a:ext>
+                      </a:extLst>
+                    </a:blip>
+                    <a:srcRect l="21041" t="14444" r="50208" b="49259"/>
+                    <a:stretch>
+                      <a:fillRect/>
+                    </a:stretch>
+                  </pic:blipFill>
+                  <pic:spPr>
+                    <a:xfrm>
+                      <a:off x="0" y="0"/>
+                      <a:ext cx="3343391" cy="2374256"/>
+                    </a:xfrm>
+                    <a:prstGeom prst="rect">
+                      <a:avLst/>
+                    </a:prstGeom>
+                  </pic:spPr>
+                </pic:pic>
+              </a:graphicData>
+            </a:graphic>
+          </wp:inline>
+        </w:drawing>
+      </w:r>
+    </w:p>
+    <w:p>
+      <w:pPr>
+        <w:pStyle w:val="Descripcin"/>
+        <w:ind w:left="780" w:firstLine="636"/>
+        <w:jc w:val="center"/>
+      </w:pPr>
+      <w:r>
+        <w:t>Ilustración 13 - Información SLA grupo G2-22</w:t>
       </w:r>
     </w:p>
     <w:p>
@@ -3846,7 +5728,7 @@
                     <pic:cNvPicPr/>
                   </pic:nvPicPr>
                   <pic:blipFill rotWithShape="1">
-                    <a:blip r:embed="rId16">
+                    <a:blip r:embed="rId22">
                       <a:extLst>
                         <a:ext uri="{28A0092B-C50C-407E-A947-70E740481C1C}">
                           <a14:useLocalDpi xmlns:a14="http://schemas.microsoft.com/office/drawing/2010/main" val="0"/>
@@ -3887,7 +5769,7 @@
         <w:jc w:val="center"/>
       </w:pPr>
       <w:r>
-        <w:t>Ilustración 11 - Información SLA grupo G2-22</w:t>
+        <w:t>Ilustración 14 - Información SLA grupo G2-22</w:t>
       </w:r>
     </w:p>
     <w:p>
@@ -3899,13 +5781,14 @@
           <w:color w:val="808080" w:themeColor="background1" w:themeShade="80"/>
         </w:rPr>
       </w:pPr>
+      <w:bookmarkStart w:id="25" w:name="_Toc71940402"/>
       <w:r>
         <w:rPr>
           <w:color w:val="808080" w:themeColor="background1" w:themeShade="80"/>
         </w:rPr>
-        <w:lastRenderedPageBreak/>
         <w:t>Contrato del servicio ofrecido</w:t>
       </w:r>
+      <w:bookmarkEnd w:id="25"/>
     </w:p>
     <w:p>
       <w:pPr>
@@ -3949,10 +5832,7 @@
         <w:t xml:space="preserve"> Este contrato se asociará al servicio anteriormente creado. </w:t>
       </w:r>
       <w:r>
-        <w:t>Se añadirán los siguientes atributos obligatoriamente: nombre</w:t>
-      </w:r>
-      <w:r>
-        <w:t xml:space="preserve">, </w:t>
+        <w:t xml:space="preserve">Se añadirán los siguientes atributos obligatoriamente: nombre, </w:t>
       </w:r>
       <w:r>
         <w:t>organización,</w:t>
@@ -3961,10 +5841,7 @@
         <w:t xml:space="preserve"> </w:t>
       </w:r>
       <w:r>
-        <w:t>proveedor, estatus y tipo de contrato</w:t>
-      </w:r>
-      <w:r>
-        <w:t>.</w:t>
+        <w:t>proveedor, estatus y tipo de contrato.</w:t>
       </w:r>
       <w:r>
         <w:t xml:space="preserve"> </w:t>
@@ -3984,6 +5861,7 @@
           <w:noProof/>
           <w14:ligatures w14:val="none"/>
         </w:rPr>
+        <w:lastRenderedPageBreak/>
         <w:drawing>
           <wp:inline distT="0" distB="0" distL="0" distR="0" wp14:anchorId="18A6DCE3" wp14:editId="143C37DF">
             <wp:extent cx="3623921" cy="3829050"/>
@@ -4000,7 +5878,7 @@
                     <pic:cNvPicPr/>
                   </pic:nvPicPr>
                   <pic:blipFill rotWithShape="1">
-                    <a:blip r:embed="rId17">
+                    <a:blip r:embed="rId23">
                       <a:extLst>
                         <a:ext uri="{28A0092B-C50C-407E-A947-70E740481C1C}">
                           <a14:useLocalDpi xmlns:a14="http://schemas.microsoft.com/office/drawing/2010/main" val="0"/>
@@ -4041,77 +5919,20 @@
         <w:jc w:val="center"/>
       </w:pPr>
       <w:r>
-        <w:t>Ilustración 1</w:t>
-      </w:r>
-      <w:r>
-        <w:t>2</w:t>
-      </w:r>
-      <w:r>
-        <w:t xml:space="preserve"> - Información </w:t>
-      </w:r>
-      <w:r>
-        <w:t>contrato con el cliente</w:t>
-      </w:r>
-      <w:r>
-        <w:t xml:space="preserve"> </w:t>
-      </w:r>
-      <w:r>
-        <w:t>G2-2</w:t>
-      </w:r>
-      <w:r>
-        <w:t>3</w:t>
+        <w:t>Ilustración 15 - Información contrato con el cliente G2-23</w:t>
       </w:r>
     </w:p>
     <w:p>
       <w:pPr>
         <w:ind w:left="1416"/>
         <w:jc w:val="both"/>
-        <w:rPr>
-          <w:rFonts w:cstheme="minorHAnsi"/>
-        </w:rPr>
-      </w:pPr>
-    </w:p>
-    <w:p>
-      <w:pPr>
-        <w:ind w:left="1416"/>
-        <w:jc w:val="both"/>
-      </w:pPr>
-      <w:r>
-        <w:rPr>
-          <w:rFonts w:cstheme="minorHAnsi"/>
-        </w:rPr>
-        <w:t>Finalmente, se creará un Delivery Model con el nombre de la organización y asociándolo al cliente correspondiente.</w:t>
-      </w:r>
-      <w:r>
-        <w:rPr>
-          <w:rFonts w:cstheme="minorHAnsi"/>
-        </w:rPr>
-        <w:t xml:space="preserve"> </w:t>
-      </w:r>
-      <w:r>
-        <w:t xml:space="preserve">Se añadirán los siguientes atributos obligatoriamente: </w:t>
-      </w:r>
-      <w:r>
-        <w:t>nombre</w:t>
-      </w:r>
-      <w:r>
-        <w:t>.</w:t>
-      </w:r>
-      <w:r>
-        <w:t xml:space="preserve"> </w:t>
-      </w:r>
-      <w:r>
-        <w:t>El resto de los atributos serán opcionales.</w:t>
-      </w:r>
-    </w:p>
-    <w:p>
-      <w:pPr>
-        <w:ind w:left="1416"/>
-        <w:jc w:val="both"/>
-        <w:rPr>
-          <w:rFonts w:cstheme="minorHAnsi"/>
-        </w:rPr>
-      </w:pPr>
+      </w:pPr>
+      <w:r>
+        <w:t xml:space="preserve">Finalmente, se creará un Delivery Model con el nombre de la organización y asociándolo al cliente correspondiente. </w:t>
+      </w:r>
+      <w:r>
+        <w:t>Se añadirán los siguientes atributos obligatoriamente: nombre. El resto de los atributos serán opcionales.</w:t>
+      </w:r>
     </w:p>
     <w:p>
       <w:pPr>
@@ -4141,7 +5962,7 @@
                     <pic:cNvPicPr/>
                   </pic:nvPicPr>
                   <pic:blipFill rotWithShape="1">
-                    <a:blip r:embed="rId18">
+                    <a:blip r:embed="rId24">
                       <a:extLst>
                         <a:ext uri="{28A0092B-C50C-407E-A947-70E740481C1C}">
                           <a14:useLocalDpi xmlns:a14="http://schemas.microsoft.com/office/drawing/2010/main" val="0"/>
@@ -4182,33 +6003,1078 @@
         <w:jc w:val="center"/>
       </w:pPr>
       <w:r>
-        <w:t>Ilustración 1</w:t>
-      </w:r>
-      <w:r>
-        <w:t>3</w:t>
-      </w:r>
-      <w:r>
-        <w:t xml:space="preserve"> - Información </w:t>
-      </w:r>
-      <w:r>
-        <w:t>Delivery Model</w:t>
-      </w:r>
-      <w:r>
-        <w:t xml:space="preserve"> G2-2</w:t>
-      </w:r>
-      <w:r>
-        <w:t>2</w:t>
+        <w:t>Ilustración 16 - Información Delivery Model G2-22</w:t>
       </w:r>
     </w:p>
     <w:p>
       <w:pPr>
         <w:pStyle w:val="Descripcin"/>
         <w:jc w:val="center"/>
-        <w:rPr>
-          <w:rFonts w:cstheme="minorHAnsi"/>
-        </w:rPr>
-      </w:pPr>
-    </w:p>
+      </w:pPr>
+    </w:p>
+    <w:p>
+      <w:pPr>
+        <w:pStyle w:val="Ttulo3"/>
+      </w:pPr>
+      <w:bookmarkStart w:id="26" w:name="_Toc71940403"/>
+      <w:r>
+        <w:rPr>
+          <w:rFonts w:ascii="Calibri Light" w:eastAsia="Calibri Light" w:hAnsi="Calibri Light" w:cs="Calibri Light"/>
+        </w:rPr>
+        <w:t>Exportación de la CMDB</w:t>
+      </w:r>
+      <w:bookmarkEnd w:id="26"/>
+    </w:p>
+    <w:p>
+      <w:pPr>
+        <w:ind w:firstLine="636"/>
+        <w:jc w:val="both"/>
+      </w:pPr>
+      <w:r>
+        <w:rPr>
+          <w:rFonts w:ascii="Calibri" w:eastAsia="Calibri" w:hAnsi="Calibri" w:cs="Calibri"/>
+        </w:rPr>
+        <w:t>iTop nos permite a través de la propia herramienta exportar la documentación que creamos oportuna permitiéndonos tener en distintos formatos los datos que hemos ido introduciendo en la CMDB cómo por ejemplo puede ser los CIs, los Customer Contracts, los Provider Contracts, los Services…</w:t>
+      </w:r>
+    </w:p>
+    <w:p>
+      <w:pPr>
+        <w:ind w:firstLine="636"/>
+        <w:jc w:val="both"/>
+      </w:pPr>
+      <w:r>
+        <w:rPr>
+          <w:rFonts w:ascii="Calibri" w:eastAsia="Calibri" w:hAnsi="Calibri" w:cs="Calibri"/>
+        </w:rPr>
+        <w:t xml:space="preserve"> </w:t>
+      </w:r>
+    </w:p>
+    <w:p>
+      <w:pPr>
+        <w:ind w:firstLine="636"/>
+        <w:jc w:val="both"/>
+      </w:pPr>
+      <w:r>
+        <w:rPr>
+          <w:rFonts w:ascii="Calibri" w:eastAsia="Calibri" w:hAnsi="Calibri" w:cs="Calibri"/>
+        </w:rPr>
+        <w:t xml:space="preserve">Nos da la posibilidad de exportar los datos en tres formatos distintos los cuáles son CSV, Excel y PDF. Simplemente los pasos a seguir son pulsar sobre el botón con el icono de la llave </w:t>
+      </w:r>
+      <w:r>
+        <w:rPr>
+          <w:rFonts w:ascii="Calibri" w:eastAsia="Calibri" w:hAnsi="Calibri" w:cs="Calibri"/>
+        </w:rPr>
+        <w:lastRenderedPageBreak/>
+        <w:t>inglesa y posteriormente seleccionar el formato que deseamos obtener. Podemos observar el icono en la parte posterior derecha de la siguiente imagen.</w:t>
+      </w:r>
+    </w:p>
+    <w:p>
+      <w:pPr>
+        <w:ind w:firstLine="636"/>
+        <w:jc w:val="both"/>
+        <w:rPr>
+          <w:rFonts w:ascii="Calibri" w:eastAsia="Yu Mincho" w:hAnsi="Calibri" w:cs="Arial"/>
+        </w:rPr>
+      </w:pPr>
+    </w:p>
+    <w:p>
+      <w:pPr>
+        <w:ind w:firstLine="636"/>
+        <w:jc w:val="both"/>
+        <w:rPr>
+          <w:rFonts w:ascii="Calibri" w:eastAsia="Yu Mincho" w:hAnsi="Calibri" w:cs="Arial"/>
+        </w:rPr>
+      </w:pPr>
+    </w:p>
+    <w:p>
+      <w:r>
+        <w:rPr>
+          <w:noProof/>
+        </w:rPr>
+        <w:drawing>
+          <wp:inline distT="0" distB="0" distL="0" distR="0" wp14:anchorId="4806322D" wp14:editId="560CC381">
+            <wp:extent cx="5391152" cy="1590675"/>
+            <wp:effectExtent l="0" t="0" r="0" b="0"/>
+            <wp:docPr id="1357886115" name="Imagen 1357886115"/>
+            <wp:cNvGraphicFramePr>
+              <a:graphicFrameLocks xmlns:a="http://schemas.openxmlformats.org/drawingml/2006/main" noChangeAspect="1"/>
+            </wp:cNvGraphicFramePr>
+            <a:graphic xmlns:a="http://schemas.openxmlformats.org/drawingml/2006/main">
+              <a:graphicData uri="http://schemas.openxmlformats.org/drawingml/2006/picture">
+                <pic:pic xmlns:pic="http://schemas.openxmlformats.org/drawingml/2006/picture">
+                  <pic:nvPicPr>
+                    <pic:cNvPr id="0" name="Imagen 1357886115"/>
+                    <pic:cNvPicPr/>
+                  </pic:nvPicPr>
+                  <pic:blipFill>
+                    <a:blip r:embed="rId25">
+                      <a:extLst>
+                        <a:ext uri="{28A0092B-C50C-407E-A947-70E740481C1C}">
+                          <a14:useLocalDpi xmlns:a14="http://schemas.microsoft.com/office/drawing/2010/main" val="0"/>
+                        </a:ext>
+                      </a:extLst>
+                    </a:blip>
+                    <a:stretch>
+                      <a:fillRect/>
+                    </a:stretch>
+                  </pic:blipFill>
+                  <pic:spPr>
+                    <a:xfrm>
+                      <a:off x="0" y="0"/>
+                      <a:ext cx="5391152" cy="1590675"/>
+                    </a:xfrm>
+                    <a:prstGeom prst="rect">
+                      <a:avLst/>
+                    </a:prstGeom>
+                  </pic:spPr>
+                </pic:pic>
+              </a:graphicData>
+            </a:graphic>
+          </wp:inline>
+        </w:drawing>
+      </w:r>
+    </w:p>
+    <w:p/>
+    <w:p/>
+    <w:p/>
+    <w:p/>
+    <w:p/>
+    <w:p/>
+    <w:p>
+      <w:r>
+        <w:rPr>
+          <w:noProof/>
+        </w:rPr>
+        <w:drawing>
+          <wp:inline distT="0" distB="0" distL="0" distR="0" wp14:anchorId="727EF9AD" wp14:editId="00AA8397">
+            <wp:extent cx="5391152" cy="2752725"/>
+            <wp:effectExtent l="0" t="0" r="0" b="0"/>
+            <wp:docPr id="156481430" name="Imagen 156481430"/>
+            <wp:cNvGraphicFramePr>
+              <a:graphicFrameLocks xmlns:a="http://schemas.openxmlformats.org/drawingml/2006/main" noChangeAspect="1"/>
+            </wp:cNvGraphicFramePr>
+            <a:graphic xmlns:a="http://schemas.openxmlformats.org/drawingml/2006/main">
+              <a:graphicData uri="http://schemas.openxmlformats.org/drawingml/2006/picture">
+                <pic:pic xmlns:pic="http://schemas.openxmlformats.org/drawingml/2006/picture">
+                  <pic:nvPicPr>
+                    <pic:cNvPr id="0" name="Imagen 156481430"/>
+                    <pic:cNvPicPr/>
+                  </pic:nvPicPr>
+                  <pic:blipFill>
+                    <a:blip r:embed="rId26">
+                      <a:extLst>
+                        <a:ext uri="{28A0092B-C50C-407E-A947-70E740481C1C}">
+                          <a14:useLocalDpi xmlns:a14="http://schemas.microsoft.com/office/drawing/2010/main" val="0"/>
+                        </a:ext>
+                      </a:extLst>
+                    </a:blip>
+                    <a:stretch>
+                      <a:fillRect/>
+                    </a:stretch>
+                  </pic:blipFill>
+                  <pic:spPr>
+                    <a:xfrm>
+                      <a:off x="0" y="0"/>
+                      <a:ext cx="5391152" cy="2752725"/>
+                    </a:xfrm>
+                    <a:prstGeom prst="rect">
+                      <a:avLst/>
+                    </a:prstGeom>
+                  </pic:spPr>
+                </pic:pic>
+              </a:graphicData>
+            </a:graphic>
+          </wp:inline>
+        </w:drawing>
+      </w:r>
+    </w:p>
+    <w:p/>
+    <w:p>
+      <w:pPr>
+        <w:ind w:firstLine="636"/>
+        <w:jc w:val="both"/>
+      </w:pPr>
+      <w:r>
+        <w:rPr>
+          <w:rFonts w:ascii="Calibri" w:eastAsia="Calibri" w:hAnsi="Calibri" w:cs="Calibri"/>
+        </w:rPr>
+        <w:t>En la imagen anterior podemos observar las distintas opciones que podemos seleccionar cuándo queremos exportar datos en este caso el formato deseado es el formato CSV. Nos deja elegir el carácter separador, el carácter cualificador del texto, la localización o el formato de la fecha entre otras opciones.</w:t>
+      </w:r>
+    </w:p>
+    <w:p>
+      <w:pPr>
+        <w:ind w:firstLine="636"/>
+        <w:jc w:val="both"/>
+      </w:pPr>
+      <w:r>
+        <w:rPr>
+          <w:rFonts w:ascii="Calibri" w:eastAsia="Calibri" w:hAnsi="Calibri" w:cs="Calibri"/>
+        </w:rPr>
+        <w:t>Además,</w:t>
+      </w:r>
+      <w:r>
+        <w:rPr>
+          <w:rFonts w:ascii="Calibri" w:eastAsia="Calibri" w:hAnsi="Calibri" w:cs="Calibri"/>
+        </w:rPr>
+        <w:t xml:space="preserve"> otra opción bastante buena es que nos deja seleccionar las columnas que nosotros elijamos o establecer un orden predeterminado.</w:t>
+      </w:r>
+    </w:p>
+    <w:p/>
+    <w:p/>
+    <w:p/>
+    <w:p/>
+    <w:p/>
+    <w:p/>
+    <w:p/>
+    <w:p/>
+    <w:p/>
+    <w:p/>
+    <w:p/>
+    <w:p/>
+    <w:p/>
+    <w:p/>
+    <w:p/>
+    <w:p/>
+    <w:p/>
+    <w:p>
+      <w:pPr>
+        <w:ind w:firstLine="636"/>
+        <w:jc w:val="both"/>
+      </w:pPr>
+    </w:p>
+    <w:p>
+      <w:pPr>
+        <w:pStyle w:val="Ttulo3"/>
+        <w:ind w:left="0"/>
+      </w:pPr>
+      <w:bookmarkStart w:id="27" w:name="_Toc71875705"/>
+      <w:bookmarkStart w:id="28" w:name="_Toc71940404"/>
+      <w:r>
+        <w:t>Listado del software almacenado en la DSL</w:t>
+      </w:r>
+      <w:bookmarkEnd w:id="27"/>
+      <w:bookmarkEnd w:id="28"/>
+    </w:p>
+    <w:p>
+      <w:pPr>
+        <w:jc w:val="both"/>
+      </w:pPr>
+      <w:r>
+        <w:tab/>
+        <w:t>El software almacenado en la DSL se mostrará dividiéndolo en dos grupos, el software que es común a todos los PC’s y el software específico de cada PC.</w:t>
+      </w:r>
+    </w:p>
+    <w:p>
+      <w:pPr>
+        <w:jc w:val="both"/>
+      </w:pPr>
+      <w:r>
+        <w:tab/>
+        <w:t>A continuación, se mostrará el software en común que está instalado en todos los PC’s almacenados en la CMDB:</w:t>
+      </w:r>
+    </w:p>
+    <w:p>
+      <w:pPr>
+        <w:pStyle w:val="Prrafodelista"/>
+        <w:numPr>
+          <w:ilvl w:val="0"/>
+          <w:numId w:val="1"/>
+        </w:numPr>
+        <w:jc w:val="both"/>
+      </w:pPr>
+      <w:r>
+        <w:t>Git (Git 2021)</w:t>
+      </w:r>
+    </w:p>
+    <w:p>
+      <w:pPr>
+        <w:pStyle w:val="Prrafodelista"/>
+        <w:numPr>
+          <w:ilvl w:val="0"/>
+          <w:numId w:val="1"/>
+        </w:numPr>
+        <w:jc w:val="both"/>
+      </w:pPr>
+      <w:r>
+        <w:t xml:space="preserve">Word </w:t>
+      </w:r>
+      <w:r>
+        <w:t>(Microsoft Word 2021)</w:t>
+      </w:r>
+    </w:p>
+    <w:p>
+      <w:pPr>
+        <w:pStyle w:val="Prrafodelista"/>
+        <w:numPr>
+          <w:ilvl w:val="0"/>
+          <w:numId w:val="1"/>
+        </w:numPr>
+        <w:jc w:val="both"/>
+      </w:pPr>
+      <w:r>
+        <w:t>Java (Development Kit 1.8.0_281)</w:t>
+      </w:r>
+    </w:p>
+    <w:p>
+      <w:pPr>
+        <w:pStyle w:val="Prrafodelista"/>
+        <w:numPr>
+          <w:ilvl w:val="0"/>
+          <w:numId w:val="1"/>
+        </w:numPr>
+        <w:jc w:val="both"/>
+      </w:pPr>
+      <w:r>
+        <w:t>Maven (</w:t>
+      </w:r>
+      <w:r>
+        <w:t>Apache Maven 3.6.3</w:t>
+      </w:r>
+      <w:r>
+        <w:t>)</w:t>
+      </w:r>
+    </w:p>
+    <w:p>
+      <w:pPr>
+        <w:pStyle w:val="Prrafodelista"/>
+        <w:numPr>
+          <w:ilvl w:val="0"/>
+          <w:numId w:val="1"/>
+        </w:numPr>
+        <w:jc w:val="both"/>
+      </w:pPr>
+      <w:r>
+        <w:t>Toggle (Toggl Track 7.5)</w:t>
+      </w:r>
+    </w:p>
+    <w:p>
+      <w:pPr>
+        <w:ind w:firstLine="636"/>
+        <w:jc w:val="both"/>
+      </w:pPr>
+      <w:r>
+        <w:t>Para cada PC hay software específico, que no está presente en todos los PC’s almacenados en la CMDB, y es el siguiente:</w:t>
+      </w:r>
+    </w:p>
+    <w:p>
+      <w:pPr>
+        <w:ind w:firstLine="636"/>
+        <w:jc w:val="center"/>
+      </w:pPr>
+    </w:p>
+    <w:tbl>
+      <w:tblPr>
+        <w:tblStyle w:val="Tablaconcuadrcula"/>
+        <w:tblW w:w="0" w:type="auto"/>
+        <w:tblInd w:w="72" w:type="dxa"/>
+        <w:tblLook w:val="04A0" w:firstRow="1" w:lastRow="0" w:firstColumn="1" w:lastColumn="0" w:noHBand="0" w:noVBand="1"/>
+      </w:tblPr>
+      <w:tblGrid>
+        <w:gridCol w:w="4211"/>
+        <w:gridCol w:w="4211"/>
+      </w:tblGrid>
+      <w:tr>
+        <w:tc>
+          <w:tcPr>
+            <w:tcW w:w="4211" w:type="dxa"/>
+            <w:shd w:val="clear" w:color="auto" w:fill="F4B083" w:themeFill="accent2" w:themeFillTint="99"/>
+          </w:tcPr>
+          <w:p>
+            <w:pPr>
+              <w:ind w:left="0"/>
+              <w:jc w:val="center"/>
+              <w:rPr>
+                <w:b/>
+                <w:bCs/>
+              </w:rPr>
+            </w:pPr>
+            <w:r>
+              <w:rPr>
+                <w:b/>
+                <w:bCs/>
+              </w:rPr>
+              <w:t>PC Carmen M</w:t>
+            </w:r>
+            <w:r>
+              <w:rPr>
+                <w:b/>
+                <w:bCs/>
+              </w:rPr>
+              <w:t>ª</w:t>
+            </w:r>
+          </w:p>
+        </w:tc>
+        <w:tc>
+          <w:tcPr>
+            <w:tcW w:w="4211" w:type="dxa"/>
+            <w:shd w:val="clear" w:color="auto" w:fill="F4B083" w:themeFill="accent2" w:themeFillTint="99"/>
+          </w:tcPr>
+          <w:p>
+            <w:pPr>
+              <w:ind w:left="0"/>
+              <w:jc w:val="center"/>
+              <w:rPr>
+                <w:b/>
+                <w:bCs/>
+              </w:rPr>
+            </w:pPr>
+            <w:r>
+              <w:rPr>
+                <w:b/>
+                <w:bCs/>
+              </w:rPr>
+              <w:t>PC Enrique</w:t>
+            </w:r>
+          </w:p>
+        </w:tc>
+      </w:tr>
+      <w:tr>
+        <w:tc>
+          <w:tcPr>
+            <w:tcW w:w="4211" w:type="dxa"/>
+            <w:shd w:val="clear" w:color="auto" w:fill="FBE4D5" w:themeFill="accent2" w:themeFillTint="33"/>
+          </w:tcPr>
+          <w:p>
+            <w:pPr>
+              <w:pStyle w:val="Prrafodelista"/>
+              <w:numPr>
+                <w:ilvl w:val="0"/>
+                <w:numId w:val="1"/>
+              </w:numPr>
+              <w:jc w:val="both"/>
+            </w:pPr>
+            <w:r>
+              <w:t>Discord</w:t>
+            </w:r>
+            <w:r>
+              <w:t xml:space="preserve"> </w:t>
+            </w:r>
+            <w:r>
+              <w:t>(Discord 84265)</w:t>
+            </w:r>
+          </w:p>
+          <w:p>
+            <w:pPr>
+              <w:pStyle w:val="Prrafodelista"/>
+              <w:numPr>
+                <w:ilvl w:val="0"/>
+                <w:numId w:val="1"/>
+              </w:numPr>
+              <w:jc w:val="both"/>
+            </w:pPr>
+            <w:r>
+              <w:t>GitHub (GitHub Desktop 2.8.1)</w:t>
+            </w:r>
+          </w:p>
+          <w:p>
+            <w:pPr>
+              <w:pStyle w:val="Prrafodelista"/>
+              <w:numPr>
+                <w:ilvl w:val="0"/>
+                <w:numId w:val="1"/>
+              </w:numPr>
+              <w:jc w:val="both"/>
+            </w:pPr>
+            <w:r>
+              <w:t>IDE (Eclipse 2020-06)</w:t>
+            </w:r>
+          </w:p>
+          <w:p>
+            <w:pPr>
+              <w:pStyle w:val="Prrafodelista"/>
+              <w:numPr>
+                <w:ilvl w:val="0"/>
+                <w:numId w:val="1"/>
+              </w:numPr>
+              <w:jc w:val="both"/>
+            </w:pPr>
+            <w:r>
+              <w:t>Navegador (Mozilla Firefox 85.0)</w:t>
+            </w:r>
+          </w:p>
+        </w:tc>
+        <w:tc>
+          <w:tcPr>
+            <w:tcW w:w="4211" w:type="dxa"/>
+            <w:shd w:val="clear" w:color="auto" w:fill="FBE4D5" w:themeFill="accent2" w:themeFillTint="33"/>
+          </w:tcPr>
+          <w:p>
+            <w:pPr>
+              <w:pStyle w:val="Prrafodelista"/>
+              <w:numPr>
+                <w:ilvl w:val="0"/>
+                <w:numId w:val="1"/>
+              </w:numPr>
+              <w:jc w:val="both"/>
+            </w:pPr>
+            <w:r>
+              <w:t>Discord (Discord 84632)</w:t>
+            </w:r>
+          </w:p>
+          <w:p>
+            <w:pPr>
+              <w:pStyle w:val="Prrafodelista"/>
+              <w:numPr>
+                <w:ilvl w:val="0"/>
+                <w:numId w:val="1"/>
+              </w:numPr>
+              <w:jc w:val="both"/>
+            </w:pPr>
+            <w:r>
+              <w:t>Git Bash (Git Bash 2.31.1)</w:t>
+            </w:r>
+          </w:p>
+          <w:p>
+            <w:pPr>
+              <w:pStyle w:val="Prrafodelista"/>
+              <w:numPr>
+                <w:ilvl w:val="0"/>
+                <w:numId w:val="1"/>
+              </w:numPr>
+              <w:jc w:val="both"/>
+            </w:pPr>
+            <w:r>
+              <w:t>IDE (Eclipse 2021-03)</w:t>
+            </w:r>
+          </w:p>
+          <w:p>
+            <w:pPr>
+              <w:pStyle w:val="Prrafodelista"/>
+              <w:numPr>
+                <w:ilvl w:val="0"/>
+                <w:numId w:val="1"/>
+              </w:numPr>
+              <w:jc w:val="both"/>
+            </w:pPr>
+            <w:r>
+              <w:t>Navegador (Microsoft Edge 90.0.818.56)</w:t>
+            </w:r>
+          </w:p>
+          <w:p>
+            <w:pPr>
+              <w:pStyle w:val="Prrafodelista"/>
+              <w:numPr>
+                <w:ilvl w:val="0"/>
+                <w:numId w:val="1"/>
+              </w:numPr>
+              <w:jc w:val="both"/>
+            </w:pPr>
+            <w:r>
+              <w:t>Visual Code Studio (Visual Studio Code 1.56.0)</w:t>
+            </w:r>
+          </w:p>
+        </w:tc>
+      </w:tr>
+      <w:tr>
+        <w:tc>
+          <w:tcPr>
+            <w:tcW w:w="4211" w:type="dxa"/>
+            <w:shd w:val="clear" w:color="auto" w:fill="F4B083" w:themeFill="accent2" w:themeFillTint="99"/>
+          </w:tcPr>
+          <w:p>
+            <w:pPr>
+              <w:ind w:left="0"/>
+              <w:jc w:val="center"/>
+              <w:rPr>
+                <w:b/>
+                <w:bCs/>
+              </w:rPr>
+            </w:pPr>
+            <w:r>
+              <w:rPr>
+                <w:b/>
+                <w:bCs/>
+              </w:rPr>
+              <w:t>PC Javi Martínez</w:t>
+            </w:r>
+          </w:p>
+        </w:tc>
+        <w:tc>
+          <w:tcPr>
+            <w:tcW w:w="4211" w:type="dxa"/>
+            <w:shd w:val="clear" w:color="auto" w:fill="F4B083" w:themeFill="accent2" w:themeFillTint="99"/>
+          </w:tcPr>
+          <w:p>
+            <w:pPr>
+              <w:ind w:left="0"/>
+              <w:jc w:val="center"/>
+              <w:rPr>
+                <w:b/>
+                <w:bCs/>
+              </w:rPr>
+            </w:pPr>
+            <w:r>
+              <w:rPr>
+                <w:b/>
+                <w:bCs/>
+              </w:rPr>
+              <w:t>PC José Carlos</w:t>
+            </w:r>
+          </w:p>
+        </w:tc>
+      </w:tr>
+      <w:tr>
+        <w:tc>
+          <w:tcPr>
+            <w:tcW w:w="4211" w:type="dxa"/>
+            <w:shd w:val="clear" w:color="auto" w:fill="FBE4D5" w:themeFill="accent2" w:themeFillTint="33"/>
+          </w:tcPr>
+          <w:p>
+            <w:pPr>
+              <w:pStyle w:val="Prrafodelista"/>
+              <w:numPr>
+                <w:ilvl w:val="0"/>
+                <w:numId w:val="1"/>
+              </w:numPr>
+              <w:jc w:val="both"/>
+            </w:pPr>
+            <w:r>
+              <w:t>Discord (Discord 84265)</w:t>
+            </w:r>
+          </w:p>
+          <w:p>
+            <w:pPr>
+              <w:pStyle w:val="Prrafodelista"/>
+              <w:numPr>
+                <w:ilvl w:val="0"/>
+                <w:numId w:val="1"/>
+              </w:numPr>
+              <w:jc w:val="both"/>
+              <w:rPr>
+                <w:lang w:val="en-US"/>
+              </w:rPr>
+            </w:pPr>
+            <w:r>
+              <w:rPr>
+                <w:lang w:val="en-US"/>
+              </w:rPr>
+              <w:lastRenderedPageBreak/>
+              <w:t>Firefox Developer (Firefox Developer Edition 89.0b10 (64-bit))</w:t>
+            </w:r>
+          </w:p>
+          <w:p>
+            <w:pPr>
+              <w:pStyle w:val="Prrafodelista"/>
+              <w:numPr>
+                <w:ilvl w:val="0"/>
+                <w:numId w:val="1"/>
+              </w:numPr>
+              <w:jc w:val="both"/>
+            </w:pPr>
+            <w:r>
+              <w:t>GitHub (GitHub Desktop 2.8.1)</w:t>
+            </w:r>
+          </w:p>
+          <w:p>
+            <w:pPr>
+              <w:pStyle w:val="Prrafodelista"/>
+              <w:numPr>
+                <w:ilvl w:val="0"/>
+                <w:numId w:val="1"/>
+              </w:numPr>
+              <w:jc w:val="both"/>
+            </w:pPr>
+            <w:r>
+              <w:t>IDE (Eclipse 2020-06)</w:t>
+            </w:r>
+          </w:p>
+          <w:p>
+            <w:pPr>
+              <w:pStyle w:val="Prrafodelista"/>
+              <w:numPr>
+                <w:ilvl w:val="0"/>
+                <w:numId w:val="1"/>
+              </w:numPr>
+              <w:jc w:val="both"/>
+            </w:pPr>
+            <w:r>
+              <w:t>Navegador (Microsoft Edge 90.0.818.56</w:t>
+            </w:r>
+          </w:p>
+        </w:tc>
+        <w:tc>
+          <w:tcPr>
+            <w:tcW w:w="4211" w:type="dxa"/>
+            <w:shd w:val="clear" w:color="auto" w:fill="FBE4D5" w:themeFill="accent2" w:themeFillTint="33"/>
+          </w:tcPr>
+          <w:p>
+            <w:pPr>
+              <w:pStyle w:val="Prrafodelista"/>
+              <w:numPr>
+                <w:ilvl w:val="0"/>
+                <w:numId w:val="1"/>
+              </w:numPr>
+              <w:jc w:val="both"/>
+            </w:pPr>
+            <w:r>
+              <w:lastRenderedPageBreak/>
+              <w:t>Discord (Discord 83364)</w:t>
+            </w:r>
+          </w:p>
+          <w:p>
+            <w:pPr>
+              <w:pStyle w:val="Prrafodelista"/>
+              <w:numPr>
+                <w:ilvl w:val="0"/>
+                <w:numId w:val="1"/>
+              </w:numPr>
+              <w:jc w:val="both"/>
+            </w:pPr>
+            <w:r>
+              <w:lastRenderedPageBreak/>
+              <w:t>IDE (Eclipse 2020-03)</w:t>
+            </w:r>
+          </w:p>
+          <w:p>
+            <w:pPr>
+              <w:pStyle w:val="Prrafodelista"/>
+              <w:numPr>
+                <w:ilvl w:val="0"/>
+                <w:numId w:val="1"/>
+              </w:numPr>
+              <w:jc w:val="both"/>
+            </w:pPr>
+            <w:r>
+              <w:t xml:space="preserve">Navegador </w:t>
+            </w:r>
+          </w:p>
+        </w:tc>
+      </w:tr>
+      <w:tr>
+        <w:tc>
+          <w:tcPr>
+            <w:tcW w:w="8422" w:type="dxa"/>
+            <w:gridSpan w:val="2"/>
+            <w:shd w:val="clear" w:color="auto" w:fill="F4B083" w:themeFill="accent2" w:themeFillTint="99"/>
+          </w:tcPr>
+          <w:p>
+            <w:pPr>
+              <w:ind w:left="0"/>
+              <w:jc w:val="center"/>
+              <w:rPr>
+                <w:b/>
+                <w:bCs/>
+              </w:rPr>
+            </w:pPr>
+            <w:r>
+              <w:rPr>
+                <w:b/>
+                <w:bCs/>
+              </w:rPr>
+              <w:lastRenderedPageBreak/>
+              <w:t>PC Rafael Ángel</w:t>
+            </w:r>
+          </w:p>
+        </w:tc>
+      </w:tr>
+      <w:tr>
+        <w:tc>
+          <w:tcPr>
+            <w:tcW w:w="8422" w:type="dxa"/>
+            <w:gridSpan w:val="2"/>
+            <w:shd w:val="clear" w:color="auto" w:fill="FBE4D5" w:themeFill="accent2" w:themeFillTint="33"/>
+          </w:tcPr>
+          <w:p>
+            <w:pPr>
+              <w:pStyle w:val="Prrafodelista"/>
+              <w:numPr>
+                <w:ilvl w:val="0"/>
+                <w:numId w:val="1"/>
+              </w:numPr>
+              <w:jc w:val="both"/>
+            </w:pPr>
+            <w:r>
+              <w:t>Discord (Discord 84265)</w:t>
+            </w:r>
+          </w:p>
+          <w:p>
+            <w:pPr>
+              <w:pStyle w:val="Prrafodelista"/>
+              <w:numPr>
+                <w:ilvl w:val="0"/>
+                <w:numId w:val="1"/>
+              </w:numPr>
+              <w:jc w:val="both"/>
+            </w:pPr>
+            <w:r>
+              <w:t>GitHub (GitHub Desktop 2.8.1)</w:t>
+            </w:r>
+          </w:p>
+          <w:p>
+            <w:pPr>
+              <w:pStyle w:val="Prrafodelista"/>
+              <w:numPr>
+                <w:ilvl w:val="0"/>
+                <w:numId w:val="1"/>
+              </w:numPr>
+              <w:jc w:val="both"/>
+            </w:pPr>
+            <w:r>
+              <w:t>Google Chrome (Google Chrome 90.0.4430.93)</w:t>
+            </w:r>
+          </w:p>
+          <w:p>
+            <w:pPr>
+              <w:pStyle w:val="Prrafodelista"/>
+              <w:numPr>
+                <w:ilvl w:val="0"/>
+                <w:numId w:val="1"/>
+              </w:numPr>
+              <w:jc w:val="both"/>
+            </w:pPr>
+            <w:r>
+              <w:t>IDE (Eclipse 2019-6)</w:t>
+            </w:r>
+          </w:p>
+        </w:tc>
+      </w:tr>
+    </w:tbl>
+    <w:p>
+      <w:pPr>
+        <w:ind w:firstLine="636"/>
+      </w:pPr>
+    </w:p>
+    <w:p/>
+    <w:p/>
+    <w:p/>
+    <w:p/>
+    <w:p>
+      <w:pPr>
+        <w:pStyle w:val="Ttulo3"/>
+        <w:ind w:left="0"/>
+      </w:pPr>
+      <w:bookmarkStart w:id="29" w:name="_Toc71822905"/>
+      <w:bookmarkStart w:id="30" w:name="_Toc71875706"/>
+      <w:bookmarkStart w:id="31" w:name="_Toc71940405"/>
+      <w:r>
+        <w:t>Estimación del coste del software</w:t>
+      </w:r>
+      <w:bookmarkEnd w:id="29"/>
+      <w:bookmarkEnd w:id="30"/>
+      <w:bookmarkEnd w:id="31"/>
+    </w:p>
+    <w:p>
+      <w:pPr>
+        <w:jc w:val="both"/>
+      </w:pPr>
+      <w:r>
+        <w:tab/>
+        <w:t xml:space="preserve">Nuestro equipo de desarrollo usa tanto software con licencias de pago como licencias gratuitas, estas últimas no son necesarias para la estimación del coste del software, por lo que no serán nombradas, por tanto, se supondrá que para todos aquellos programas no mencionados su coste será de un total de 0€. </w:t>
+      </w:r>
+    </w:p>
+    <w:p>
+      <w:pPr>
+        <w:jc w:val="center"/>
+      </w:pPr>
+      <w:r>
+        <w:rPr>
+          <w:noProof/>
+          <w14:ligatures w14:val="none"/>
+        </w:rPr>
+        <w:drawing>
+          <wp:inline distT="0" distB="0" distL="0" distR="0" wp14:anchorId="750A8748" wp14:editId="2FF4D1C3">
+            <wp:extent cx="2143125" cy="3345180"/>
+            <wp:effectExtent l="0" t="0" r="9525" b="7620"/>
+            <wp:docPr id="2" name="Imagen 2"/>
+            <wp:cNvGraphicFramePr>
+              <a:graphicFrameLocks xmlns:a="http://schemas.openxmlformats.org/drawingml/2006/main" noChangeAspect="1"/>
+            </wp:cNvGraphicFramePr>
+            <a:graphic xmlns:a="http://schemas.openxmlformats.org/drawingml/2006/main">
+              <a:graphicData uri="http://schemas.openxmlformats.org/drawingml/2006/picture">
+                <pic:pic xmlns:pic="http://schemas.openxmlformats.org/drawingml/2006/picture">
+                  <pic:nvPicPr>
+                    <pic:cNvPr id="1" name=""/>
+                    <pic:cNvPicPr/>
+                  </pic:nvPicPr>
+                  <pic:blipFill rotWithShape="1">
+                    <a:blip r:embed="rId27"/>
+                    <a:srcRect b="48879"/>
+                    <a:stretch/>
+                  </pic:blipFill>
+                  <pic:spPr bwMode="auto">
+                    <a:xfrm>
+                      <a:off x="0" y="0"/>
+                      <a:ext cx="2143125" cy="3345180"/>
+                    </a:xfrm>
+                    <a:prstGeom prst="rect">
+                      <a:avLst/>
+                    </a:prstGeom>
+                    <a:ln>
+                      <a:noFill/>
+                    </a:ln>
+                    <a:extLst>
+                      <a:ext uri="{53640926-AAD7-44D8-BBD7-CCE9431645EC}">
+                        <a14:shadowObscured xmlns:a14="http://schemas.microsoft.com/office/drawing/2010/main"/>
+                      </a:ext>
+                    </a:extLst>
+                  </pic:spPr>
+                </pic:pic>
+              </a:graphicData>
+            </a:graphic>
+          </wp:inline>
+        </w:drawing>
+      </w:r>
+      <w:r>
+        <w:rPr>
+          <w:noProof/>
+          <w14:ligatures w14:val="none"/>
+        </w:rPr>
+        <w:drawing>
+          <wp:inline distT="0" distB="0" distL="0" distR="0" wp14:anchorId="5E200260" wp14:editId="0D08033B">
+            <wp:extent cx="2143125" cy="3276600"/>
+            <wp:effectExtent l="0" t="0" r="9525" b="0"/>
+            <wp:docPr id="10" name="Imagen 10"/>
+            <wp:cNvGraphicFramePr>
+              <a:graphicFrameLocks xmlns:a="http://schemas.openxmlformats.org/drawingml/2006/main" noChangeAspect="1"/>
+            </wp:cNvGraphicFramePr>
+            <a:graphic xmlns:a="http://schemas.openxmlformats.org/drawingml/2006/main">
+              <a:graphicData uri="http://schemas.openxmlformats.org/drawingml/2006/picture">
+                <pic:pic xmlns:pic="http://schemas.openxmlformats.org/drawingml/2006/picture">
+                  <pic:nvPicPr>
+                    <pic:cNvPr id="1" name=""/>
+                    <pic:cNvPicPr/>
+                  </pic:nvPicPr>
+                  <pic:blipFill rotWithShape="1">
+                    <a:blip r:embed="rId27"/>
+                    <a:srcRect l="-1067" t="49143" r="1067" b="785"/>
+                    <a:stretch/>
+                  </pic:blipFill>
+                  <pic:spPr bwMode="auto">
+                    <a:xfrm>
+                      <a:off x="0" y="0"/>
+                      <a:ext cx="2143125" cy="3276600"/>
+                    </a:xfrm>
+                    <a:prstGeom prst="rect">
+                      <a:avLst/>
+                    </a:prstGeom>
+                    <a:ln>
+                      <a:noFill/>
+                    </a:ln>
+                    <a:extLst>
+                      <a:ext uri="{53640926-AAD7-44D8-BBD7-CCE9431645EC}">
+                        <a14:shadowObscured xmlns:a14="http://schemas.microsoft.com/office/drawing/2010/main"/>
+                      </a:ext>
+                    </a:extLst>
+                  </pic:spPr>
+                </pic:pic>
+              </a:graphicData>
+            </a:graphic>
+          </wp:inline>
+        </w:drawing>
+      </w:r>
+    </w:p>
+    <w:p>
+      <w:pPr>
+        <w:ind w:left="0" w:firstLine="708"/>
+        <w:jc w:val="both"/>
+      </w:pPr>
+      <w:r>
+        <w:t xml:space="preserve">A continuación, se listarán los precios correspondientes al software de pago que está almacenado en la DSL, para obtener como resultado final una estimación total del coste del </w:t>
+      </w:r>
+      <w:r>
+        <w:lastRenderedPageBreak/>
+        <w:t xml:space="preserve">software usado durante el desarrollo. Al estar formado el equipo de desarrollo </w:t>
+      </w:r>
+      <w:r>
+        <w:rPr>
+          <w:b/>
+          <w:bCs/>
+        </w:rPr>
+        <w:t>PSG2-2021-G2-22</w:t>
+      </w:r>
+      <w:r>
+        <w:rPr>
+          <w:b/>
+          <w:bCs/>
+        </w:rPr>
+        <w:t xml:space="preserve"> </w:t>
+      </w:r>
+      <w:r>
+        <w:t>por 5 miembros el valor de cada licencia se multiplicará por 5. Las licencias son las siguientes:</w:t>
+      </w:r>
+    </w:p>
+    <w:p>
+      <w:pPr>
+        <w:ind w:left="0" w:firstLine="708"/>
+        <w:jc w:val="both"/>
+      </w:pPr>
+    </w:p>
+    <w:p>
+      <w:pPr>
+        <w:pStyle w:val="Prrafodelista"/>
+        <w:numPr>
+          <w:ilvl w:val="0"/>
+          <w:numId w:val="1"/>
+        </w:numPr>
+        <w:jc w:val="both"/>
+      </w:pPr>
+      <w:r>
+        <w:t xml:space="preserve">Licencia de Toggle: 18€ * 5 = </w:t>
+      </w:r>
+      <w:r>
+        <w:rPr>
+          <w:b/>
+          <w:bCs/>
+        </w:rPr>
+        <w:t>90€</w:t>
+      </w:r>
+    </w:p>
+    <w:p>
+      <w:pPr>
+        <w:pStyle w:val="Prrafodelista"/>
+        <w:numPr>
+          <w:ilvl w:val="0"/>
+          <w:numId w:val="1"/>
+        </w:numPr>
+        <w:jc w:val="both"/>
+      </w:pPr>
+      <w:r>
+        <w:t xml:space="preserve">Paquete de Microsoft Office: 202.8 * 5 = </w:t>
+      </w:r>
+      <w:r>
+        <w:rPr>
+          <w:b/>
+          <w:bCs/>
+        </w:rPr>
+        <w:t>1014€</w:t>
+      </w:r>
+    </w:p>
+    <w:p>
+      <w:pPr>
+        <w:pStyle w:val="Prrafodelista"/>
+        <w:ind w:left="1068"/>
+        <w:jc w:val="both"/>
+      </w:pPr>
+    </w:p>
+    <w:p>
+      <w:pPr>
+        <w:ind w:firstLine="636"/>
+        <w:jc w:val="both"/>
+      </w:pPr>
+      <w:r>
+        <w:t xml:space="preserve">Tras la información anteriormente dicha, se concluye que el coste estimado del software almacenado en la DSL es aproximadamente de </w:t>
+      </w:r>
+      <w:r>
+        <w:rPr>
+          <w:b/>
+          <w:bCs/>
+        </w:rPr>
+        <w:t>1104€</w:t>
+      </w:r>
+      <w:r>
+        <w:rPr>
+          <w:b/>
+          <w:bCs/>
+        </w:rPr>
+        <w:t xml:space="preserve"> </w:t>
+      </w:r>
+      <w:r>
+        <w:t>por año.</w:t>
+      </w:r>
+    </w:p>
+    <w:p/>
+    <w:p/>
+    <w:p/>
     <w:sectPr>
       <w:pgSz w:w="11906" w:h="16838"/>
       <w:pgMar w:top="1417" w:right="1701" w:bottom="1417" w:left="1701" w:header="708" w:footer="708" w:gutter="0"/>
@@ -4219,8 +7085,192 @@
 </w:document>
 </file>
 
+<file path=word/endnotes.xml><?xml version="1.0" encoding="utf-8"?>
+<w:endnotes xmlns:wpc="http://schemas.microsoft.com/office/word/2010/wordprocessingCanvas" xmlns:cx="http://schemas.microsoft.com/office/drawing/2014/chartex" xmlns:cx1="http://schemas.microsoft.com/office/drawing/2015/9/8/chartex" xmlns:cx2="http://schemas.microsoft.com/office/drawing/2015/10/21/chartex" xmlns:cx3="http://schemas.microsoft.com/office/drawing/2016/5/9/chartex" xmlns:cx4="http://schemas.microsoft.com/office/drawing/2016/5/10/chartex" xmlns:cx5="http://schemas.microsoft.com/office/drawing/2016/5/11/chartex" xmlns:cx6="http://schemas.microsoft.com/office/drawing/2016/5/12/chartex" xmlns:cx7="http://schemas.microsoft.com/office/drawing/2016/5/13/chartex" xmlns:cx8="http://schemas.microsoft.com/office/drawing/2016/5/14/chartex" xmlns:mc="http://schemas.openxmlformats.org/markup-compatibility/2006" xmlns:aink="http://schemas.microsoft.com/office/drawing/2016/ink" xmlns:am3d="http://schemas.microsoft.com/office/drawing/2017/model3d" xmlns:o="urn:schemas-microsoft-com:office:office" xmlns:r="http://schemas.openxmlformats.org/officeDocument/2006/relationships" xmlns:m="http://schemas.openxmlformats.org/officeDocument/2006/math" xmlns:v="urn:schemas-microsoft-com:vml" xmlns:wp14="http://schemas.microsoft.com/office/word/2010/wordprocessingDrawing" xmlns:wp="http://schemas.openxmlformats.org/drawingml/2006/wordprocessingDrawing" xmlns:w10="urn:schemas-microsoft-com:office:word" xmlns:w="http://schemas.openxmlformats.org/wordprocessingml/2006/main" xmlns:w14="http://schemas.microsoft.com/office/word/2010/wordml" xmlns:w15="http://schemas.microsoft.com/office/word/2012/wordml" xmlns:w16cex="http://schemas.microsoft.com/office/word/2018/wordml/cex" xmlns:w16cid="http://schemas.microsoft.com/office/word/2016/wordml/cid" xmlns:w16="http://schemas.microsoft.com/office/word/2018/wordml" xmlns:w16se="http://schemas.microsoft.com/office/word/2015/wordml/symex" xmlns:wpg="http://schemas.microsoft.com/office/word/2010/wordprocessingGroup" xmlns:wpi="http://schemas.microsoft.com/office/word/2010/wordprocessingInk" xmlns:wne="http://schemas.microsoft.com/office/word/2006/wordml" xmlns:wps="http://schemas.microsoft.com/office/word/2010/wordprocessingShape" mc:Ignorable="w14 w15 w16se w16cid w16 w16cex wp14">
+  <w:endnote w:type="separator" w:id="-1">
+    <w:p>
+      <w:pPr>
+        <w:spacing w:before="0"/>
+      </w:pPr>
+      <w:r>
+        <w:separator/>
+      </w:r>
+    </w:p>
+  </w:endnote>
+  <w:endnote w:type="continuationSeparator" w:id="0">
+    <w:p>
+      <w:pPr>
+        <w:spacing w:before="0"/>
+      </w:pPr>
+      <w:r>
+        <w:continuationSeparator/>
+      </w:r>
+    </w:p>
+  </w:endnote>
+  <w:endnote w:type="continuationNotice" w:id="1">
+    <w:p>
+      <w:pPr>
+        <w:spacing w:before="0"/>
+      </w:pPr>
+    </w:p>
+  </w:endnote>
+</w:endnotes>
+</file>
+
+<file path=word/footnotes.xml><?xml version="1.0" encoding="utf-8"?>
+<w:footnotes xmlns:wpc="http://schemas.microsoft.com/office/word/2010/wordprocessingCanvas" xmlns:cx="http://schemas.microsoft.com/office/drawing/2014/chartex" xmlns:cx1="http://schemas.microsoft.com/office/drawing/2015/9/8/chartex" xmlns:cx2="http://schemas.microsoft.com/office/drawing/2015/10/21/chartex" xmlns:cx3="http://schemas.microsoft.com/office/drawing/2016/5/9/chartex" xmlns:cx4="http://schemas.microsoft.com/office/drawing/2016/5/10/chartex" xmlns:cx5="http://schemas.microsoft.com/office/drawing/2016/5/11/chartex" xmlns:cx6="http://schemas.microsoft.com/office/drawing/2016/5/12/chartex" xmlns:cx7="http://schemas.microsoft.com/office/drawing/2016/5/13/chartex" xmlns:cx8="http://schemas.microsoft.com/office/drawing/2016/5/14/chartex" xmlns:mc="http://schemas.openxmlformats.org/markup-compatibility/2006" xmlns:aink="http://schemas.microsoft.com/office/drawing/2016/ink" xmlns:am3d="http://schemas.microsoft.com/office/drawing/2017/model3d" xmlns:o="urn:schemas-microsoft-com:office:office" xmlns:r="http://schemas.openxmlformats.org/officeDocument/2006/relationships" xmlns:m="http://schemas.openxmlformats.org/officeDocument/2006/math" xmlns:v="urn:schemas-microsoft-com:vml" xmlns:wp14="http://schemas.microsoft.com/office/word/2010/wordprocessingDrawing" xmlns:wp="http://schemas.openxmlformats.org/drawingml/2006/wordprocessingDrawing" xmlns:w10="urn:schemas-microsoft-com:office:word" xmlns:w="http://schemas.openxmlformats.org/wordprocessingml/2006/main" xmlns:w14="http://schemas.microsoft.com/office/word/2010/wordml" xmlns:w15="http://schemas.microsoft.com/office/word/2012/wordml" xmlns:w16cex="http://schemas.microsoft.com/office/word/2018/wordml/cex" xmlns:w16cid="http://schemas.microsoft.com/office/word/2016/wordml/cid" xmlns:w16="http://schemas.microsoft.com/office/word/2018/wordml" xmlns:w16se="http://schemas.microsoft.com/office/word/2015/wordml/symex" xmlns:wpg="http://schemas.microsoft.com/office/word/2010/wordprocessingGroup" xmlns:wpi="http://schemas.microsoft.com/office/word/2010/wordprocessingInk" xmlns:wne="http://schemas.microsoft.com/office/word/2006/wordml" xmlns:wps="http://schemas.microsoft.com/office/word/2010/wordprocessingShape" mc:Ignorable="w14 w15 w16se w16cid w16 w16cex wp14">
+  <w:footnote w:type="separator" w:id="-1">
+    <w:p>
+      <w:pPr>
+        <w:spacing w:before="0"/>
+      </w:pPr>
+      <w:r>
+        <w:separator/>
+      </w:r>
+    </w:p>
+  </w:footnote>
+  <w:footnote w:type="continuationSeparator" w:id="0">
+    <w:p>
+      <w:pPr>
+        <w:spacing w:before="0"/>
+      </w:pPr>
+      <w:r>
+        <w:continuationSeparator/>
+      </w:r>
+    </w:p>
+  </w:footnote>
+  <w:footnote w:type="continuationNotice" w:id="1">
+    <w:p>
+      <w:pPr>
+        <w:spacing w:before="0"/>
+      </w:pPr>
+    </w:p>
+  </w:footnote>
+</w:footnotes>
+</file>
+
+<file path=word/numbering.xml><?xml version="1.0" encoding="utf-8"?>
+<w:numbering xmlns:wpc="http://schemas.microsoft.com/office/word/2010/wordprocessingCanvas" xmlns:cx="http://schemas.microsoft.com/office/drawing/2014/chartex" xmlns:cx1="http://schemas.microsoft.com/office/drawing/2015/9/8/chartex" xmlns:cx2="http://schemas.microsoft.com/office/drawing/2015/10/21/chartex" xmlns:cx3="http://schemas.microsoft.com/office/drawing/2016/5/9/chartex" xmlns:cx4="http://schemas.microsoft.com/office/drawing/2016/5/10/chartex" xmlns:cx5="http://schemas.microsoft.com/office/drawing/2016/5/11/chartex" xmlns:cx6="http://schemas.microsoft.com/office/drawing/2016/5/12/chartex" xmlns:cx7="http://schemas.microsoft.com/office/drawing/2016/5/13/chartex" xmlns:cx8="http://schemas.microsoft.com/office/drawing/2016/5/14/chartex" xmlns:mc="http://schemas.openxmlformats.org/markup-compatibility/2006" xmlns:aink="http://schemas.microsoft.com/office/drawing/2016/ink" xmlns:am3d="http://schemas.microsoft.com/office/drawing/2017/model3d" xmlns:o="urn:schemas-microsoft-com:office:office" xmlns:r="http://schemas.openxmlformats.org/officeDocument/2006/relationships" xmlns:m="http://schemas.openxmlformats.org/officeDocument/2006/math" xmlns:v="urn:schemas-microsoft-com:vml" xmlns:wp14="http://schemas.microsoft.com/office/word/2010/wordprocessingDrawing" xmlns:wp="http://schemas.openxmlformats.org/drawingml/2006/wordprocessingDrawing" xmlns:w10="urn:schemas-microsoft-com:office:word" xmlns:w="http://schemas.openxmlformats.org/wordprocessingml/2006/main" xmlns:w14="http://schemas.microsoft.com/office/word/2010/wordml" xmlns:w15="http://schemas.microsoft.com/office/word/2012/wordml" xmlns:w16cex="http://schemas.microsoft.com/office/word/2018/wordml/cex" xmlns:w16cid="http://schemas.microsoft.com/office/word/2016/wordml/cid" xmlns:w16="http://schemas.microsoft.com/office/word/2018/wordml" xmlns:w16se="http://schemas.microsoft.com/office/word/2015/wordml/symex" xmlns:wpg="http://schemas.microsoft.com/office/word/2010/wordprocessingGroup" xmlns:wpi="http://schemas.microsoft.com/office/word/2010/wordprocessingInk" xmlns:wne="http://schemas.microsoft.com/office/word/2006/wordml" xmlns:wps="http://schemas.microsoft.com/office/word/2010/wordprocessingShape" mc:Ignorable="w14 w15 w16se w16cid w16 w16cex wp14">
+  <w:abstractNum w:abstractNumId="0" w15:restartNumberingAfterBreak="0">
+    <w:nsid w:val="51BA24DF"/>
+    <w:multiLevelType w:val="hybridMultilevel"/>
+    <w:tmpl w:val="8BEAF8CA"/>
+    <w:lvl w:ilvl="0" w:tplc="1F985790">
+      <w:numFmt w:val="bullet"/>
+      <w:lvlText w:val="-"/>
+      <w:lvlJc w:val="left"/>
+      <w:pPr>
+        <w:ind w:left="1068" w:hanging="360"/>
+      </w:pPr>
+      <w:rPr>
+        <w:rFonts w:ascii="Calibri" w:eastAsiaTheme="minorEastAsia" w:hAnsi="Calibri" w:cs="Calibri" w:hint="default"/>
+      </w:rPr>
+    </w:lvl>
+    <w:lvl w:ilvl="1" w:tplc="0C0A0003">
+      <w:start w:val="1"/>
+      <w:numFmt w:val="bullet"/>
+      <w:lvlText w:val="o"/>
+      <w:lvlJc w:val="left"/>
+      <w:pPr>
+        <w:ind w:left="1788" w:hanging="360"/>
+      </w:pPr>
+      <w:rPr>
+        <w:rFonts w:ascii="Courier New" w:hAnsi="Courier New" w:cs="Courier New" w:hint="default"/>
+      </w:rPr>
+    </w:lvl>
+    <w:lvl w:ilvl="2" w:tplc="0C0A0005">
+      <w:start w:val="1"/>
+      <w:numFmt w:val="bullet"/>
+      <w:lvlText w:val=""/>
+      <w:lvlJc w:val="left"/>
+      <w:pPr>
+        <w:ind w:left="2508" w:hanging="360"/>
+      </w:pPr>
+      <w:rPr>
+        <w:rFonts w:ascii="Wingdings" w:hAnsi="Wingdings" w:hint="default"/>
+      </w:rPr>
+    </w:lvl>
+    <w:lvl w:ilvl="3" w:tplc="0C0A0001" w:tentative="1">
+      <w:start w:val="1"/>
+      <w:numFmt w:val="bullet"/>
+      <w:lvlText w:val=""/>
+      <w:lvlJc w:val="left"/>
+      <w:pPr>
+        <w:ind w:left="3228" w:hanging="360"/>
+      </w:pPr>
+      <w:rPr>
+        <w:rFonts w:ascii="Symbol" w:hAnsi="Symbol" w:hint="default"/>
+      </w:rPr>
+    </w:lvl>
+    <w:lvl w:ilvl="4" w:tplc="0C0A0003" w:tentative="1">
+      <w:start w:val="1"/>
+      <w:numFmt w:val="bullet"/>
+      <w:lvlText w:val="o"/>
+      <w:lvlJc w:val="left"/>
+      <w:pPr>
+        <w:ind w:left="3948" w:hanging="360"/>
+      </w:pPr>
+      <w:rPr>
+        <w:rFonts w:ascii="Courier New" w:hAnsi="Courier New" w:cs="Courier New" w:hint="default"/>
+      </w:rPr>
+    </w:lvl>
+    <w:lvl w:ilvl="5" w:tplc="0C0A0005" w:tentative="1">
+      <w:start w:val="1"/>
+      <w:numFmt w:val="bullet"/>
+      <w:lvlText w:val=""/>
+      <w:lvlJc w:val="left"/>
+      <w:pPr>
+        <w:ind w:left="4668" w:hanging="360"/>
+      </w:pPr>
+      <w:rPr>
+        <w:rFonts w:ascii="Wingdings" w:hAnsi="Wingdings" w:hint="default"/>
+      </w:rPr>
+    </w:lvl>
+    <w:lvl w:ilvl="6" w:tplc="0C0A0001" w:tentative="1">
+      <w:start w:val="1"/>
+      <w:numFmt w:val="bullet"/>
+      <w:lvlText w:val=""/>
+      <w:lvlJc w:val="left"/>
+      <w:pPr>
+        <w:ind w:left="5388" w:hanging="360"/>
+      </w:pPr>
+      <w:rPr>
+        <w:rFonts w:ascii="Symbol" w:hAnsi="Symbol" w:hint="default"/>
+      </w:rPr>
+    </w:lvl>
+    <w:lvl w:ilvl="7" w:tplc="0C0A0003" w:tentative="1">
+      <w:start w:val="1"/>
+      <w:numFmt w:val="bullet"/>
+      <w:lvlText w:val="o"/>
+      <w:lvlJc w:val="left"/>
+      <w:pPr>
+        <w:ind w:left="6108" w:hanging="360"/>
+      </w:pPr>
+      <w:rPr>
+        <w:rFonts w:ascii="Courier New" w:hAnsi="Courier New" w:cs="Courier New" w:hint="default"/>
+      </w:rPr>
+    </w:lvl>
+    <w:lvl w:ilvl="8" w:tplc="0C0A0005" w:tentative="1">
+      <w:start w:val="1"/>
+      <w:numFmt w:val="bullet"/>
+      <w:lvlText w:val=""/>
+      <w:lvlJc w:val="left"/>
+      <w:pPr>
+        <w:ind w:left="6828" w:hanging="360"/>
+      </w:pPr>
+      <w:rPr>
+        <w:rFonts w:ascii="Wingdings" w:hAnsi="Wingdings" w:hint="default"/>
+      </w:rPr>
+    </w:lvl>
+  </w:abstractNum>
+  <w:num w:numId="1">
+    <w:abstractNumId w:val="0"/>
+  </w:num>
+</w:numbering>
+</file>
+
 <file path=word/styles.xml><?xml version="1.0" encoding="utf-8"?>
-<w:styles xmlns:mc="http://schemas.openxmlformats.org/markup-compatibility/2006" xmlns:r="http://schemas.openxmlformats.org/officeDocument/2006/relationships" xmlns:w="http://schemas.openxmlformats.org/wordprocessingml/2006/main" xmlns:w14="http://schemas.microsoft.com/office/word/2010/wordml" xmlns:w15="http://schemas.microsoft.com/office/word/2012/wordml" xmlns:w16cex="http://schemas.microsoft.com/office/word/2018/wordml/cex" xmlns:w16cid="http://schemas.microsoft.com/office/word/2016/wordml/cid" xmlns:w16="http://schemas.microsoft.com/office/word/2018/wordml" xmlns:w16sdtdh="http://schemas.microsoft.com/office/word/2020/wordml/sdtdatahash" xmlns:w16se="http://schemas.microsoft.com/office/word/2015/wordml/symex" mc:Ignorable="w14 w15 w16se w16cid w16 w16cex w16sdtdh">
+<w:styles xmlns:mc="http://schemas.openxmlformats.org/markup-compatibility/2006" xmlns:r="http://schemas.openxmlformats.org/officeDocument/2006/relationships" xmlns:w="http://schemas.openxmlformats.org/wordprocessingml/2006/main" xmlns:w14="http://schemas.microsoft.com/office/word/2010/wordml" xmlns:w15="http://schemas.microsoft.com/office/word/2012/wordml" xmlns:w16cex="http://schemas.microsoft.com/office/word/2018/wordml/cex" xmlns:w16cid="http://schemas.microsoft.com/office/word/2016/wordml/cid" xmlns:w16="http://schemas.microsoft.com/office/word/2018/wordml" xmlns:w16se="http://schemas.microsoft.com/office/word/2015/wordml/symex" mc:Ignorable="w14 w15 w16se w16cid w16 w16cex">
   <w:docDefaults>
     <w:rPrDefault>
       <w:rPr>
@@ -4676,12 +7726,14 @@
   </w:style>
   <w:style w:type="character" w:default="1" w:styleId="Fuentedeprrafopredeter">
     <w:name w:val="Default Paragraph Font"/>
+    <w:aliases w:val="Police par défaut,Standardskrift for avsnitt,Tipo de letra predefinido do parágrafo"/>
     <w:uiPriority w:val="1"/>
     <w:semiHidden/>
     <w:unhideWhenUsed/>
   </w:style>
   <w:style w:type="table" w:default="1" w:styleId="Tablanormal">
     <w:name w:val="Normal Table"/>
+    <w:aliases w:val="Tableau Normal,Vanlig tabell,Tabela normal"/>
     <w:uiPriority w:val="99"/>
     <w:semiHidden/>
     <w:unhideWhenUsed/>
@@ -4697,6 +7749,7 @@
   </w:style>
   <w:style w:type="numbering" w:default="1" w:styleId="Sinlista">
     <w:name w:val="No List"/>
+    <w:aliases w:val="Aucune liste,Ingen liste,Sem lista"/>
     <w:uiPriority w:val="99"/>
     <w:semiHidden/>
     <w:unhideWhenUsed/>
@@ -4909,11 +7962,85 @@
       <w:szCs w:val="18"/>
     </w:rPr>
   </w:style>
+  <w:style w:type="paragraph" w:styleId="Encabezado">
+    <w:name w:val="header"/>
+    <w:basedOn w:val="Normal"/>
+    <w:link w:val="EncabezadoCar"/>
+    <w:uiPriority w:val="99"/>
+    <w:unhideWhenUsed/>
+    <w:rsid w:val="00CF1F1A"/>
+    <w:pPr>
+      <w:tabs>
+        <w:tab w:val="center" w:pos="4252"/>
+        <w:tab w:val="right" w:pos="8504"/>
+      </w:tabs>
+      <w:spacing w:before="0"/>
+    </w:pPr>
+  </w:style>
+  <w:style w:type="character" w:customStyle="1" w:styleId="EncabezadoCar">
+    <w:name w:val="Encabezado Car"/>
+    <w:basedOn w:val="Fuentedeprrafopredeter"/>
+    <w:link w:val="Encabezado"/>
+    <w:uiPriority w:val="99"/>
+    <w:rsid w:val="00CF1F1A"/>
+    <w:rPr>
+      <w:rFonts w:eastAsiaTheme="minorEastAsia"/>
+      <w:kern w:val="22"/>
+      <w:lang w:eastAsia="ja-JP"/>
+      <w14:ligatures w14:val="standard"/>
+    </w:rPr>
+  </w:style>
+  <w:style w:type="paragraph" w:styleId="Piedepgina">
+    <w:name w:val="footer"/>
+    <w:basedOn w:val="Normal"/>
+    <w:link w:val="PiedepginaCar"/>
+    <w:uiPriority w:val="99"/>
+    <w:unhideWhenUsed/>
+    <w:rsid w:val="00CF1F1A"/>
+    <w:pPr>
+      <w:tabs>
+        <w:tab w:val="center" w:pos="4252"/>
+        <w:tab w:val="right" w:pos="8504"/>
+      </w:tabs>
+      <w:spacing w:before="0"/>
+    </w:pPr>
+  </w:style>
+  <w:style w:type="character" w:customStyle="1" w:styleId="PiedepginaCar">
+    <w:name w:val="Pie de página Car"/>
+    <w:basedOn w:val="Fuentedeprrafopredeter"/>
+    <w:link w:val="Piedepgina"/>
+    <w:uiPriority w:val="99"/>
+    <w:rsid w:val="00CF1F1A"/>
+    <w:rPr>
+      <w:rFonts w:eastAsiaTheme="minorEastAsia"/>
+      <w:kern w:val="22"/>
+      <w:lang w:eastAsia="ja-JP"/>
+      <w14:ligatures w14:val="standard"/>
+    </w:rPr>
+  </w:style>
+  <w:style w:type="paragraph" w:styleId="Prrafodelista">
+    <w:name w:val="List Paragraph"/>
+    <w:basedOn w:val="Normal"/>
+    <w:uiPriority w:val="34"/>
+    <w:qFormat/>
+    <w:rsid w:val="00332B71"/>
+    <w:pPr>
+      <w:spacing w:before="0" w:after="160" w:line="259" w:lineRule="auto"/>
+      <w:ind w:left="720" w:right="0"/>
+      <w:contextualSpacing/>
+    </w:pPr>
+    <w:rPr>
+      <w:rFonts w:eastAsiaTheme="minorHAnsi"/>
+      <w:kern w:val="0"/>
+      <w:lang w:eastAsia="en-US"/>
+      <w14:ligatures w14:val="none"/>
+    </w:rPr>
+  </w:style>
 </w:styles>
 </file>
 
 <file path=word/glossary/document.xml><?xml version="1.0" encoding="utf-8"?>
-<w:glossaryDocument xmlns:wpc="http://schemas.microsoft.com/office/word/2010/wordprocessingCanvas" xmlns:cx="http://schemas.microsoft.com/office/drawing/2014/chartex" xmlns:cx1="http://schemas.microsoft.com/office/drawing/2015/9/8/chartex" xmlns:cx2="http://schemas.microsoft.com/office/drawing/2015/10/21/chartex" xmlns:cx3="http://schemas.microsoft.com/office/drawing/2016/5/9/chartex" xmlns:cx4="http://schemas.microsoft.com/office/drawing/2016/5/10/chartex" xmlns:cx5="http://schemas.microsoft.com/office/drawing/2016/5/11/chartex" xmlns:cx6="http://schemas.microsoft.com/office/drawing/2016/5/12/chartex" xmlns:cx7="http://schemas.microsoft.com/office/drawing/2016/5/13/chartex" xmlns:cx8="http://schemas.microsoft.com/office/drawing/2016/5/14/chartex" xmlns:mc="http://schemas.openxmlformats.org/markup-compatibility/2006" xmlns:aink="http://schemas.microsoft.com/office/drawing/2016/ink" xmlns:am3d="http://schemas.microsoft.com/office/drawing/2017/model3d" xmlns:o="urn:schemas-microsoft-com:office:office" xmlns:r="http://schemas.openxmlformats.org/officeDocument/2006/relationships" xmlns:m="http://schemas.openxmlformats.org/officeDocument/2006/math" xmlns:v="urn:schemas-microsoft-com:vml" xmlns:wp14="http://schemas.microsoft.com/office/word/2010/wordprocessingDrawing" xmlns:wp="http://schemas.openxmlformats.org/drawingml/2006/wordprocessingDrawing" xmlns:w10="urn:schemas-microsoft-com:office:word" xmlns:w="http://schemas.openxmlformats.org/wordprocessingml/2006/main" xmlns:w14="http://schemas.microsoft.com/office/word/2010/wordml" xmlns:w15="http://schemas.microsoft.com/office/word/2012/wordml" xmlns:w16cex="http://schemas.microsoft.com/office/word/2018/wordml/cex" xmlns:w16cid="http://schemas.microsoft.com/office/word/2016/wordml/cid" xmlns:w16="http://schemas.microsoft.com/office/word/2018/wordml" xmlns:w16sdtdh="http://schemas.microsoft.com/office/word/2020/wordml/sdtdatahash" xmlns:w16se="http://schemas.microsoft.com/office/word/2015/wordml/symex" xmlns:wpg="http://schemas.microsoft.com/office/word/2010/wordprocessingGroup" xmlns:wpi="http://schemas.microsoft.com/office/word/2010/wordprocessingInk" xmlns:wne="http://schemas.microsoft.com/office/word/2006/wordml" xmlns:wps="http://schemas.microsoft.com/office/word/2010/wordprocessingShape" mc:Ignorable="w14 w15 w16se w16cid w16 w16cex w16sdtdh wp14">
+<w:glossaryDocument xmlns:wpc="http://schemas.microsoft.com/office/word/2010/wordprocessingCanvas" xmlns:cx="http://schemas.microsoft.com/office/drawing/2014/chartex" xmlns:cx1="http://schemas.microsoft.com/office/drawing/2015/9/8/chartex" xmlns:cx2="http://schemas.microsoft.com/office/drawing/2015/10/21/chartex" xmlns:cx3="http://schemas.microsoft.com/office/drawing/2016/5/9/chartex" xmlns:cx4="http://schemas.microsoft.com/office/drawing/2016/5/10/chartex" xmlns:cx5="http://schemas.microsoft.com/office/drawing/2016/5/11/chartex" xmlns:cx6="http://schemas.microsoft.com/office/drawing/2016/5/12/chartex" xmlns:cx7="http://schemas.microsoft.com/office/drawing/2016/5/13/chartex" xmlns:cx8="http://schemas.microsoft.com/office/drawing/2016/5/14/chartex" xmlns:mc="http://schemas.openxmlformats.org/markup-compatibility/2006" xmlns:aink="http://schemas.microsoft.com/office/drawing/2016/ink" xmlns:am3d="http://schemas.microsoft.com/office/drawing/2017/model3d" xmlns:o="urn:schemas-microsoft-com:office:office" xmlns:r="http://schemas.openxmlformats.org/officeDocument/2006/relationships" xmlns:m="http://schemas.openxmlformats.org/officeDocument/2006/math" xmlns:v="urn:schemas-microsoft-com:vml" xmlns:wp14="http://schemas.microsoft.com/office/word/2010/wordprocessingDrawing" xmlns:wp="http://schemas.openxmlformats.org/drawingml/2006/wordprocessingDrawing" xmlns:w10="urn:schemas-microsoft-com:office:word" xmlns:w="http://schemas.openxmlformats.org/wordprocessingml/2006/main" xmlns:w14="http://schemas.microsoft.com/office/word/2010/wordml" xmlns:w15="http://schemas.microsoft.com/office/word/2012/wordml" xmlns:w16cex="http://schemas.microsoft.com/office/word/2018/wordml/cex" xmlns:w16cid="http://schemas.microsoft.com/office/word/2016/wordml/cid" xmlns:w16="http://schemas.microsoft.com/office/word/2018/wordml" xmlns:w16se="http://schemas.microsoft.com/office/word/2015/wordml/symex" xmlns:wpg="http://schemas.microsoft.com/office/word/2010/wordprocessingGroup" xmlns:wpi="http://schemas.microsoft.com/office/word/2010/wordprocessingInk" xmlns:wne="http://schemas.microsoft.com/office/word/2006/wordml" xmlns:wps="http://schemas.microsoft.com/office/word/2010/wordprocessingShape" mc:Ignorable="w14 w15 w16se w16cid w16 w16cex wp14">
   <w:docParts>
     <w:docPart>
       <w:docPartPr>
@@ -4932,9 +8059,6 @@
       </w:docPartPr>
       <w:docPartBody>
         <w:p>
-          <w:pPr>
-            <w:pStyle w:val="F67E8897B44E4DDD84707594E10CDFB0"/>
-          </w:pPr>
           <w:r>
             <w:rPr>
               <w:lang w:bidi="es-ES"/>
@@ -4961,9 +8085,6 @@
       </w:docPartPr>
       <w:docPartBody>
         <w:p>
-          <w:pPr>
-            <w:pStyle w:val="68FCABA118274175A293A9953ED89E10"/>
-          </w:pPr>
           <w:r>
             <w:rPr>
               <w:lang w:bidi="es-ES"/>
@@ -4978,40 +8099,77 @@
 </file>
 
 <file path=word/glossary/fontTable.xml><?xml version="1.0" encoding="utf-8"?>
-<w:fonts xmlns:mc="http://schemas.openxmlformats.org/markup-compatibility/2006" xmlns:r="http://schemas.openxmlformats.org/officeDocument/2006/relationships" xmlns:w="http://schemas.openxmlformats.org/wordprocessingml/2006/main" xmlns:w14="http://schemas.microsoft.com/office/word/2010/wordml" xmlns:w15="http://schemas.microsoft.com/office/word/2012/wordml" xmlns:w16cex="http://schemas.microsoft.com/office/word/2018/wordml/cex" xmlns:w16cid="http://schemas.microsoft.com/office/word/2016/wordml/cid" xmlns:w16="http://schemas.microsoft.com/office/word/2018/wordml" xmlns:w16sdtdh="http://schemas.microsoft.com/office/word/2020/wordml/sdtdatahash" xmlns:w16se="http://schemas.microsoft.com/office/word/2015/wordml/symex" mc:Ignorable="w14 w15 w16se w16cid w16 w16cex w16sdtdh">
+<w:fonts xmlns:mc="http://schemas.openxmlformats.org/markup-compatibility/2006" xmlns:r="http://schemas.openxmlformats.org/officeDocument/2006/relationships" xmlns:w="http://schemas.openxmlformats.org/wordprocessingml/2006/main" xmlns:w14="http://schemas.microsoft.com/office/word/2010/wordml" xmlns:w15="http://schemas.microsoft.com/office/word/2012/wordml" xmlns:w16cex="http://schemas.microsoft.com/office/word/2018/wordml/cex" xmlns:w16cid="http://schemas.microsoft.com/office/word/2016/wordml/cid" xmlns:w16="http://schemas.microsoft.com/office/word/2018/wordml" xmlns:w16se="http://schemas.microsoft.com/office/word/2015/wordml/symex" mc:Ignorable="w14 w15 w16se w16cid w16 w16cex">
   <w:font w:name="Calibri">
     <w:panose1 w:val="020F0502020204030204"/>
     <w:charset w:val="00"/>
     <w:family w:val="swiss"/>
     <w:pitch w:val="variable"/>
-    <w:sig w:usb0="E4002EFF" w:usb1="C000247B" w:usb2="00000009" w:usb3="00000000" w:csb0="000001FF" w:csb1="00000000"/>
+    <w:sig w:usb0="E0002AFF" w:usb1="4000ACFF" w:usb2="00000001" w:usb3="00000000" w:csb0="000001FF" w:csb1="00000000"/>
+  </w:font>
+  <w:font w:name="Yu Mincho">
+    <w:altName w:val="游明朝"/>
+    <w:panose1 w:val="02020400000000000000"/>
+    <w:charset w:val="80"/>
+    <w:family w:val="roman"/>
+    <w:pitch w:val="variable"/>
+    <w:sig w:usb0="800002E7" w:usb1="2AC7FCFF" w:usb2="00000012" w:usb3="00000000" w:csb0="0002009F" w:csb1="00000000"/>
+  </w:font>
+  <w:font w:name="Courier New">
+    <w:panose1 w:val="02070309020205020404"/>
+    <w:charset w:val="00"/>
+    <w:family w:val="modern"/>
+    <w:pitch w:val="fixed"/>
+    <w:sig w:usb0="E0002EFF" w:usb1="C0007843" w:usb2="00000009" w:usb3="00000000" w:csb0="000001FF" w:csb1="00000000"/>
   </w:font>
   <w:font w:name="Times New Roman">
     <w:panose1 w:val="02020603050405020304"/>
     <w:charset w:val="00"/>
     <w:family w:val="roman"/>
     <w:pitch w:val="variable"/>
-    <w:sig w:usb0="E0002EFF" w:usb1="C000785B" w:usb2="00000009" w:usb3="00000000" w:csb0="000001FF" w:csb1="00000000"/>
+    <w:sig w:usb0="E0002AFF" w:usb1="C0007843" w:usb2="00000009" w:usb3="00000000" w:csb0="000001FF" w:csb1="00000000"/>
+  </w:font>
+  <w:font w:name="Wingdings">
+    <w:panose1 w:val="05000000000000000000"/>
+    <w:charset w:val="02"/>
+    <w:family w:val="auto"/>
+    <w:pitch w:val="variable"/>
+    <w:sig w:usb0="00000000" w:usb1="10000000" w:usb2="00000000" w:usb3="00000000" w:csb0="80000000" w:csb1="00000000"/>
+  </w:font>
+  <w:font w:name="Symbol">
+    <w:panose1 w:val="05050102010706020507"/>
+    <w:charset w:val="02"/>
+    <w:family w:val="roman"/>
+    <w:pitch w:val="variable"/>
+    <w:sig w:usb0="00000000" w:usb1="10000000" w:usb2="00000000" w:usb3="00000000" w:csb0="80000000" w:csb1="00000000"/>
+  </w:font>
+  <w:font w:name="Arial">
+    <w:panose1 w:val="020B0604020202020204"/>
+    <w:charset w:val="00"/>
+    <w:family w:val="swiss"/>
+    <w:pitch w:val="variable"/>
+    <w:sig w:usb0="E0002AFF" w:usb1="C0007843" w:usb2="00000009" w:usb3="00000000" w:csb0="000001FF" w:csb1="00000000"/>
   </w:font>
   <w:font w:name="Calibri Light">
     <w:panose1 w:val="020F0302020204030204"/>
     <w:charset w:val="00"/>
     <w:family w:val="swiss"/>
     <w:pitch w:val="variable"/>
-    <w:sig w:usb0="E4002EFF" w:usb1="C000247B" w:usb2="00000009" w:usb3="00000000" w:csb0="000001FF" w:csb1="00000000"/>
+    <w:sig w:usb0="A0002AEF" w:usb1="4000207B" w:usb2="00000000" w:usb3="00000000" w:csb0="000001FF" w:csb1="00000000"/>
   </w:font>
-  <w:font w:name="Arial">
-    <w:panose1 w:val="020B0604020202020204"/>
-    <w:charset w:val="00"/>
+  <w:font w:name="Yu Gothic Light">
+    <w:altName w:val="游ゴシック Light"/>
+    <w:panose1 w:val="020B0300000000000000"/>
+    <w:charset w:val="80"/>
     <w:family w:val="swiss"/>
     <w:pitch w:val="variable"/>
-    <w:sig w:usb0="E0002EFF" w:usb1="C000785B" w:usb2="00000009" w:usb3="00000000" w:csb0="000001FF" w:csb1="00000000"/>
+    <w:sig w:usb0="E00002FF" w:usb1="2AC7FDFF" w:usb2="00000016" w:usb3="00000000" w:csb0="0002009F" w:csb1="00000000"/>
   </w:font>
 </w:fonts>
 </file>
 
 <file path=word/glossary/settings.xml><?xml version="1.0" encoding="utf-8"?>
-<w:settings xmlns:mc="http://schemas.openxmlformats.org/markup-compatibility/2006" xmlns:o="urn:schemas-microsoft-com:office:office" xmlns:r="http://schemas.openxmlformats.org/officeDocument/2006/relationships" xmlns:m="http://schemas.openxmlformats.org/officeDocument/2006/math" xmlns:v="urn:schemas-microsoft-com:vml" xmlns:w10="urn:schemas-microsoft-com:office:word" xmlns:w="http://schemas.openxmlformats.org/wordprocessingml/2006/main" xmlns:w14="http://schemas.microsoft.com/office/word/2010/wordml" xmlns:w15="http://schemas.microsoft.com/office/word/2012/wordml" xmlns:w16cex="http://schemas.microsoft.com/office/word/2018/wordml/cex" xmlns:w16cid="http://schemas.microsoft.com/office/word/2016/wordml/cid" xmlns:w16="http://schemas.microsoft.com/office/word/2018/wordml" xmlns:w16sdtdh="http://schemas.microsoft.com/office/word/2020/wordml/sdtdatahash" xmlns:w16se="http://schemas.microsoft.com/office/word/2015/wordml/symex" xmlns:sl="http://schemas.openxmlformats.org/schemaLibrary/2006/main" mc:Ignorable="w14 w15 w16se w16cid w16 w16cex w16sdtdh">
+<w:settings xmlns:mc="http://schemas.openxmlformats.org/markup-compatibility/2006" xmlns:o="urn:schemas-microsoft-com:office:office" xmlns:r="http://schemas.openxmlformats.org/officeDocument/2006/relationships" xmlns:m="http://schemas.openxmlformats.org/officeDocument/2006/math" xmlns:v="urn:schemas-microsoft-com:vml" xmlns:w10="urn:schemas-microsoft-com:office:word" xmlns:w="http://schemas.openxmlformats.org/wordprocessingml/2006/main" xmlns:w14="http://schemas.microsoft.com/office/word/2010/wordml" xmlns:w15="http://schemas.microsoft.com/office/word/2012/wordml" xmlns:w16cex="http://schemas.microsoft.com/office/word/2018/wordml/cex" xmlns:w16cid="http://schemas.microsoft.com/office/word/2016/wordml/cid" xmlns:w16="http://schemas.microsoft.com/office/word/2018/wordml" xmlns:w16se="http://schemas.microsoft.com/office/word/2015/wordml/symex" xmlns:sl="http://schemas.openxmlformats.org/schemaLibrary/2006/main" mc:Ignorable="w14 w15 w16se w16cid w16 w16cex">
   <w:view w:val="normal"/>
   <w:defaultTabStop w:val="708"/>
   <w:hyphenationZone w:val="425"/>
@@ -5050,16 +8208,16 @@
     <m:intLim m:val="subSup"/>
     <m:naryLim m:val="undOvr"/>
   </m:mathPr>
-  <w:themeFontLang w:val="es-ES"/>
+  <w:themeFontLang w:val="es-ES" w:eastAsia="ja-JP" w:bidi="ar-SA"/>
   <w:clrSchemeMapping w:bg1="light1" w:t1="dark1" w:bg2="light2" w:t2="dark2" w:accent1="accent1" w:accent2="accent2" w:accent3="accent3" w:accent4="accent4" w:accent5="accent5" w:accent6="accent6" w:hyperlink="hyperlink" w:followedHyperlink="followedHyperlink"/>
-  <w:decimalSymbol w:val=","/>
-  <w:listSeparator w:val=";"/>
+  <w:decimalSymbol w:val="."/>
+  <w:listSeparator w:val=","/>
   <w15:chartTrackingRefBased/>
 </w:settings>
 </file>
 
 <file path=word/glossary/styles.xml><?xml version="1.0" encoding="utf-8"?>
-<w:styles xmlns:mc="http://schemas.openxmlformats.org/markup-compatibility/2006" xmlns:r="http://schemas.openxmlformats.org/officeDocument/2006/relationships" xmlns:w="http://schemas.openxmlformats.org/wordprocessingml/2006/main" xmlns:w14="http://schemas.microsoft.com/office/word/2010/wordml" xmlns:w15="http://schemas.microsoft.com/office/word/2012/wordml" xmlns:w16cex="http://schemas.microsoft.com/office/word/2018/wordml/cex" xmlns:w16cid="http://schemas.microsoft.com/office/word/2016/wordml/cid" xmlns:w16="http://schemas.microsoft.com/office/word/2018/wordml" xmlns:w16sdtdh="http://schemas.microsoft.com/office/word/2020/wordml/sdtdatahash" xmlns:w16se="http://schemas.microsoft.com/office/word/2015/wordml/symex" mc:Ignorable="w14 w15 w16se w16cid w16 w16cex w16sdtdh">
+<w:styles xmlns:mc="http://schemas.openxmlformats.org/markup-compatibility/2006" xmlns:r="http://schemas.openxmlformats.org/officeDocument/2006/relationships" xmlns:w="http://schemas.openxmlformats.org/wordprocessingml/2006/main" xmlns:w14="http://schemas.microsoft.com/office/word/2010/wordml" xmlns:w15="http://schemas.microsoft.com/office/word/2012/wordml" xmlns:w16cex="http://schemas.microsoft.com/office/word/2018/wordml/cex" xmlns:w16cid="http://schemas.microsoft.com/office/word/2016/wordml/cid" xmlns:w16="http://schemas.microsoft.com/office/word/2018/wordml" xmlns:w16se="http://schemas.microsoft.com/office/word/2015/wordml/symex" mc:Ignorable="w14 w15 w16se w16cid w16 w16cex">
   <w:docDefaults>
     <w:rPrDefault>
       <w:rPr>
@@ -5459,12 +8617,14 @@
   </w:style>
   <w:style w:type="character" w:default="1" w:styleId="Fuentedeprrafopredeter">
     <w:name w:val="Default Paragraph Font"/>
+    <w:aliases w:val="Police par défaut,Standardskrift for avsnitt,Tipo de letra predefinido do parágrafo"/>
     <w:uiPriority w:val="1"/>
     <w:semiHidden/>
     <w:unhideWhenUsed/>
   </w:style>
   <w:style w:type="table" w:default="1" w:styleId="Tablanormal">
     <w:name w:val="Normal Table"/>
+    <w:aliases w:val="Tableau Normal,Vanlig tabell,Tabela normal"/>
     <w:uiPriority w:val="99"/>
     <w:semiHidden/>
     <w:unhideWhenUsed/>
@@ -5480,23 +8640,16 @@
   </w:style>
   <w:style w:type="numbering" w:default="1" w:styleId="Sinlista">
     <w:name w:val="No List"/>
+    <w:aliases w:val="Aucune liste,Ingen liste,Sem lista"/>
     <w:uiPriority w:val="99"/>
     <w:semiHidden/>
     <w:unhideWhenUsed/>
-  </w:style>
-  <w:style w:type="paragraph" w:customStyle="1" w:styleId="F67E8897B44E4DDD84707594E10CDFB0">
-    <w:name w:val="F67E8897B44E4DDD84707594E10CDFB0"/>
-    <w:rsid w:val="006B2C01"/>
-  </w:style>
-  <w:style w:type="paragraph" w:customStyle="1" w:styleId="68FCABA118274175A293A9953ED89E10">
-    <w:name w:val="68FCABA118274175A293A9953ED89E10"/>
-    <w:rsid w:val="006B2C01"/>
   </w:style>
 </w:styles>
 </file>
 
 <file path=word/glossary/webSettings.xml><?xml version="1.0" encoding="utf-8"?>
-<w:webSettings xmlns:mc="http://schemas.openxmlformats.org/markup-compatibility/2006" xmlns:r="http://schemas.openxmlformats.org/officeDocument/2006/relationships" xmlns:w="http://schemas.openxmlformats.org/wordprocessingml/2006/main" xmlns:w14="http://schemas.microsoft.com/office/word/2010/wordml" xmlns:w15="http://schemas.microsoft.com/office/word/2012/wordml" xmlns:w16cex="http://schemas.microsoft.com/office/word/2018/wordml/cex" xmlns:w16cid="http://schemas.microsoft.com/office/word/2016/wordml/cid" xmlns:w16="http://schemas.microsoft.com/office/word/2018/wordml" xmlns:w16sdtdh="http://schemas.microsoft.com/office/word/2020/wordml/sdtdatahash" xmlns:w16se="http://schemas.microsoft.com/office/word/2015/wordml/symex" mc:Ignorable="w14 w15 w16se w16cid w16 w16cex w16sdtdh">
+<w:webSettings xmlns:mc="http://schemas.openxmlformats.org/markup-compatibility/2006" xmlns:r="http://schemas.openxmlformats.org/officeDocument/2006/relationships" xmlns:w="http://schemas.openxmlformats.org/wordprocessingml/2006/main" xmlns:w14="http://schemas.microsoft.com/office/word/2010/wordml" xmlns:w15="http://schemas.microsoft.com/office/word/2012/wordml" xmlns:w16cex="http://schemas.microsoft.com/office/word/2018/wordml/cex" xmlns:w16cid="http://schemas.microsoft.com/office/word/2016/wordml/cid" xmlns:w16="http://schemas.microsoft.com/office/word/2018/wordml" xmlns:w16se="http://schemas.microsoft.com/office/word/2015/wordml/symex" mc:Ignorable="w14 w15 w16se w16cid w16 w16cex">
   <w:optimizeForBrowser/>
   <w:allowPNG/>
 </w:webSettings>

</xml_diff>